<commit_message>
Revision to Plos One draft.
</commit_message>
<xml_diff>
--- a/Chasco_0501_clean.docx
+++ b/Chasco_0501_clean.docx
@@ -61,7 +61,22 @@
         <w:t>1</w:t>
       </w:r>
       <w:r>
-        <w:t xml:space="preserve"> Fish Ecology Division, National Marine Fisheries Service, NOAA, Newport, OR 97365</w:t>
+        <w:t xml:space="preserve"> Fish Ecology Division, National Marine Fisheries Service, </w:t>
+      </w:r>
+      <w:r>
+        <w:t>National Oceanic and Atmospheric Association</w:t>
+      </w:r>
+      <w:r>
+        <w:t xml:space="preserve">, </w:t>
+      </w:r>
+      <w:r>
+        <w:t xml:space="preserve">2032 Marine Dr. SE, </w:t>
+      </w:r>
+      <w:r>
+        <w:t>Newport, 97365</w:t>
+      </w:r>
+      <w:r>
+        <w:t>, USA</w:t>
       </w:r>
     </w:p>
     <w:p>
@@ -77,7 +92,39 @@
         <w:t>2</w:t>
       </w:r>
       <w:r>
-        <w:t xml:space="preserve"> Fish Ecology Division, National Marine Fisheries Service, NOAA, Seattle, WA 98125</w:t>
+        <w:t xml:space="preserve"> Fish Ecology Division, National Marine Fisheries Service, </w:t>
+      </w:r>
+      <w:r>
+        <w:t>National Oceanic and Atmospheric Association</w:t>
+      </w:r>
+      <w:r>
+        <w:t xml:space="preserve">, </w:t>
+      </w:r>
+      <w:r>
+        <w:rPr>
+          <w:rStyle w:val="lrzxr"/>
+        </w:rPr>
+        <w:t xml:space="preserve">2725 </w:t>
+      </w:r>
+      <w:proofErr w:type="spellStart"/>
+      <w:r>
+        <w:rPr>
+          <w:rStyle w:val="lrzxr"/>
+        </w:rPr>
+        <w:t>Montlake</w:t>
+      </w:r>
+      <w:proofErr w:type="spellEnd"/>
+      <w:r>
+        <w:rPr>
+          <w:rStyle w:val="lrzxr"/>
+        </w:rPr>
+        <w:t xml:space="preserve"> Blvd E</w:t>
+      </w:r>
+      <w:r>
+        <w:rPr>
+          <w:rStyle w:val="lrzxr"/>
+        </w:rPr>
+        <w:t>, Seattle, USA</w:t>
       </w:r>
     </w:p>
     <w:p/>
@@ -128,8 +175,43 @@
       </w:r>
     </w:p>
     <w:p>
-      <w:r>
-        <w:t>word count: abstract (214), main (4515), figures (263), tables (179), references (1200)</w:t>
+      <w:proofErr w:type="gramStart"/>
+      <w:r>
+        <w:t>word</w:t>
+      </w:r>
+      <w:proofErr w:type="gramEnd"/>
+      <w:r>
+        <w:t xml:space="preserve"> count: abstract (</w:t>
+      </w:r>
+      <w:r>
+        <w:t>208</w:t>
+      </w:r>
+      <w:r>
+        <w:t>), main (</w:t>
+      </w:r>
+      <w:r>
+        <w:t>5633</w:t>
+      </w:r>
+      <w:r>
+        <w:t>), figures (</w:t>
+      </w:r>
+      <w:r>
+        <w:t>410</w:t>
+      </w:r>
+      <w:r>
+        <w:t>), tables (</w:t>
+      </w:r>
+      <w:r>
+        <w:t>220</w:t>
+      </w:r>
+      <w:r>
+        <w:t>), references (</w:t>
+      </w:r>
+      <w:r>
+        <w:t>1350</w:t>
+      </w:r>
+      <w:r>
+        <w:t>)</w:t>
       </w:r>
     </w:p>
     <w:p>
@@ -324,7 +406,15 @@
         <w:ind w:firstLine="720"/>
       </w:pPr>
       <w:r>
-        <w:t xml:space="preserve">Chinook salmon are a semelparous fish with a complex life history, and their survival depends on processes in both freshwater and marine environments over thousands of kilometers </w:t>
+        <w:t xml:space="preserve">Chinook salmon are a </w:t>
+      </w:r>
+      <w:proofErr w:type="spellStart"/>
+      <w:r>
+        <w:t>semelparous</w:t>
+      </w:r>
+      <w:proofErr w:type="spellEnd"/>
+      <w:r>
+        <w:t xml:space="preserve"> fish with a complex life history, and their survival depends on processes in both freshwater and marine environments over thousands of kilometers </w:t>
       </w:r>
       <w:r>
         <w:fldChar w:fldCharType="begin"/>
@@ -620,9 +710,11 @@
       <w:r>
         <w:t xml:space="preserve"> at Bonneville Dam) as an adult.  The data included </w:t>
       </w:r>
+      <w:proofErr w:type="spellStart"/>
       <w:r>
         <w:t>i</w:t>
       </w:r>
+      <w:proofErr w:type="spellEnd"/>
       <w:r>
         <w:t xml:space="preserve">) last detection date at Bonneville Dam as juveniles, </w:t>
       </w:r>
@@ -777,7 +869,23 @@
         <w:fldChar w:fldCharType="end"/>
       </w:r>
       <w:r>
-        <w:t xml:space="preserve">.  Furthermore, we binned all environmental data into three-month averages: these seasonal metrics include Dec-Feb (‘win’), Mar-May (‘spr’), Jun-Aug (‘sum’), and Sep-Nov (‘aut’). These seasonal bins are identified as suffixes on the environmental data </w:t>
+        <w:t>.  Furthermore, we binned all environmental data into three-month averages: these seasonal metrics include Dec-Feb (‘win’), Mar-May (‘</w:t>
+      </w:r>
+      <w:proofErr w:type="spellStart"/>
+      <w:r>
+        <w:t>spr</w:t>
+      </w:r>
+      <w:proofErr w:type="spellEnd"/>
+      <w:r>
+        <w:t>’), Jun-Aug (‘sum’), and Sep-Nov (‘</w:t>
+      </w:r>
+      <w:proofErr w:type="spellStart"/>
+      <w:r>
+        <w:t>aut</w:t>
+      </w:r>
+      <w:proofErr w:type="spellEnd"/>
+      <w:r>
+        <w:t xml:space="preserve">’). These seasonal bins are identified as suffixes on the environmental data </w:t>
       </w:r>
       <w:r>
         <w:lastRenderedPageBreak/>
@@ -804,7 +912,15 @@
         <w:t>supplemental Table.S1</w:t>
       </w:r>
       <w:r>
-        <w:t xml:space="preserve">. The estimation of the model parameters was done with Template Model Builder (TMB) – a package of C++ libraries that efficiently estimates fixed effects of the model using the AutoDiff libraries and a Laplace approximation to integrate over the random effects. </w:t>
+        <w:t xml:space="preserve">. The estimation of the model parameters was done with Template Model Builder (TMB) – a package of C++ libraries that efficiently estimates fixed effects of the model using the </w:t>
+      </w:r>
+      <w:proofErr w:type="spellStart"/>
+      <w:r>
+        <w:t>AutoDiff</w:t>
+      </w:r>
+      <w:proofErr w:type="spellEnd"/>
+      <w:r>
+        <w:t xml:space="preserve"> libraries and a Laplace approximation to integrate over the random effects. </w:t>
       </w:r>
     </w:p>
     <w:p>
@@ -1404,8 +1520,13 @@
         </m:sSub>
       </m:oMath>
       <w:r>
-        <w:t xml:space="preserve"> is a linear combination of fixed and random effects. The fixed-effects consist of the mean survival for rear type r, </w:t>
-      </w:r>
+        <w:t xml:space="preserve"> is a linear combination of fixed and random effects. The fixed-effects consist of the mean survival for rear type r</w:t>
+      </w:r>
+      <w:proofErr w:type="gramStart"/>
+      <w:r>
+        <w:t xml:space="preserve">, </w:t>
+      </w:r>
+      <w:proofErr w:type="gramEnd"/>
       <m:oMath>
         <m:sSub>
           <m:sSubPr>
@@ -1556,8 +1677,13 @@
         <w:t>T</w:t>
       </w:r>
       <w:r>
-        <w:t xml:space="preserve">he random effects include an effect for calendar day j of rear type r, </w:t>
-      </w:r>
+        <w:t>he random effects include an effect for calendar day j of rear type r</w:t>
+      </w:r>
+      <w:proofErr w:type="gramStart"/>
+      <w:r>
+        <w:t xml:space="preserve">, </w:t>
+      </w:r>
+      <w:proofErr w:type="gramEnd"/>
       <m:oMath>
         <m:sSub>
           <m:sSubPr>
@@ -1741,7 +1867,15 @@
         <w:t xml:space="preserve">) </w:t>
       </w:r>
       <w:r>
-        <w:t xml:space="preserve">given the observed total cohort of smolts of rear type r that migrated downstream past Bonneville Dam on day j during year t, </w:t>
+        <w:t xml:space="preserve">given the observed total cohort of </w:t>
+      </w:r>
+      <w:proofErr w:type="spellStart"/>
+      <w:r>
+        <w:t>smolts</w:t>
+      </w:r>
+      <w:proofErr w:type="spellEnd"/>
+      <w:r>
+        <w:t xml:space="preserve"> of rear type r that migrated downstream past Bonneville Dam on day j during year t, </w:t>
       </w:r>
       <m:oMath>
         <m:sSub>
@@ -1986,7 +2120,15 @@
         <w:ind w:firstLine="720"/>
       </w:pPr>
       <w:r>
-        <w:t>The random effects by rear type r for calendar day and year are treated as auto-regressive processes with lag 1 (i.e., AR(1)),</w:t>
+        <w:t xml:space="preserve">The random effects by rear type r for calendar day and year are treated as auto-regressive processes with lag 1 (i.e., </w:t>
+      </w:r>
+      <w:proofErr w:type="gramStart"/>
+      <w:r>
+        <w:t>AR(</w:t>
+      </w:r>
+      <w:proofErr w:type="gramEnd"/>
+      <w:r>
+        <w:t>1)),</w:t>
       </w:r>
     </w:p>
     <w:p>
@@ -2514,11 +2656,16 @@
       </m:oMath>
     </w:p>
     <w:p>
+      <w:proofErr w:type="gramStart"/>
       <w:r>
         <w:t>w</w:t>
       </w:r>
       <w:r>
-        <w:t xml:space="preserve">here, </w:t>
+        <w:t>here</w:t>
+      </w:r>
+      <w:proofErr w:type="gramEnd"/>
+      <w:r>
+        <w:t xml:space="preserve">, </w:t>
       </w:r>
       <m:oMath>
         <m:sSup>
@@ -3060,6 +3207,7 @@
           <w:b w:val="0"/>
         </w:rPr>
       </w:pPr>
+      <w:proofErr w:type="gramStart"/>
       <w:r>
         <w:rPr>
           <w:b w:val="0"/>
@@ -3072,6 +3220,7 @@
         </w:rPr>
         <w:t>here</w:t>
       </w:r>
+      <w:proofErr w:type="gramEnd"/>
       <w:r>
         <w:rPr>
           <w:b w:val="0"/>
@@ -3740,9 +3889,14 @@
           <w:tab w:val="left" w:pos="0"/>
         </w:tabs>
       </w:pPr>
+      <w:proofErr w:type="gramStart"/>
       <w:r>
         <w:lastRenderedPageBreak/>
-        <w:t xml:space="preserve">and </w:t>
+        <w:t>and</w:t>
+      </w:r>
+      <w:proofErr w:type="gramEnd"/>
+      <w:r>
+        <w:t xml:space="preserve"> </w:t>
       </w:r>
       <m:oMath>
         <m:sSup>
@@ -4314,7 +4468,15 @@
         </w:tabs>
       </w:pPr>
       <w:r>
-        <w:t xml:space="preserve">Not all model combinations may be estimable due to the confounding effects among model parameters; in some instances, more than one model parameterization may produce identical fits to the data. In these cases, the Hessian is non-positive definite, and the solution is not unique or estimable. We define a converged model as one with a positive definite hessian and a maximum gradient of 0.001 for the fixed effects. To compare models and select the most parsimonious fit to the data, we used the marginal AIC for the fixed effects (Akaike’s information </w:t>
+        <w:t>Not all model combinations may be estimable due to the confounding effects among model parameters; in some instances, more than one model parameterization may produce identical fits to the data. In these cases, the Hessian is non-positive definite, and the solution is not unique or estimable. We define a converged model as one with a positive definite hessian and a maximum gradient of 0.001 for the fixed effects. To compare models and select the most parsimonious fit to the data, we used the marginal AIC for the fixed effects (</w:t>
+      </w:r>
+      <w:proofErr w:type="spellStart"/>
+      <w:r>
+        <w:t>Akaike’s</w:t>
+      </w:r>
+      <w:proofErr w:type="spellEnd"/>
+      <w:r>
+        <w:t xml:space="preserve"> information </w:t>
       </w:r>
       <w:r>
         <w:t>criterion</w:t>
@@ -4338,7 +4500,15 @@
         <w:fldChar w:fldCharType="end"/>
       </w:r>
       <w:r>
-        <w:t>) using the TMBhelper package.</w:t>
+        <w:t xml:space="preserve">) using the </w:t>
+      </w:r>
+      <w:proofErr w:type="spellStart"/>
+      <w:r>
+        <w:t>TMBhelper</w:t>
+      </w:r>
+      <w:proofErr w:type="spellEnd"/>
+      <w:r>
+        <w:t xml:space="preserve"> package.</w:t>
       </w:r>
     </w:p>
     <w:p>
@@ -4346,7 +4516,15 @@
         <w:ind w:firstLine="720"/>
       </w:pPr>
       <w:r>
-        <w:t xml:space="preserve">Testing all of the thousands of parameter combinations for the 31 marine variables, in addition to the different combinations of random effects, is not reasonable. We therefore restricted the potential models to only those with i) zero, one, or two marine covariates and ii) only two-covariate models where the correlation between covariates was less 0.7. Furthermore, initial analyses indicated that estimating random effects for day, year, and the day/year interaction in a single model produced an over-fit to the data. Models with all three random effects did converge in some instances, but the </w:t>
+        <w:t xml:space="preserve">Testing all of the thousands of parameter combinations for the 31 marine variables, in addition to the different combinations of random effects, is not reasonable. We therefore restricted the potential models to only those with </w:t>
+      </w:r>
+      <w:proofErr w:type="spellStart"/>
+      <w:r>
+        <w:t>i</w:t>
+      </w:r>
+      <w:proofErr w:type="spellEnd"/>
+      <w:r>
+        <w:t xml:space="preserve">) zero, one, or two marine covariates and ii) only two-covariate models where the correlation between covariates was less 0.7. Furthermore, initial analyses indicated that estimating random effects for day, year, and the day/year interaction in a single model produced an over-fit to the data. Models with all three random effects did converge in some instances, but the </w:t>
       </w:r>
       <w:r>
         <w:t>magnitude</w:t>
@@ -4397,9 +4575,11 @@
         </w:rPr>
         <w:t xml:space="preserve"> </w:t>
       </w:r>
+      <w:proofErr w:type="gramStart"/>
       <w:r>
         <w:t xml:space="preserve">and </w:t>
       </w:r>
+      <w:proofErr w:type="gramEnd"/>
       <m:oMath>
         <m:r>
           <m:rPr>
@@ -4424,7 +4604,15 @@
         <w:t>S1</w:t>
       </w:r>
       <w:r>
-        <w:t xml:space="preserve"> for a list of simulation R scripts). For each trial we generated 500 random data sets of the number of wild smolts that survived to adulthood for each day and year in our study. The process for simulating the number of survivors for the k</w:t>
+        <w:t xml:space="preserve"> for a list of simulation R scripts). For each trial we generated 500 random data sets of the number of wild </w:t>
+      </w:r>
+      <w:proofErr w:type="spellStart"/>
+      <w:r>
+        <w:t>smolts</w:t>
+      </w:r>
+      <w:proofErr w:type="spellEnd"/>
+      <w:r>
+        <w:t xml:space="preserve"> that survived to adulthood for each day and year in our study. The process for simulating the number of survivors for the k</w:t>
       </w:r>
       <w:r>
         <w:rPr>
@@ -5202,7 +5390,15 @@
     <w:p>
       <w:r>
         <w:tab/>
-        <w:t>Previous models for estimating SAR used generalized linear models (glm) and treated the temporal variability in survival with day, day</w:t>
+        <w:t>Previous models for estimating SAR used generalized linear models (</w:t>
+      </w:r>
+      <w:proofErr w:type="spellStart"/>
+      <w:r>
+        <w:t>glm</w:t>
+      </w:r>
+      <w:proofErr w:type="spellEnd"/>
+      <w:r>
+        <w:t>) and treated the temporal variability in survival with day, day</w:t>
       </w:r>
       <w:r>
         <w:rPr>
@@ -5253,19 +5449,43 @@
         <w:t>our</w:t>
       </w:r>
       <w:r>
-        <w:t xml:space="preserve"> random effects model as the operational model, we simulated 500 data sets for wild fish based on the mle parameters (Table 4), and then compared the </w:t>
+        <w:t xml:space="preserve"> random effects model as the operational model, we simulated 500 data sets for wild fish based on the </w:t>
+      </w:r>
+      <w:proofErr w:type="spellStart"/>
+      <w:r>
+        <w:t>mle</w:t>
+      </w:r>
+      <w:proofErr w:type="spellEnd"/>
+      <w:r>
+        <w:t xml:space="preserve"> parameters (Table 4), and then compared the </w:t>
       </w:r>
       <w:r>
         <w:t xml:space="preserve">fixed effects </w:t>
       </w:r>
       <w:r>
-        <w:t>and standard errors using both the random effects model in TMB and the glm method in R.</w:t>
+        <w:t xml:space="preserve">and standard errors using both the random effects model in TMB and the </w:t>
+      </w:r>
+      <w:proofErr w:type="spellStart"/>
+      <w:r>
+        <w:t>glm</w:t>
+      </w:r>
+      <w:proofErr w:type="spellEnd"/>
+      <w:r>
+        <w:t xml:space="preserve"> method in R.</w:t>
       </w:r>
       <w:r>
         <w:t xml:space="preserve"> </w:t>
       </w:r>
       <w:r>
-        <w:t xml:space="preserve">For the glm model, we </w:t>
+        <w:t xml:space="preserve">For the </w:t>
+      </w:r>
+      <w:proofErr w:type="spellStart"/>
+      <w:r>
+        <w:t>glm</w:t>
+      </w:r>
+      <w:proofErr w:type="spellEnd"/>
+      <w:r>
+        <w:t xml:space="preserve"> model, we </w:t>
       </w:r>
       <w:r>
         <w:t xml:space="preserve">used the following log-link function, </w:t>
@@ -5844,8 +6064,13 @@
     <w:p>
       <w:bookmarkStart w:id="11" w:name="_26in1rg" w:colFirst="0" w:colLast="0"/>
       <w:bookmarkEnd w:id="11"/>
-      <w:r>
-        <w:t>where, for the k</w:t>
+      <w:proofErr w:type="gramStart"/>
+      <w:r>
+        <w:t>where</w:t>
+      </w:r>
+      <w:proofErr w:type="gramEnd"/>
+      <w:r>
+        <w:t>, for the k</w:t>
       </w:r>
       <w:r>
         <w:rPr>
@@ -6179,20 +6404,64 @@
     </w:p>
     <w:p>
       <w:pPr>
-        <w:rPr>
-          <w:b/>
-        </w:rPr>
+        <w:ind w:firstLine="720"/>
       </w:pPr>
       <w:r>
-        <w:rPr>
-          <w:b/>
-        </w:rPr>
-        <w:t xml:space="preserve">Results </w:t>
+        <w:t xml:space="preserve">Additionally, we used the area under the curve (AUC) statistic based on the receiver operator characteristic (ROC) graphs in the R package </w:t>
+      </w:r>
+      <w:proofErr w:type="spellStart"/>
+      <w:r>
+        <w:t>pROC</w:t>
+      </w:r>
+      <w:proofErr w:type="spellEnd"/>
+      <w:r>
+        <w:t xml:space="preserve"> </w:t>
+      </w:r>
+      <w:r>
+        <w:fldChar w:fldCharType="begin"/>
+      </w:r>
+      <w:r>
+        <w:instrText xml:space="preserve"> ADDIN ZOTERO_ITEM CSL_CITATION {"citationID":"vNSBfoXD","properties":{"formattedCitation":"[22]","plainCitation":"[22]","noteIndex":0},"citationItems":[{"id":140,"uris":["http://zotero.org/users/local/sALjQm7t/items/9E7R5HGW"],"uri":["http://zotero.org/users/local/sALjQm7t/items/9E7R5HGW"],"itemData":{"id":140,"type":"report","publisher":"2012-09-10 09: 34","source":"Google Scholar","title":"Package ‘pROC’","author":[{"family":"Robin","given":"Xavier"},{"family":"Turck","given":"Natacha"},{"family":"Hainard","given":"Alexandre"},{"family":"Tiberti","given":"Natalia"},{"family":"Lisacek","given":"Frédérique"},{"family":"Sanchez","given":"Jean-Charles"},{"family":"Müller","given":"Markus"},{"family":"Siegert","given":"Stefan"},{"family":"Doering","given":"Matthias"},{"family":"Robin","given":"Maintainer Xavier"}],"issued":{"date-parts":[["2020"]]}}}],"schema":"https://github.com/citation-style-language/schema/raw/master/csl-citation.json"} </w:instrText>
+      </w:r>
+      <w:r>
+        <w:fldChar w:fldCharType="separate"/>
+      </w:r>
+      <w:r>
+        <w:t>[22]</w:t>
+      </w:r>
+      <w:r>
+        <w:fldChar w:fldCharType="end"/>
+      </w:r>
+      <w:r>
+        <w:t xml:space="preserve">. The AUC statistic </w:t>
+      </w:r>
+      <w:r>
+        <w:lastRenderedPageBreak/>
+        <w:t>summarizes the model</w:t>
+      </w:r>
+      <w:r>
+        <w:t>’</w:t>
+      </w:r>
+      <w:r>
+        <w:t>s ability to discriminate between true positive and false positive rates for a range thresholds. For ecological models, AUC values below 0.7 suggest poor discrimination in the model, while values between 0.7 and 0.8 suggest an acceptable level of discrimination.</w:t>
       </w:r>
     </w:p>
     <w:p>
       <w:pPr>
         <w:rPr>
+          <w:b/>
+        </w:rPr>
+      </w:pPr>
+      <w:r>
+        <w:rPr>
+          <w:b/>
+        </w:rPr>
+        <w:t xml:space="preserve">Results </w:t>
+      </w:r>
+    </w:p>
+    <w:p>
+      <w:pPr>
+        <w:rPr>
           <w:i/>
         </w:rPr>
       </w:pPr>
@@ -6202,7 +6471,6 @@
         <w:rPr>
           <w:i/>
         </w:rPr>
-        <w:lastRenderedPageBreak/>
         <w:t>Model fit and best model structure</w:t>
       </w:r>
     </w:p>
@@ -6269,7 +6537,15 @@
         <w:t xml:space="preserve">there was </w:t>
       </w:r>
       <w:r>
-        <w:t xml:space="preserve">little evidence for an underlying day effect: the only top model for hatchery fish with a day effect had a </w:t>
+        <w:t xml:space="preserve">little evidence for an underlying day effect: the only top model for hatchery fish with a day effect had </w:t>
+      </w:r>
+      <w:proofErr w:type="gramStart"/>
+      <w:r>
+        <w:t>a</w:t>
+      </w:r>
+      <w:proofErr w:type="gramEnd"/>
+      <w:r>
+        <w:t xml:space="preserve"> </w:t>
       </w:r>
       <m:oMath>
         <m:r>
@@ -6297,13 +6573,49 @@
         <w:t>s</w:t>
       </w:r>
       <w:r>
-        <w:t xml:space="preserve"> for wild and hatchery fish were 0.009 (0.002, 0.035) and 0.008 (0.006, 0.010), respectively (Table 5). The marine covariates that improved the fit of the survival model were different for wild and hatchery fish, but the magnitude of the environmental effects was similar for the two rearing types (Table 5, Figure 1). Spring coastal upwelling index (cui.spr) and summer Pacific decadal oscillation (pdo.sum) provided the best fit to the wild fish data, while summer transport (transport.sum - a measure of the northward transport of water based on the Sverdrup index) and the summer </w:t>
+        <w:t xml:space="preserve"> for wild and hatchery fish were 0.009 (0.002, 0.035) and 0.008 (0.006, 0.010), respectively (Table 5). The marine covariates that improved the fit of the survival model were different for wild and hatchery fish, but the magnitude of the environmental effects was similar for the two rearing types (Table 5, Figure 1). Spring coastal upwelling index (</w:t>
+      </w:r>
+      <w:proofErr w:type="spellStart"/>
+      <w:r>
+        <w:t>cui.spr</w:t>
+      </w:r>
+      <w:proofErr w:type="spellEnd"/>
+      <w:r>
+        <w:t>) and summer Pacific decadal oscillation (</w:t>
+      </w:r>
+      <w:proofErr w:type="spellStart"/>
+      <w:r>
+        <w:t>pdo.sum</w:t>
+      </w:r>
+      <w:proofErr w:type="spellEnd"/>
+      <w:r>
+        <w:t>) provided the best fit to the wild fish data, while summer transport (</w:t>
+      </w:r>
+      <w:proofErr w:type="spellStart"/>
+      <w:r>
+        <w:t>transport.sum</w:t>
+      </w:r>
+      <w:proofErr w:type="spellEnd"/>
+      <w:r>
+        <w:t xml:space="preserve"> - a measure of the northward transport of water based on the Sverdrup index) and the summer </w:t>
       </w:r>
       <w:r>
         <w:t>n</w:t>
       </w:r>
       <w:r>
-        <w:t xml:space="preserve">orth Pacific gyre oscillation index (npgo.spr) provided the best fit to the hatchery fish data. The percent change in marine survival as </w:t>
+        <w:t>orth Pacific gyre oscillation index (</w:t>
+      </w:r>
+      <w:proofErr w:type="spellStart"/>
+      <w:r>
+        <w:t>npgo.spr</w:t>
+      </w:r>
+      <w:proofErr w:type="spellEnd"/>
+      <w:r>
+        <w:t xml:space="preserve">) provided the best fit to the hatchery fish data. The percent change in marine </w:t>
+      </w:r>
+      <w:r>
+        <w:lastRenderedPageBreak/>
+        <w:t xml:space="preserve">survival as </w:t>
       </w:r>
       <w:r>
         <w:t xml:space="preserve">a </w:t>
@@ -6352,11 +6664,23 @@
         <w:t xml:space="preserve">the </w:t>
       </w:r>
       <w:r>
-        <w:t xml:space="preserve">coastal upwelling index (CUI), </w:t>
-      </w:r>
-      <w:r>
-        <w:lastRenderedPageBreak/>
-        <w:t xml:space="preserve">Washington coastal and arc sea surface temperatures (ersstWAcoast and ersstArc, respectively), and Pacific decadal oscillation (PDO) were important for wild fish (Figure 2), while transport  and North Pacific gyre oscillation (NPGO) </w:t>
+        <w:t>coastal upwelling index (CUI), Washington coastal and arc sea surface temperatures (</w:t>
+      </w:r>
+      <w:proofErr w:type="spellStart"/>
+      <w:r>
+        <w:t>ersstWAcoast</w:t>
+      </w:r>
+      <w:proofErr w:type="spellEnd"/>
+      <w:r>
+        <w:t xml:space="preserve"> and </w:t>
+      </w:r>
+      <w:proofErr w:type="spellStart"/>
+      <w:r>
+        <w:t>ersstArc</w:t>
+      </w:r>
+      <w:proofErr w:type="spellEnd"/>
+      <w:r>
+        <w:t xml:space="preserve">, respectively), and Pacific decadal oscillation (PDO) were important for wild fish (Figure 2), while transport  and North Pacific gyre oscillation (NPGO) </w:t>
       </w:r>
       <w:r>
         <w:t>were</w:t>
@@ -6857,6 +7181,7 @@
         <w:rPr>
           <w:color w:val="000000"/>
         </w:rPr>
+        <w:lastRenderedPageBreak/>
         <w:t>To illustrate the effect of arrival timing for wild and hatchery fish</w:t>
       </w:r>
       <w:r>
@@ -6900,14 +7225,35 @@
         <w:rPr>
           <w:color w:val="000000"/>
         </w:rPr>
-        <w:t xml:space="preserve">, followed by decreasing survival throughout the remainder of the smolt </w:t>
-      </w:r>
+        <w:t xml:space="preserve">, followed by decreasing survival throughout the remainder of the </w:t>
+      </w:r>
+      <w:proofErr w:type="spellStart"/>
       <w:r>
         <w:rPr>
           <w:color w:val="000000"/>
         </w:rPr>
-        <w:lastRenderedPageBreak/>
-        <w:t>migration (Figure 4a). By comparison, the model of hatchery fish that included both day and day/year interaction showed no real difference in smolt survival for the day effect (Figure 4a), despite relatively similar mean arrival timing past Bonneville Dam (Figure 4b). The lack of a day effect for hatchery fish is supported by the low estimates for the correlation coefficient and variability in their day effect (</w:t>
+        <w:t>smolt</w:t>
+      </w:r>
+      <w:proofErr w:type="spellEnd"/>
+      <w:r>
+        <w:rPr>
+          <w:color w:val="000000"/>
+        </w:rPr>
+        <w:t xml:space="preserve"> migration (Figure 4a). By comparison, the model of hatchery fish that included both day and day/year interaction showed no real difference in </w:t>
+      </w:r>
+      <w:proofErr w:type="spellStart"/>
+      <w:r>
+        <w:rPr>
+          <w:color w:val="000000"/>
+        </w:rPr>
+        <w:t>smolt</w:t>
+      </w:r>
+      <w:proofErr w:type="spellEnd"/>
+      <w:r>
+        <w:rPr>
+          <w:color w:val="000000"/>
+        </w:rPr>
+        <w:t xml:space="preserve"> survival for the day effect (Figure 4a), despite relatively similar mean arrival timing past Bonneville Dam (Figure 4b). The lack of a day effect for hatchery fish is supported by the low estimates for the correlation coefficient and variability in their day effect (</w:t>
       </w:r>
       <m:oMath>
         <m:sSup>
@@ -7129,7 +7475,49 @@
     </w:p>
     <w:p>
       <w:r>
+        <w:lastRenderedPageBreak/>
         <w:tab/>
+      </w:r>
+      <w:r>
+        <w:t xml:space="preserve">The AUC </w:t>
+      </w:r>
+      <w:r>
+        <w:t xml:space="preserve">statistics </w:t>
+      </w:r>
+      <w:r>
+        <w:t xml:space="preserve">for </w:t>
+      </w:r>
+      <w:r>
+        <w:t xml:space="preserve">the </w:t>
+      </w:r>
+      <w:r>
+        <w:t xml:space="preserve">hatchery and wild fish </w:t>
+      </w:r>
+      <w:r>
+        <w:t xml:space="preserve">models </w:t>
+      </w:r>
+      <w:r>
+        <w:t xml:space="preserve">were equal to 0.69 and 0.76, respectively. This indicates </w:t>
+      </w:r>
+      <w:r>
+        <w:t xml:space="preserve">that </w:t>
+      </w:r>
+      <w:r>
+        <w:t xml:space="preserve">the </w:t>
+      </w:r>
+      <w:r>
+        <w:t xml:space="preserve">ability </w:t>
+      </w:r>
+      <w:r>
+        <w:t xml:space="preserve">for the hatchery fish model </w:t>
+      </w:r>
+      <w:r>
+        <w:t xml:space="preserve">to discriminate between true positives and false positives </w:t>
+      </w:r>
+      <w:r>
+        <w:t xml:space="preserve">was barely below the acceptable threshold of 0.7, while the wild fish model was above it. </w:t>
+      </w:r>
+      <w:r>
         <w:t>Visual inspection of the simulation experiments suggests that the estimation model provided unbiased estimates (i.e., the center of mass of the violins is near zero) for the fixed effects in the TMB model (Figure S1). Across all experiments, some random draws led to negative biases for the standard deviations of the day effect (</w:t>
       </w:r>
       <m:oMath>
@@ -7172,11 +7560,7 @@
         <w:t xml:space="preserve"> with</w:t>
       </w:r>
       <w:r>
-        <w:t xml:space="preserve"> random draws with low numbers of surviving fish and little auto-correlation in the day effect. As sample sizes increased, the precision increased (i.e., the violins get vertically </w:t>
-      </w:r>
-      <w:r>
-        <w:lastRenderedPageBreak/>
-        <w:t>compressed) for the correlations and standard deviations that describe the random processes for day and day/year. Experiments examining the magnitude of the correlation for both the day (</w:t>
+        <w:t xml:space="preserve"> random draws with low numbers of surviving fish and little auto-correlation in the day effect. As sample sizes increased, the precision increased (i.e., the violins get vertically compressed) for the correlations and standard deviations that describe the random processes for day and day/year. Experiments examining the magnitude of the correlation for both the day (</w:t>
       </w:r>
       <m:oMath>
         <m:sSup>
@@ -7248,8 +7632,13 @@
         </m:sSup>
       </m:oMath>
       <w:r>
-        <w:t xml:space="preserve"> and </w:t>
-      </w:r>
+        <w:t xml:space="preserve"> </w:t>
+      </w:r>
+      <w:proofErr w:type="gramStart"/>
+      <w:r>
+        <w:t xml:space="preserve">and </w:t>
+      </w:r>
+      <w:proofErr w:type="gramEnd"/>
       <m:oMath>
         <m:sSup>
           <m:sSupPr>
@@ -7334,8 +7723,13 @@
         </m:sSub>
       </m:oMath>
       <w:r>
-        <w:t xml:space="preserve"> and </w:t>
-      </w:r>
+        <w:t xml:space="preserve"> </w:t>
+      </w:r>
+      <w:proofErr w:type="gramStart"/>
+      <w:r>
+        <w:t xml:space="preserve">and </w:t>
+      </w:r>
+      <w:proofErr w:type="gramEnd"/>
       <m:oMath>
         <m:sSub>
           <m:sSubPr>
@@ -7376,7 +7770,15 @@
     <w:p>
       <w:r>
         <w:tab/>
-        <w:t>When we compared the performance of the generalized linear model (glm) with fixed-effects for day, day</w:t>
+        <w:t>When we compared the performance of the generalized linear model (</w:t>
+      </w:r>
+      <w:proofErr w:type="spellStart"/>
+      <w:r>
+        <w:t>glm</w:t>
+      </w:r>
+      <w:proofErr w:type="spellEnd"/>
+      <w:r>
+        <w:t>) with fixed-effects for day, day</w:t>
       </w:r>
       <w:r>
         <w:rPr>
@@ -7385,7 +7787,15 @@
         <w:t>2</w:t>
       </w:r>
       <w:r>
-        <w:t>, and day/year interaction using the glm function in R with the random effects model in TMB, we found little difference in the bias and precision of the mean survival (</w:t>
+        <w:t xml:space="preserve">, and day/year interaction using the </w:t>
+      </w:r>
+      <w:proofErr w:type="spellStart"/>
+      <w:r>
+        <w:t>glm</w:t>
+      </w:r>
+      <w:proofErr w:type="spellEnd"/>
+      <w:r>
+        <w:t xml:space="preserve"> function in R with the random effects model in TMB, we found little difference in the bias and precision of the mean survival (</w:t>
       </w:r>
       <m:oMath>
         <m:r>
@@ -7471,7 +7881,27 @@
         </m:sSub>
       </m:oMath>
       <w:r>
-        <w:t xml:space="preserve">) (Figure 6, upper panel). Examining a single realization for the simulated data, the survival estimates from glm model (Figure S2, red line) and TMB model (blue line) were similar. However, the random processes in the TMB model provided more flexibility to capture the daily variability in survival within a year. While there were almost no differences in the bias or precision for the mean survival and environmental covariates, the standard errors for those fixed-effects in the TMB model were between 65%-70% higher than the glm model (Figure 6, lower panel).   </w:t>
+        <w:t xml:space="preserve">) (Figure 6, upper panel). Examining a single realization for the simulated data, the survival estimates from </w:t>
+      </w:r>
+      <w:proofErr w:type="spellStart"/>
+      <w:r>
+        <w:t>glm</w:t>
+      </w:r>
+      <w:proofErr w:type="spellEnd"/>
+      <w:r>
+        <w:t xml:space="preserve"> model (Figure S2, red line) and TMB model (blue line) were similar. However, the random processes in the TMB model provided more flexibility to capture the daily variability in survival within a year. While there were almost no differences in the bias or precision for the mean survival and environmental </w:t>
+      </w:r>
+      <w:r>
+        <w:lastRenderedPageBreak/>
+        <w:t xml:space="preserve">covariates, the standard errors for those fixed-effects in the TMB model were between 65%-70% higher than the </w:t>
+      </w:r>
+      <w:proofErr w:type="spellStart"/>
+      <w:r>
+        <w:t>glm</w:t>
+      </w:r>
+      <w:proofErr w:type="spellEnd"/>
+      <w:r>
+        <w:t xml:space="preserve"> model (Figure 6, lower panel).   </w:t>
       </w:r>
     </w:p>
     <w:p>
@@ -7501,11 +7931,7 @@
         <w:t xml:space="preserve">We found that for Snake River spring/summer Chinook salmon, survival in the ocean was strongly related to several indicators of ocean conditions but also to when individuals arrived at the estuary.  Arrival timing is the culmination of processes that occur in the freshwater, so we have established strong linkages between freshwater conditions and ocean conditions.  Our modeling framework allows for historical trends but also has the flexibility to forecast trends into the future. </w:t>
       </w:r>
       <w:r>
-        <w:t xml:space="preserve">Perhaps counterintuitively, increasing the flexibility of the model and allowing more </w:t>
-      </w:r>
-      <w:r>
-        <w:lastRenderedPageBreak/>
-        <w:t xml:space="preserve">of the uncertainty to be explained by these temporal processes led to increased uncertainty in the mean survival and environmental covariates (Figure 6). Thus, this research highlights that conclusions about the uncertainty in the survival estimates must also reflect the uncertainty in the processes that are believed to affect survival (i.e., timing).  Additionally, our generalized approach for integrating random variability into an SAR model can easily be expanded from the AR1 “lattice” for the day/year interaction to higher dimensional interactions that include biological forces such as size and weight, or environmental forces such stream temperature. Because these forces are associated with “levers” that managers of freshwater systems can manipulate – as opposed to climate conditions, quantifying the effect of these interactions on the uncertainty in survival is critically important for evaluating future management scenarios. </w:t>
+        <w:t xml:space="preserve">Perhaps counterintuitively, increasing the flexibility of the model and allowing more of the uncertainty to be explained by these temporal processes led to increased uncertainty in the mean survival and environmental covariates (Figure 6). Thus, this research highlights that conclusions about the uncertainty in the survival estimates must also reflect the uncertainty in the processes that are believed to affect survival (i.e., timing).  Additionally, our generalized approach for integrating random variability into an SAR model can easily be expanded from the AR1 “lattice” for the day/year interaction to higher dimensional interactions that include biological forces such as size and weight, or environmental forces such stream temperature. Because these forces are associated with “levers” that managers of freshwater systems can manipulate – as opposed to climate conditions, quantifying the effect of these interactions on the uncertainty in survival is critically important for evaluating future management scenarios. </w:t>
       </w:r>
     </w:p>
     <w:p>
@@ -7529,7 +7955,11 @@
         <w:ind w:firstLine="720"/>
       </w:pPr>
       <w:r>
-        <w:t xml:space="preserve">Different rearing types of spring/summer Chinook salmon exhibit differences in SAR within and between years. There are expected differences between fish reared in a hatchery and fish exposed to natural conditions in the wild, including size, condition, risk aversion, arrival timing, parasite load, and numerous other factors.  We clearly documented the effect of arrival timing on marine survival was not consistent between fish of different rearing types, and we described two primary differences in timing and marine survival.  First, the </w:t>
+        <w:t xml:space="preserve">Different rearing types of spring/summer Chinook salmon exhibit differences in SAR within and between years. There are expected differences between fish reared in a hatchery and fish exposed to natural conditions in the wild, including size, condition, risk aversion, arrival </w:t>
+      </w:r>
+      <w:r>
+        <w:lastRenderedPageBreak/>
+        <w:t xml:space="preserve">timing, parasite load, and numerous other factors.  We clearly documented the effect of arrival timing on marine survival was not consistent between fish of different rearing types, and we described two primary differences in timing and marine survival.  First, the </w:t>
       </w:r>
       <w:r>
         <w:t xml:space="preserve">arrival timing </w:t>
@@ -7585,26 +8015,33 @@
         <w:ind w:firstLine="720"/>
       </w:pPr>
       <w:r>
-        <w:lastRenderedPageBreak/>
         <w:t xml:space="preserve">There are multiple reasons why wild fish may be more sensitive to arrival timing than hatchery fish, though much of this is speculation.  Perhaps the most likely cause is the difference in size between the two groups.  If early marine survival is size-dependent, which has been shown for other salmon stocks </w:t>
       </w:r>
       <w:r>
         <w:fldChar w:fldCharType="begin"/>
       </w:r>
       <w:r>
-        <w:instrText xml:space="preserve"> ADDIN ZOTERO_ITEM CSL_CITATION {"citationID":"5M7qBocp","properties":{"formattedCitation":"[13,22\\uc0\\u8211{}24]","plainCitation":"[13,22–24]","noteIndex":0},"citationItems":[{"id":23,"uris":["http://zotero.org/users/local/sALjQm7t/items/KK8NFRB8"],"uri":["http://zotero.org/users/local/sALjQm7t/items/KK8NFRB8"],"itemData":{"id":23,"type":"article-journal","container-title":"Canadian Journal of Fisheries and Aquatic Sciences","issue":"2","note":"publisher: NRC Research Press","page":"232–240","source":"Google Scholar","title":"Rapid growth in the early marine period improves the marine survival of Chinook salmon (Oncorhynchus tshawytscha) in Puget Sound, Washington","volume":"68","author":[{"family":"Duffy","given":"Elisabeth J."},{"family":"Beauchamp","given":"David A."}],"issued":{"date-parts":[["2011"]]}}},{"id":34,"uris":["http://zotero.org/users/local/sALjQm7t/items/SUJDC4XF"],"uri":["http://zotero.org/users/local/sALjQm7t/items/SUJDC4XF"],"itemData":{"id":34,"type":"article-journal","container-title":"Canadian Journal of Fisheries and Aquatic Sciences","issue":"6","note":"publisher: NRC Research Press","page":"988–994","source":"Google Scholar","title":"Effect of smolt size on smolt-to-adult survival for Chilko Lake sockeye salmon (Oncorhynchus nerka)","volume":"48","author":[{"family":"Henderson","given":"M. A."},{"family":"Cass","given":"A. J."}],"issued":{"date-parts":[["1991"]]}}},{"id":7,"uris":["http://zotero.org/users/local/sALjQm7t/items/NBWIMZ8N"],"uri":["http://zotero.org/users/local/sALjQm7t/items/NBWIMZ8N"],"itemData":{"id":7,"type":"article-journal","container-title":"Progress in Oceanography","issue":"1-4","note":"publisher: Elsevier","page":"423–437","source":"Google Scholar","title":"A critical size and period hypothesis to explain natural regulation of salmon abundance and the linkage to climate and climate change","volume":"49","author":[{"family":"Beamish","given":"Richard J."},{"family":"Mahnken","given":"Conrad"}],"issued":{"date-parts":[["2001"]]}}},{"id":104,"uris":["http://zotero.org/users/local/sALjQm7t/items/5PXMAKHM"],"uri":["http://zotero.org/users/local/sALjQm7t/items/5PXMAKHM"],"itemData":{"id":104,"type":"article-journal","container-title":"Marine Ecology Progress Series","page":"163–175","source":"Google Scholar","title":"Size, growth, and origin-dependent mortality of juvenile Chinook salmon Oncorhynchus tshawytscha during early ocean residence","volume":"487","author":[{"family":"Woodson","given":"Lindsay E."},{"family":"Wells","given":"Brian K."},{"family":"Weber","given":"Peter K."},{"family":"MacFarlane","given":"R. Bruce"},{"family":"Whitman","given":"George E."},{"family":"Johnson","given":"Rachel C."}],"issued":{"date-parts":[["2013"]]}}}],"schema":"https://github.com/citation-style-language/schema/raw/master/csl-citation.json"} </w:instrText>
+        <w:instrText xml:space="preserve"> ADDIN ZOTERO_ITEM CSL_CITATION {"citationID":"5M7qBocp","properties":{"formattedCitation":"[13,23\\uc0\\u8211{}25]","plainCitation":"[13,23–25]","noteIndex":0},"citationItems":[{"id":23,"uris":["http://zotero.org/users/local/sALjQm7t/items/KK8NFRB8"],"uri":["http://zotero.org/users/local/sALjQm7t/items/KK8NFRB8"],"itemData":{"id":23,"type":"article-journal","container-title":"Canadian Journal of Fisheries and Aquatic Sciences","issue":"2","note":"publisher: NRC Research Press","page":"232–240","source":"Google Scholar","title":"Rapid growth in the early marine period improves the marine survival of Chinook salmon (Oncorhynchus tshawytscha) in Puget Sound, Washington","volume":"68","author":[{"family":"Duffy","given":"Elisabeth J."},{"family":"Beauchamp","given":"David A."}],"issued":{"date-parts":[["2011"]]}}},{"id":34,"uris":["http://zotero.org/users/local/sALjQm7t/items/SUJDC4XF"],"uri":["http://zotero.org/users/local/sALjQm7t/items/SUJDC4XF"],"itemData":{"id":34,"type":"article-journal","container-title":"Canadian Journal of Fisheries and Aquatic Sciences","issue":"6","note":"publisher: NRC Research Press","page":"988–994","source":"Google Scholar","title":"Effect of smolt size on smolt-to-adult survival for Chilko Lake sockeye salmon (Oncorhynchus nerka)","volume":"48","author":[{"family":"Henderson","given":"M. A."},{"family":"Cass","given":"A. J."}],"issued":{"date-parts":[["1991"]]}}},{"id":7,"uris":["http://zotero.org/users/local/sALjQm7t/items/NBWIMZ8N"],"uri":["http://zotero.org/users/local/sALjQm7t/items/NBWIMZ8N"],"itemData":{"id":7,"type":"article-journal","container-title":"Progress in Oceanography","issue":"1-4","note":"publisher: Elsevier","page":"423–437","source":"Google Scholar","title":"A critical size and period hypothesis to explain natural regulation of salmon abundance and the linkage to climate and climate change","volume":"49","author":[{"family":"Beamish","given":"Richard J."},{"family":"Mahnken","given":"Conrad"}],"issued":{"date-parts":[["2001"]]}}},{"id":104,"uris":["http://zotero.org/users/local/sALjQm7t/items/5PXMAKHM"],"uri":["http://zotero.org/users/local/sALjQm7t/items/5PXMAKHM"],"itemData":{"id":104,"type":"article-journal","container-title":"Marine Ecology Progress Series","page":"163–175","source":"Google Scholar","title":"Size, growth, and origin-dependent mortality of juvenile Chinook salmon Oncorhynchus tshawytscha during early ocean residence","volume":"487","author":[{"family":"Woodson","given":"Lindsay E."},{"family":"Wells","given":"Brian K."},{"family":"Weber","given":"Peter K."},{"family":"MacFarlane","given":"R. Bruce"},{"family":"Whitman","given":"George E."},{"family":"Johnson","given":"Rachel C."}],"issued":{"date-parts":[["2013"]]}}}],"schema":"https://github.com/citation-style-language/schema/raw/master/csl-citation.json"} </w:instrText>
       </w:r>
       <w:r>
         <w:fldChar w:fldCharType="separate"/>
       </w:r>
       <w:r>
-        <w:t>[13,22–24]</w:t>
+        <w:t>[13,23–25]</w:t>
       </w:r>
       <w:r>
         <w:fldChar w:fldCharType="end"/>
       </w:r>
       <w:r>
-        <w:t xml:space="preserve">, the larger size of hatchery fish could afford them some level of independence from predators.  Additionally, large subsidies of hatchery smolts may increase the density of the predator communities, </w:t>
+        <w:t xml:space="preserve">, the larger size of hatchery fish could afford them some level of independence from predators.  Additionally, large subsidies of hatchery </w:t>
+      </w:r>
+      <w:proofErr w:type="spellStart"/>
+      <w:r>
+        <w:t>smolts</w:t>
+      </w:r>
+      <w:proofErr w:type="spellEnd"/>
+      <w:r>
+        <w:t xml:space="preserve"> may increase the density of the predator communities, </w:t>
       </w:r>
       <w:r>
         <w:t>and</w:t>
@@ -7689,7 +8126,11 @@
         <w:fldChar w:fldCharType="end"/>
       </w:r>
       <w:r>
-        <w:t xml:space="preserve"> showed that management practices in freshwater can have large impacts on marine survival via carryover effects, which can materialize in the form of altered fish size or timing at out-migration.  Although size-dependent mortality is important, we focused on the impacts of timing for this effort.  Arrival timing has been shown to be an important catalyst for carryover effects </w:t>
+        <w:t xml:space="preserve"> showed that management practices in freshwater can have large impacts on marine survival via carryover effects, which can materialize in the form of altered fish size or timing at out-migration.  Although size-dependent mortality is important, we focused on the impacts of timing for this effort.  Arrival timing has been shown to be an important </w:t>
+      </w:r>
+      <w:r>
+        <w:lastRenderedPageBreak/>
+        <w:t xml:space="preserve">catalyst for carryover effects </w:t>
       </w:r>
       <w:r>
         <w:fldChar w:fldCharType="begin"/>
@@ -7713,143 +8154,151 @@
         <w:fldChar w:fldCharType="begin"/>
       </w:r>
       <w:r>
-        <w:instrText xml:space="preserve"> ADDIN ZOTERO_ITEM CSL_CITATION {"citationID":"r0FI5C9n","properties":{"formattedCitation":"[25]","plainCitation":"[25]","noteIndex":0},"citationItems":[{"id":43,"uris":["http://zotero.org/users/local/sALjQm7t/items/ZECVYA4E"],"uri":["http://zotero.org/users/local/sALjQm7t/items/ZECVYA4E"],"itemData":{"id":43,"type":"article-journal","container-title":"Transactions of the American Fisheries Society","issue":"4","note":"publisher: Taylor &amp; Francis","page":"1120–1133","source":"Google Scholar","title":"Migration timing of Columbia River spring Chinook salmon: effects of temperature, river discharge, and ocean environment","title-short":"Migration timing of Columbia River spring Chinook salmon","volume":"137","author":[{"family":"Keefer","given":"Matthew L."},{"family":"Peery","given":"Christopher A."},{"family":"Caudill","given":"Christopher C."}],"issued":{"date-parts":[["2008"]]}}}],"schema":"https://github.com/citation-style-language/schema/raw/master/csl-citation.json"} </w:instrText>
+        <w:instrText xml:space="preserve"> ADDIN ZOTERO_ITEM CSL_CITATION {"citationID":"r0FI5C9n","properties":{"formattedCitation":"[26]","plainCitation":"[26]","noteIndex":0},"citationItems":[{"id":43,"uris":["http://zotero.org/users/local/sALjQm7t/items/ZECVYA4E"],"uri":["http://zotero.org/users/local/sALjQm7t/items/ZECVYA4E"],"itemData":{"id":43,"type":"article-journal","container-title":"Transactions of the American Fisheries Society","issue":"4","note":"publisher: Taylor &amp; Francis","page":"1120–1133","source":"Google Scholar","title":"Migration timing of Columbia River spring Chinook salmon: effects of temperature, river discharge, and ocean environment","title-short":"Migration timing of Columbia River spring Chinook salmon","volume":"137","author":[{"family":"Keefer","given":"Matthew L."},{"family":"Peery","given":"Christopher A."},{"family":"Caudill","given":"Christopher C."}],"issued":{"date-parts":[["2008"]]}}}],"schema":"https://github.com/citation-style-language/schema/raw/master/csl-citation.json"} </w:instrText>
       </w:r>
       <w:r>
         <w:fldChar w:fldCharType="separate"/>
       </w:r>
       <w:r>
-        <w:t>[25]</w:t>
+        <w:t>[26]</w:t>
       </w:r>
       <w:r>
         <w:fldChar w:fldCharType="end"/>
       </w:r>
       <w:r>
-        <w:t xml:space="preserve">, and phenological variability in the marine ecosystem is driven by atmospheric and oceanographic </w:t>
+        <w:t xml:space="preserve">, and </w:t>
+      </w:r>
+      <w:proofErr w:type="spellStart"/>
+      <w:r>
+        <w:t>phenological</w:t>
+      </w:r>
+      <w:proofErr w:type="spellEnd"/>
+      <w:r>
+        <w:t xml:space="preserve"> variability in the marine ecosystem is driven by atmospheric and oceanographic processes with substantial inter-annual variability </w:t>
+      </w:r>
+      <w:r>
+        <w:fldChar w:fldCharType="begin"/>
+      </w:r>
+      <w:r>
+        <w:instrText xml:space="preserve"> ADDIN ZOTERO_ITEM CSL_CITATION {"citationID":"WDNXTT11","properties":{"formattedCitation":"[27]","plainCitation":"[27]","noteIndex":0},"citationItems":[{"id":132,"uris":["http://zotero.org/users/local/sALjQm7t/items/DJPAYHUE"],"uri":["http://zotero.org/users/local/sALjQm7t/items/DJPAYHUE"],"itemData":{"id":132,"type":"article-journal","container-title":"Bulletin of the american Meteorological Society","issue":"6","note":"publisher: American Meteorological Society","page":"1069–1080","source":"Google Scholar","title":"A Pacific interdecadal climate oscillation with impacts on salmon production","volume":"78","author":[{"family":"Mantua","given":"Nathan J."},{"family":"Hare","given":"Steven R."},{"family":"Zhang","given":"Yuan"},{"family":"Wallace","given":"John M."},{"family":"Francis","given":"Robert C."}],"issued":{"date-parts":[["1997"]]}}}],"schema":"https://github.com/citation-style-language/schema/raw/master/csl-citation.json"} </w:instrText>
+      </w:r>
+      <w:r>
+        <w:fldChar w:fldCharType="separate"/>
+      </w:r>
+      <w:r>
+        <w:t>[27]</w:t>
+      </w:r>
+      <w:r>
+        <w:fldChar w:fldCharType="end"/>
+      </w:r>
+      <w:r>
+        <w:t xml:space="preserve">. For example, wind-driven ocean currents transition from south to north each spring, initiating a strong upwelling of deeper ocean water.  The nutrients in this upwelled water can spawn or feed a spring phytoplankton bloom </w:t>
+      </w:r>
+      <w:r>
+        <w:fldChar w:fldCharType="begin"/>
+      </w:r>
+      <w:r>
+        <w:instrText xml:space="preserve"> ADDIN ZOTERO_ITEM CSL_CITATION {"citationID":"LnYaXhz8","properties":{"formattedCitation":"[28]","plainCitation":"[28]","noteIndex":0},"citationItems":[{"id":21,"uris":["http://zotero.org/users/local/sALjQm7t/items/DFIF6CGT"],"uri":["http://zotero.org/users/local/sALjQm7t/items/DFIF6CGT"],"itemData":{"id":21,"type":"article-journal","container-title":"Estuaries and coasts","issue":"2","note":"publisher: Springer","page":"299–311","source":"Google Scholar","title":"Seasonal cycle of phytoplankton community composition in the coastal upwelling system off central Oregon in 2009","volume":"37","author":[{"family":"Du","given":"Xiuning"},{"family":"Peterson","given":"William T."}],"issued":{"date-parts":[["2014"]]}}}],"schema":"https://github.com/citation-style-language/schema/raw/master/csl-citation.json"} </w:instrText>
+      </w:r>
+      <w:r>
+        <w:fldChar w:fldCharType="separate"/>
+      </w:r>
+      <w:r>
+        <w:t>[28]</w:t>
+      </w:r>
+      <w:r>
+        <w:fldChar w:fldCharType="end"/>
+      </w:r>
+      <w:r>
+        <w:t xml:space="preserve">.  Moreover, the newly transitioned currents can bring species of zooplankton such as copepods that are high in fatty acids </w:t>
+      </w:r>
+      <w:r>
+        <w:fldChar w:fldCharType="begin"/>
+      </w:r>
+      <w:r>
+        <w:instrText xml:space="preserve"> ADDIN ZOTERO_ITEM CSL_CITATION {"citationID":"E0WpINBs","properties":{"formattedCitation":"[29,30]","plainCitation":"[29,30]","noteIndex":0},"citationItems":[{"id":41,"uris":["http://zotero.org/users/local/sALjQm7t/items/J7WRV57Y"],"uri":["http://zotero.org/users/local/sALjQm7t/items/J7WRV57Y"],"itemData":{"id":41,"type":"article-journal","container-title":"Limnology and Oceanography","issue":"6","note":"publisher: Wiley Online Library","page":"2607–2620","source":"Google Scholar","title":"Copepod biodiversity as an indicator of changes in ocean and climate conditions of the northern California current ecosystem","volume":"51","author":[{"family":"Hooff","given":"Rian C."},{"family":"Peterson","given":"William T."}],"issued":{"date-parts":[["2006"]]}}},{"id":45,"uris":["http://zotero.org/users/local/sALjQm7t/items/RAPNB543"],"uri":["http://zotero.org/users/local/sALjQm7t/items/RAPNB543"],"itemData":{"id":45,"type":"article-journal","container-title":"Global Change Biology","issue":"7","note":"publisher: Wiley Online Library","page":"2498–2511","source":"Google Scholar","title":"Zooplankton species composition is linked to ocean transport in the Northern California Current","volume":"17","author":[{"family":"Keister","given":"Julie E."},{"family":"Di Lorenzo","given":"E."},{"family":"Morgan","given":"C. A."},{"family":"Combes","given":"Vincent"},{"family":"Peterson","given":"W. T."}],"issued":{"date-parts":[["2011"]]}}}],"schema":"https://github.com/citation-style-language/schema/raw/master/csl-citation.json"} </w:instrText>
+      </w:r>
+      <w:r>
+        <w:fldChar w:fldCharType="separate"/>
+      </w:r>
+      <w:r>
+        <w:t>[29,30]</w:t>
+      </w:r>
+      <w:r>
+        <w:fldChar w:fldCharType="end"/>
+      </w:r>
+      <w:r>
+        <w:t>, further enriching the production at lower trophic levels.  Salmon eventually benefit from these dynamics, but the timing and magnitude of local production varies from year to year.  Although salmon have evolved to optimize arrival timing on average</w:t>
+      </w:r>
+      <w:r>
+        <w:t xml:space="preserve"> </w:t>
+      </w:r>
+      <w:r>
+        <w:fldChar w:fldCharType="begin"/>
+      </w:r>
+      <w:r>
+        <w:instrText xml:space="preserve"> ADDIN ZOTERO_ITEM CSL_CITATION {"citationID":"3lWSlWV0","properties":{"formattedCitation":"[31]","plainCitation":"[31]","noteIndex":0},"citationItems":[{"id":125,"uris":["http://zotero.org/users/local/sALjQm7t/items/C4MB5YZ5"],"uri":["http://zotero.org/users/local/sALjQm7t/items/C4MB5YZ5"],"itemData":{"id":125,"type":"article-journal","container-title":"Canadian journal of fisheries and aquatic sciences","issue":"1","note":"publisher: NRC Research Press","page":"56–69","source":"Google Scholar","title":"Geographic variation in environmental factors regulating outmigration timing of coho salmon (Oncorhynchus kisutch) smolts","volume":"71","author":[{"family":"Spence","given":"Brian C."},{"family":"Dick","given":"E. J."}],"issued":{"date-parts":[["2014"]]}}}],"schema":"https://github.com/citation-style-language/schema/raw/master/csl-citation.json"} </w:instrText>
+      </w:r>
+      <w:r>
+        <w:fldChar w:fldCharType="separate"/>
+      </w:r>
+      <w:r>
+        <w:t>[31]</w:t>
+      </w:r>
+      <w:r>
+        <w:fldChar w:fldCharType="end"/>
+      </w:r>
+      <w:r>
+        <w:t xml:space="preserve">, the broad distribution of arrival timing </w:t>
+      </w:r>
+      <w:r>
+        <w:t>may be</w:t>
+      </w:r>
+      <w:r>
+        <w:t xml:space="preserve"> </w:t>
+      </w:r>
+      <w:r>
+        <w:t>a bet-hedging strategy</w:t>
+      </w:r>
+      <w:r>
+        <w:t xml:space="preserve"> </w:t>
+      </w:r>
+      <w:r>
+        <w:fldChar w:fldCharType="begin"/>
+      </w:r>
+      <w:r>
+        <w:instrText xml:space="preserve"> ADDIN ZOTERO_ITEM CSL_CITATION {"citationID":"XgGOBXjz","properties":{"formattedCitation":"[32,33]","plainCitation":"[32,33]","noteIndex":0},"citationItems":[{"id":1,"uris":["http://zotero.org/users/local/sALjQm7t/items/I2GUFV85"],"uri":["http://zotero.org/users/local/sALjQm7t/items/I2GUFV85"],"itemData":{"id":1,"type":"article-journal","container-title":"Nature","issue":"7298","note":"publisher: Nature Publishing Group","page":"609–612","source":"Google Scholar","title":"Population diversity and the portfolio effect in an exploited species","volume":"465","author":[{"family":"Schindler","given":"Daniel E."},{"family":"Hilborn","given":"Ray"},{"family":"Chasco","given":"Brandon"},{"family":"Boatright","given":"Christopher P."},{"family":"Quinn","given":"Thomas P."},{"family":"Rogers","given":"Lauren A."},{"family":"Webster","given":"Michael S."}],"issued":{"date-parts":[["2010"]]}}},{"id":107,"uris":["http://zotero.org/users/local/sALjQm7t/items/KW6C5DHM"],"uri":["http://zotero.org/users/local/sALjQm7t/items/KW6C5DHM"],"itemData":{"id":107,"type":"article-journal","container-title":"Journal of Applied Ecology","issue":"6","note":"publisher: Wiley Online Library","page":"1554–1563","source":"Google Scholar","title":"Performance of salmon fishery portfolios across western N orth A merica","volume":"51","author":[{"family":"Griffiths","given":"Jennifer R."},{"family":"Schindler","given":"Daniel E."},{"family":"Armstrong","given":"Jonathan B."},{"family":"Scheuerell","given":"Mark D."},{"family":"Whited","given":"Diane C."},{"family":"Clark","given":"Robert A."},{"family":"Hilborn","given":"Ray"},{"family":"Holt","given":"Carrie A."},{"family":"Lindley","given":"Steven T."},{"family":"Stanford","given":"Jack A."}],"issued":{"date-parts":[["2014"]]}}}],"schema":"https://github.com/citation-style-language/schema/raw/master/csl-citation.json"} </w:instrText>
+      </w:r>
+      <w:r>
+        <w:fldChar w:fldCharType="separate"/>
+      </w:r>
+      <w:r>
+        <w:t>[32,33]</w:t>
+      </w:r>
+      <w:r>
+        <w:fldChar w:fldCharType="end"/>
+      </w:r>
+      <w:r>
+        <w:t xml:space="preserve"> </w:t>
+      </w:r>
+      <w:r>
+        <w:t xml:space="preserve">to ensure some fish arrive at the ocean when conditions are optimal.  If future freshwater management practices significantly alter the mean arrival timing or the variability in timing, this could have important, and perhaps unforeseen, effects on marine survival.  Similarly, if climate changes in either the freshwater or marine environment result in a mismatch between salmon arrival timing and optimal arrival timing, marine survival will be impacted.  These interactions </w:t>
       </w:r>
       <w:r>
         <w:lastRenderedPageBreak/>
-        <w:t xml:space="preserve">processes with substantial inter-annual variability </w:t>
+        <w:t xml:space="preserve">are a clear demonstration of the importance of carryover effects and a direct link between salmon survival and management decisions that may affect arrival timing </w:t>
       </w:r>
       <w:r>
         <w:fldChar w:fldCharType="begin"/>
       </w:r>
       <w:r>
-        <w:instrText xml:space="preserve"> ADDIN ZOTERO_ITEM CSL_CITATION {"citationID":"WDNXTT11","properties":{"formattedCitation":"[26]","plainCitation":"[26]","noteIndex":0},"citationItems":[{"id":132,"uris":["http://zotero.org/users/local/sALjQm7t/items/DJPAYHUE"],"uri":["http://zotero.org/users/local/sALjQm7t/items/DJPAYHUE"],"itemData":{"id":132,"type":"article-journal","container-title":"Bulletin of the american Meteorological Society","issue":"6","note":"publisher: American Meteorological Society","page":"1069–1080","source":"Google Scholar","title":"A Pacific interdecadal climate oscillation with impacts on salmon production","volume":"78","author":[{"family":"Mantua","given":"Nathan J."},{"family":"Hare","given":"Steven R."},{"family":"Zhang","given":"Yuan"},{"family":"Wallace","given":"John M."},{"family":"Francis","given":"Robert C."}],"issued":{"date-parts":[["1997"]]}}}],"schema":"https://github.com/citation-style-language/schema/raw/master/csl-citation.json"} </w:instrText>
+        <w:instrText xml:space="preserve"> ADDIN ZOTERO_ITEM CSL_CITATION {"citationID":"W0RKSjYE","properties":{"formattedCitation":"[34]","plainCitation":"[34]","noteIndex":0},"citationItems":[{"id":112,"uris":["http://zotero.org/users/local/sALjQm7t/items/GAYRIR2K"],"uri":["http://zotero.org/users/local/sALjQm7t/items/GAYRIR2K"],"itemData":{"id":112,"type":"article-journal","container-title":"Evolutionary Applications","issue":"2","note":"publisher: Wiley Online Library","page":"252–270","source":"Google Scholar","title":"Potential responses to climate change in organisms with complex life histories: evolution and plasticity in Pacific salmon","title-short":"Potential responses to climate change in organisms with complex life histories","volume":"1","author":[{"family":"Crozier","given":"Lisa G."},{"family":"Hendry","given":"A. P."},{"family":"Lawson","given":"Peter W."},{"family":"Quinn","given":"T. P."},{"family":"Mantua","given":"N. J."},{"family":"Battin","given":"J."},{"family":"Shaw","given":"R. G."},{"family":"Huey","given":"R. B."}],"issued":{"date-parts":[["2008"]]}}}],"schema":"https://github.com/citation-style-language/schema/raw/master/csl-citation.json"} </w:instrText>
       </w:r>
       <w:r>
         <w:fldChar w:fldCharType="separate"/>
       </w:r>
       <w:r>
-        <w:t>[26]</w:t>
-      </w:r>
-      <w:r>
-        <w:fldChar w:fldCharType="end"/>
-      </w:r>
-      <w:r>
-        <w:t xml:space="preserve">. For example, wind-driven ocean currents transition from south to north each spring, initiating a strong upwelling of deeper ocean water.  The nutrients in this upwelled water can spawn or feed a spring phytoplankton bloom </w:t>
-      </w:r>
-      <w:r>
-        <w:fldChar w:fldCharType="begin"/>
-      </w:r>
-      <w:r>
-        <w:instrText xml:space="preserve"> ADDIN ZOTERO_ITEM CSL_CITATION {"citationID":"LnYaXhz8","properties":{"formattedCitation":"[27]","plainCitation":"[27]","noteIndex":0},"citationItems":[{"id":21,"uris":["http://zotero.org/users/local/sALjQm7t/items/DFIF6CGT"],"uri":["http://zotero.org/users/local/sALjQm7t/items/DFIF6CGT"],"itemData":{"id":21,"type":"article-journal","container-title":"Estuaries and coasts","issue":"2","note":"publisher: Springer","page":"299–311","source":"Google Scholar","title":"Seasonal cycle of phytoplankton community composition in the coastal upwelling system off central Oregon in 2009","volume":"37","author":[{"family":"Du","given":"Xiuning"},{"family":"Peterson","given":"William T."}],"issued":{"date-parts":[["2014"]]}}}],"schema":"https://github.com/citation-style-language/schema/raw/master/csl-citation.json"} </w:instrText>
-      </w:r>
-      <w:r>
-        <w:fldChar w:fldCharType="separate"/>
-      </w:r>
-      <w:r>
-        <w:t>[27]</w:t>
-      </w:r>
-      <w:r>
-        <w:fldChar w:fldCharType="end"/>
-      </w:r>
-      <w:r>
-        <w:t xml:space="preserve">.  Moreover, the newly transitioned currents can bring species of zooplankton such as copepods that are high in fatty acids </w:t>
-      </w:r>
-      <w:r>
-        <w:fldChar w:fldCharType="begin"/>
-      </w:r>
-      <w:r>
-        <w:instrText xml:space="preserve"> ADDIN ZOTERO_ITEM CSL_CITATION {"citationID":"E0WpINBs","properties":{"formattedCitation":"[28,29]","plainCitation":"[28,29]","noteIndex":0},"citationItems":[{"id":41,"uris":["http://zotero.org/users/local/sALjQm7t/items/J7WRV57Y"],"uri":["http://zotero.org/users/local/sALjQm7t/items/J7WRV57Y"],"itemData":{"id":41,"type":"article-journal","container-title":"Limnology and Oceanography","issue":"6","note":"publisher: Wiley Online Library","page":"2607–2620","source":"Google Scholar","title":"Copepod biodiversity as an indicator of changes in ocean and climate conditions of the northern California current ecosystem","volume":"51","author":[{"family":"Hooff","given":"Rian C."},{"family":"Peterson","given":"William T."}],"issued":{"date-parts":[["2006"]]}}},{"id":45,"uris":["http://zotero.org/users/local/sALjQm7t/items/RAPNB543"],"uri":["http://zotero.org/users/local/sALjQm7t/items/RAPNB543"],"itemData":{"id":45,"type":"article-journal","container-title":"Global Change Biology","issue":"7","note":"publisher: Wiley Online Library","page":"2498–2511","source":"Google Scholar","title":"Zooplankton species composition is linked to ocean transport in the Northern California Current","volume":"17","author":[{"family":"Keister","given":"Julie E."},{"family":"Di Lorenzo","given":"E."},{"family":"Morgan","given":"C. A."},{"family":"Combes","given":"Vincent"},{"family":"Peterson","given":"W. T."}],"issued":{"date-parts":[["2011"]]}}}],"schema":"https://github.com/citation-style-language/schema/raw/master/csl-citation.json"} </w:instrText>
-      </w:r>
-      <w:r>
-        <w:fldChar w:fldCharType="separate"/>
-      </w:r>
-      <w:r>
-        <w:t>[28,29]</w:t>
-      </w:r>
-      <w:r>
-        <w:fldChar w:fldCharType="end"/>
-      </w:r>
-      <w:r>
-        <w:t>, further enriching the production at lower trophic levels.  Salmon eventually benefit from these dynamics, but the timing and magnitude of local production varies from year to year.  Although salmon have evolved to optimize arrival timing on average</w:t>
-      </w:r>
-      <w:r>
-        <w:t xml:space="preserve"> </w:t>
-      </w:r>
-      <w:r>
-        <w:fldChar w:fldCharType="begin"/>
-      </w:r>
-      <w:r>
-        <w:instrText xml:space="preserve"> ADDIN ZOTERO_ITEM CSL_CITATION {"citationID":"3lWSlWV0","properties":{"formattedCitation":"[30]","plainCitation":"[30]","noteIndex":0},"citationItems":[{"id":125,"uris":["http://zotero.org/users/local/sALjQm7t/items/C4MB5YZ5"],"uri":["http://zotero.org/users/local/sALjQm7t/items/C4MB5YZ5"],"itemData":{"id":125,"type":"article-journal","container-title":"Canadian journal of fisheries and aquatic sciences","issue":"1","note":"publisher: NRC Research Press","page":"56–69","source":"Google Scholar","title":"Geographic variation in environmental factors regulating outmigration timing of coho salmon (Oncorhynchus kisutch) smolts","volume":"71","author":[{"family":"Spence","given":"Brian C."},{"family":"Dick","given":"E. J."}],"issued":{"date-parts":[["2014"]]}}}],"schema":"https://github.com/citation-style-language/schema/raw/master/csl-citation.json"} </w:instrText>
-      </w:r>
-      <w:r>
-        <w:fldChar w:fldCharType="separate"/>
-      </w:r>
-      <w:r>
-        <w:t>[30]</w:t>
-      </w:r>
-      <w:r>
-        <w:fldChar w:fldCharType="end"/>
-      </w:r>
-      <w:r>
-        <w:t xml:space="preserve">, the broad distribution of arrival timing </w:t>
-      </w:r>
-      <w:r>
-        <w:t>may be</w:t>
-      </w:r>
-      <w:r>
-        <w:t xml:space="preserve"> </w:t>
-      </w:r>
-      <w:r>
-        <w:t>a bet-hedging strategy</w:t>
-      </w:r>
-      <w:r>
-        <w:t xml:space="preserve"> </w:t>
-      </w:r>
-      <w:r>
-        <w:fldChar w:fldCharType="begin"/>
-      </w:r>
-      <w:r>
-        <w:instrText xml:space="preserve"> ADDIN ZOTERO_ITEM CSL_CITATION {"citationID":"XgGOBXjz","properties":{"formattedCitation":"[31,32]","plainCitation":"[31,32]","noteIndex":0},"citationItems":[{"id":1,"uris":["http://zotero.org/users/local/sALjQm7t/items/I2GUFV85"],"uri":["http://zotero.org/users/local/sALjQm7t/items/I2GUFV85"],"itemData":{"id":1,"type":"article-journal","container-title":"Nature","issue":"7298","note":"publisher: Nature Publishing Group","page":"609–612","source":"Google Scholar","title":"Population diversity and the portfolio effect in an exploited species","volume":"465","author":[{"family":"Schindler","given":"Daniel E."},{"family":"Hilborn","given":"Ray"},{"family":"Chasco","given":"Brandon"},{"family":"Boatright","given":"Christopher P."},{"family":"Quinn","given":"Thomas P."},{"family":"Rogers","given":"Lauren A."},{"family":"Webster","given":"Michael S."}],"issued":{"date-parts":[["2010"]]}}},{"id":107,"uris":["http://zotero.org/users/local/sALjQm7t/items/KW6C5DHM"],"uri":["http://zotero.org/users/local/sALjQm7t/items/KW6C5DHM"],"itemData":{"id":107,"type":"article-journal","container-title":"Journal of Applied Ecology","issue":"6","note":"publisher: Wiley Online Library","page":"1554–1563","source":"Google Scholar","title":"Performance of salmon fishery portfolios across western N orth A merica","volume":"51","author":[{"family":"Griffiths","given":"Jennifer R."},{"family":"Schindler","given":"Daniel E."},{"family":"Armstrong","given":"Jonathan B."},{"family":"Scheuerell","given":"Mark D."},{"family":"Whited","given":"Diane C."},{"family":"Clark","given":"Robert A."},{"family":"Hilborn","given":"Ray"},{"family":"Holt","given":"Carrie A."},{"family":"Lindley","given":"Steven T."},{"family":"Stanford","given":"Jack A."}],"issued":{"date-parts":[["2014"]]}}}],"schema":"https://github.com/citation-style-language/schema/raw/master/csl-citation.json"} </w:instrText>
-      </w:r>
-      <w:r>
-        <w:fldChar w:fldCharType="separate"/>
-      </w:r>
-      <w:r>
-        <w:t>[31,32]</w:t>
-      </w:r>
-      <w:r>
-        <w:fldChar w:fldCharType="end"/>
-      </w:r>
-      <w:r>
-        <w:t xml:space="preserve"> </w:t>
-      </w:r>
-      <w:r>
-        <w:t xml:space="preserve">to ensure some fish arrive at the ocean when conditions are optimal.  If future freshwater management practices significantly alter the mean arrival timing or the variability in timing, this could have important, and perhaps unforeseen, effects on marine survival.  Similarly, if climate changes in either the freshwater or marine environment result in a mismatch between salmon arrival timing and optimal arrival timing, marine survival will be impacted.  These interactions are a clear demonstration of the importance of carryover effects and a direct link between salmon survival and management decisions that may affect arrival timing </w:t>
-      </w:r>
-      <w:r>
-        <w:fldChar w:fldCharType="begin"/>
-      </w:r>
-      <w:r>
-        <w:instrText xml:space="preserve"> ADDIN ZOTERO_ITEM CSL_CITATION {"citationID":"W0RKSjYE","properties":{"formattedCitation":"[33]","plainCitation":"[33]","noteIndex":0},"citationItems":[{"id":112,"uris":["http://zotero.org/users/local/sALjQm7t/items/GAYRIR2K"],"uri":["http://zotero.org/users/local/sALjQm7t/items/GAYRIR2K"],"itemData":{"id":112,"type":"article-journal","container-title":"Evolutionary Applications","issue":"2","note":"publisher: Wiley Online Library","page":"252–270","source":"Google Scholar","title":"Potential responses to climate change in organisms with complex life histories: evolution and plasticity in Pacific salmon","title-short":"Potential responses to climate change in organisms with complex life histories","volume":"1","author":[{"family":"Crozier","given":"Lisa G."},{"family":"Hendry","given":"A. P."},{"family":"Lawson","given":"Peter W."},{"family":"Quinn","given":"T. P."},{"family":"Mantua","given":"N. J."},{"family":"Battin","given":"J."},{"family":"Shaw","given":"R. G."},{"family":"Huey","given":"R. B."}],"issued":{"date-parts":[["2008"]]}}}],"schema":"https://github.com/citation-style-language/schema/raw/master/csl-citation.json"} </w:instrText>
-      </w:r>
-      <w:r>
-        <w:fldChar w:fldCharType="separate"/>
-      </w:r>
-      <w:r>
-        <w:t>[33]</w:t>
+        <w:t>[34]</w:t>
       </w:r>
       <w:r>
         <w:fldChar w:fldCharType="end"/>
@@ -7903,35 +8352,55 @@
       <w:bookmarkStart w:id="15" w:name="_44sinio" w:colFirst="0" w:colLast="0"/>
       <w:bookmarkEnd w:id="15"/>
       <w:r>
-        <w:t>The top models describing Chinook salmon marine survival included three categories of environmental covariates for wild fish (i.e., basin-scale sea surface temperature (‘ersstArc’</w:t>
+        <w:t>The top models describing Chinook salmon marine survival included three categories of environmental covariates for wild fish (i.e., basin-scale sea surface temperature (‘</w:t>
+      </w:r>
+      <w:proofErr w:type="spellStart"/>
+      <w:r>
+        <w:t>ersstArc</w:t>
+      </w:r>
+      <w:proofErr w:type="spellEnd"/>
+      <w:r>
+        <w:t>’</w:t>
       </w:r>
       <w:r>
         <w:t xml:space="preserve"> and PDO</w:t>
       </w:r>
       <w:r>
-        <w:t xml:space="preserve">), a local sea surface temperature (‘ersstWA’), and a regional spring upwelling variable (‘cui’)), and three categories of environmental covariates for hatchery fish (i.e., a measure of alongshore </w:t>
+        <w:t>), a local sea surface temperature (‘</w:t>
+      </w:r>
+      <w:proofErr w:type="spellStart"/>
+      <w:r>
+        <w:t>ersstWA</w:t>
+      </w:r>
+      <w:proofErr w:type="spellEnd"/>
+      <w:r>
+        <w:t xml:space="preserve">’), and a regional spring upwelling variable (‘cui’)), and three categories of environmental covariates for hatchery fish (i.e., a measure of alongshore </w:t>
       </w:r>
       <w:r>
         <w:t xml:space="preserve">flow </w:t>
       </w:r>
       <w:r>
-        <w:t xml:space="preserve">(‘transport’), ocean circulation (‘NPGO’), and sea surface temperature (‘errstArc’)).  For each rearing type, there are logical links between the metric and multiple oceanographic or ecosystem processes that could influence salmon growth and survival.  </w:t>
-      </w:r>
-      <w:r>
-        <w:lastRenderedPageBreak/>
-        <w:t xml:space="preserve">However, most of these links are indirect and rely on other oceanographic factors.  For example, local sea surface temperature can influence growth rates directly </w:t>
+        <w:t>(‘transport’), ocean circulation (‘NPGO’), and sea surface temperature (‘</w:t>
+      </w:r>
+      <w:proofErr w:type="spellStart"/>
+      <w:r>
+        <w:t>errstArc</w:t>
+      </w:r>
+      <w:proofErr w:type="spellEnd"/>
+      <w:r>
+        <w:t xml:space="preserve">’)).  For each rearing type, there are logical links between the metric and multiple oceanographic or ecosystem processes that could influence salmon growth and survival.  However, most of these links are indirect and rely on other oceanographic factors.  For example, local sea surface temperature can influence growth rates directly </w:t>
       </w:r>
       <w:r>
         <w:fldChar w:fldCharType="begin"/>
       </w:r>
       <w:r>
-        <w:instrText xml:space="preserve"> ADDIN ZOTERO_ITEM CSL_CITATION {"citationID":"2lLHyqY2","properties":{"formattedCitation":"[34]","plainCitation":"[34]","noteIndex":0},"citationItems":[{"id":76,"uris":["http://zotero.org/users/local/sALjQm7t/items/P58IE7N9"],"uri":["http://zotero.org/users/local/sALjQm7t/items/P58IE7N9"],"itemData":{"id":76,"type":"article-journal","container-title":"Fisheries Oceanography","issue":"4","note":"publisher: Wiley Online Library","page":"363–382","source":"Google Scholar","title":"Quantifying the effects of wind, upwelling, curl, sea surface temperature and sea level height on growth and maturation of a California Chinook salmon (Oncorhynchus tshawytscha) population","volume":"16","author":[{"family":"Wells","given":"Brian K."},{"family":"Grimes","given":"Churchill B."},{"family":"Waldvogel","given":"James B."}],"issued":{"date-parts":[["2007"]]}}}],"schema":"https://github.com/citation-style-language/schema/raw/master/csl-citation.json"} </w:instrText>
+        <w:instrText xml:space="preserve"> ADDIN ZOTERO_ITEM CSL_CITATION {"citationID":"2lLHyqY2","properties":{"formattedCitation":"[35]","plainCitation":"[35]","noteIndex":0},"citationItems":[{"id":76,"uris":["http://zotero.org/users/local/sALjQm7t/items/P58IE7N9"],"uri":["http://zotero.org/users/local/sALjQm7t/items/P58IE7N9"],"itemData":{"id":76,"type":"article-journal","container-title":"Fisheries Oceanography","issue":"4","note":"publisher: Wiley Online Library","page":"363–382","source":"Google Scholar","title":"Quantifying the effects of wind, upwelling, curl, sea surface temperature and sea level height on growth and maturation of a California Chinook salmon (Oncorhynchus tshawytscha) population","volume":"16","author":[{"family":"Wells","given":"Brian K."},{"family":"Grimes","given":"Churchill B."},{"family":"Waldvogel","given":"James B."}],"issued":{"date-parts":[["2007"]]}}}],"schema":"https://github.com/citation-style-language/schema/raw/master/csl-citation.json"} </w:instrText>
       </w:r>
       <w:r>
         <w:fldChar w:fldCharType="separate"/>
       </w:r>
       <w:r>
-        <w:t>[34]</w:t>
+        <w:t>[35]</w:t>
       </w:r>
       <w:r>
         <w:fldChar w:fldCharType="end"/>
@@ -7943,13 +8412,13 @@
         <w:fldChar w:fldCharType="begin"/>
       </w:r>
       <w:r>
-        <w:instrText xml:space="preserve"> ADDIN ZOTERO_ITEM CSL_CITATION {"citationID":"BxDGKWSp","properties":{"formattedCitation":"[35]","plainCitation":"[35]","noteIndex":0},"citationItems":[{"id":115,"uris":["http://zotero.org/users/local/sALjQm7t/items/CE37WZNX"],"uri":["http://zotero.org/users/local/sALjQm7t/items/CE37WZNX"],"itemData":{"id":115,"type":"article-journal","container-title":"Biocontrol","issue":"3","note":"publisher: Springer","page":"373–384","source":"Google Scholar","title":"Determining the effects of life stage, shared prey density and host plant on intraguild predation of a native lacewing (Chrysoperla carnea) by an invasive coccinellid (Harmonia axyridis)","volume":"62","author":[{"family":"Wells","given":"P. M."},{"family":"Baverstock","given":"J."},{"family":"Clark","given":"S. J."},{"family":"Jiggins","given":"F. M."},{"family":"Roy","given":"H. E."},{"family":"Pell","given":"J. K."}],"issued":{"date-parts":[["2017"]]}}}],"schema":"https://github.com/citation-style-language/schema/raw/master/csl-citation.json"} </w:instrText>
+        <w:instrText xml:space="preserve"> ADDIN ZOTERO_ITEM CSL_CITATION {"citationID":"BxDGKWSp","properties":{"formattedCitation":"[36]","plainCitation":"[36]","noteIndex":0},"citationItems":[{"id":115,"uris":["http://zotero.org/users/local/sALjQm7t/items/CE37WZNX"],"uri":["http://zotero.org/users/local/sALjQm7t/items/CE37WZNX"],"itemData":{"id":115,"type":"article-journal","container-title":"Biocontrol","issue":"3","note":"publisher: Springer","page":"373–384","source":"Google Scholar","title":"Determining the effects of life stage, shared prey density and host plant on intraguild predation of a native lacewing (Chrysoperla carnea) by an invasive coccinellid (Harmonia axyridis)","volume":"62","author":[{"family":"Wells","given":"P. M."},{"family":"Baverstock","given":"J."},{"family":"Clark","given":"S. J."},{"family":"Jiggins","given":"F. M."},{"family":"Roy","given":"H. E."},{"family":"Pell","given":"J. K."}],"issued":{"date-parts":[["2017"]]}}}],"schema":"https://github.com/citation-style-language/schema/raw/master/csl-citation.json"} </w:instrText>
       </w:r>
       <w:r>
         <w:fldChar w:fldCharType="separate"/>
       </w:r>
       <w:r>
-        <w:t>[35]</w:t>
+        <w:t>[36]</w:t>
       </w:r>
       <w:r>
         <w:fldChar w:fldCharType="end"/>
@@ -7988,13 +8457,13 @@
         <w:fldChar w:fldCharType="begin"/>
       </w:r>
       <w:r>
-        <w:instrText xml:space="preserve"> ADDIN ZOTERO_ITEM CSL_CITATION {"citationID":"1RTYC1VC","properties":{"formattedCitation":"[36]","plainCitation":"[36]","noteIndex":0},"citationItems":[{"id":117,"uris":["http://zotero.org/users/local/sALjQm7t/items/YFKN8LTG"],"uri":["http://zotero.org/users/local/sALjQm7t/items/YFKN8LTG"],"itemData":{"id":117,"type":"article-journal","container-title":"Proceedings of the National Academy of Sciences","issue":"14","note":"publisher: National Acad Sciences","page":"7665–7671","source":"Google Scholar","title":"The changing physical and ecological meanings of North Pacific Ocean climate indices","volume":"117","author":[{"family":"Litzow","given":"Michael A."},{"family":"Hunsicker","given":"Mary E."},{"family":"Bond","given":"Nicholas A."},{"family":"Burke","given":"Brian J."},{"family":"Cunningham","given":"Curry J."},{"family":"Gosselin","given":"Jennifer L."},{"family":"Norton","given":"Emily L."},{"family":"Ward","given":"Eric J."},{"family":"Zador","given":"Stephani G."}],"issued":{"date-parts":[["2020"]]}}}],"schema":"https://github.com/citation-style-language/schema/raw/master/csl-citation.json"} </w:instrText>
+        <w:instrText xml:space="preserve"> ADDIN ZOTERO_ITEM CSL_CITATION {"citationID":"1RTYC1VC","properties":{"formattedCitation":"[37]","plainCitation":"[37]","noteIndex":0},"citationItems":[{"id":117,"uris":["http://zotero.org/users/local/sALjQm7t/items/YFKN8LTG"],"uri":["http://zotero.org/users/local/sALjQm7t/items/YFKN8LTG"],"itemData":{"id":117,"type":"article-journal","container-title":"Proceedings of the National Academy of Sciences","issue":"14","note":"publisher: National Acad Sciences","page":"7665–7671","source":"Google Scholar","title":"The changing physical and ecological meanings of North Pacific Ocean climate indices","volume":"117","author":[{"family":"Litzow","given":"Michael A."},{"family":"Hunsicker","given":"Mary E."},{"family":"Bond","given":"Nicholas A."},{"family":"Burke","given":"Brian J."},{"family":"Cunningham","given":"Curry J."},{"family":"Gosselin","given":"Jennifer L."},{"family":"Norton","given":"Emily L."},{"family":"Ward","given":"Eric J."},{"family":"Zador","given":"Stephani G."}],"issued":{"date-parts":[["2020"]]}}}],"schema":"https://github.com/citation-style-language/schema/raw/master/csl-citation.json"} </w:instrText>
       </w:r>
       <w:r>
         <w:fldChar w:fldCharType="separate"/>
       </w:r>
       <w:r>
-        <w:t>[36]</w:t>
+        <w:t>[37]</w:t>
       </w:r>
       <w:r>
         <w:fldChar w:fldCharType="end"/>
@@ -8006,13 +8475,13 @@
         <w:fldChar w:fldCharType="begin"/>
       </w:r>
       <w:r>
-        <w:instrText xml:space="preserve"> ADDIN ZOTERO_ITEM CSL_CITATION {"citationID":"oluKPOzm","properties":{"formattedCitation":"[37,38]","plainCitation":"[37,38]","noteIndex":0},"citationItems":[{"id":38,"uris":["http://zotero.org/users/local/sALjQm7t/items/FRB9MWI8"],"uri":["http://zotero.org/users/local/sALjQm7t/items/FRB9MWI8"],"itemData":{"id":38,"type":"article-journal","container-title":"ICES Journal of Marine Science","issue":"3","note":"publisher: Oxford University Press","page":"707–719","source":"Google Scholar","title":"Are multispecies models an improvement on single-species models for measuring fishing impacts on marine ecosystems?","volume":"57","author":[{"family":"Hollowed","given":"Anne B."},{"family":"Bax","given":"Nicholas"},{"family":"Beamish","given":"Richard"},{"family":"Collie","given":"Jeremy"},{"family":"Fogarty","given":"Michael"},{"family":"Livingston","given":"Patricia"},{"family":"Pope","given":"John"},{"family":"Rice","given":"Jake C."}],"issued":{"date-parts":[["2000"]]}}},{"id":26,"uris":["http://zotero.org/users/local/sALjQm7t/items/NQGNG2FG"],"uri":["http://zotero.org/users/local/sALjQm7t/items/NQGNG2FG"],"itemData":{"id":26,"type":"article-journal","container-title":"Fish and Fisheries","issue":"2","note":"publisher: Wiley Online Library","page":"171–188","source":"Google Scholar","title":"Lessons in modelling and management of marine ecosystems: the Atlantis experience","title-short":"Lessons in modelling and management of marine ecosystems","volume":"12","author":[{"family":"Fulton","given":"Elizabeth A."},{"family":"Link","given":"Jason S."},{"family":"Kaplan","given":"Isaac C."},{"family":"Savina-Rolland","given":"Marie"},{"family":"Johnson","given":"Penelope"},{"family":"Ainsworth","given":"Cameron"},{"family":"Horne","given":"Peter"},{"family":"Gorton","given":"Rebecca"},{"family":"Gamble","given":"Robert J."},{"family":"Smith","given":"Anthony DM"}],"issued":{"date-parts":[["2011"]]}}}],"schema":"https://github.com/citation-style-language/schema/raw/master/csl-citation.json"} </w:instrText>
+        <w:instrText xml:space="preserve"> ADDIN ZOTERO_ITEM CSL_CITATION {"citationID":"oluKPOzm","properties":{"formattedCitation":"[38,39]","plainCitation":"[38,39]","noteIndex":0},"citationItems":[{"id":38,"uris":["http://zotero.org/users/local/sALjQm7t/items/FRB9MWI8"],"uri":["http://zotero.org/users/local/sALjQm7t/items/FRB9MWI8"],"itemData":{"id":38,"type":"article-journal","container-title":"ICES Journal of Marine Science","issue":"3","note":"publisher: Oxford University Press","page":"707–719","source":"Google Scholar","title":"Are multispecies models an improvement on single-species models for measuring fishing impacts on marine ecosystems?","volume":"57","author":[{"family":"Hollowed","given":"Anne B."},{"family":"Bax","given":"Nicholas"},{"family":"Beamish","given":"Richard"},{"family":"Collie","given":"Jeremy"},{"family":"Fogarty","given":"Michael"},{"family":"Livingston","given":"Patricia"},{"family":"Pope","given":"John"},{"family":"Rice","given":"Jake C."}],"issued":{"date-parts":[["2000"]]}}},{"id":26,"uris":["http://zotero.org/users/local/sALjQm7t/items/NQGNG2FG"],"uri":["http://zotero.org/users/local/sALjQm7t/items/NQGNG2FG"],"itemData":{"id":26,"type":"article-journal","container-title":"Fish and Fisheries","issue":"2","note":"publisher: Wiley Online Library","page":"171–188","source":"Google Scholar","title":"Lessons in modelling and management of marine ecosystems: the Atlantis experience","title-short":"Lessons in modelling and management of marine ecosystems","volume":"12","author":[{"family":"Fulton","given":"Elizabeth A."},{"family":"Link","given":"Jason S."},{"family":"Kaplan","given":"Isaac C."},{"family":"Savina-Rolland","given":"Marie"},{"family":"Johnson","given":"Penelope"},{"family":"Ainsworth","given":"Cameron"},{"family":"Horne","given":"Peter"},{"family":"Gorton","given":"Rebecca"},{"family":"Gamble","given":"Robert J."},{"family":"Smith","given":"Anthony DM"}],"issued":{"date-parts":[["2011"]]}}}],"schema":"https://github.com/citation-style-language/schema/raw/master/csl-citation.json"} </w:instrText>
       </w:r>
       <w:r>
         <w:fldChar w:fldCharType="separate"/>
       </w:r>
       <w:r>
-        <w:t>[37,38]</w:t>
+        <w:t>[38,39]</w:t>
       </w:r>
       <w:r>
         <w:fldChar w:fldCharType="end"/>
@@ -8034,6 +8503,7 @@
           <w:b w:val="0"/>
           <w:i/>
         </w:rPr>
+        <w:lastRenderedPageBreak/>
         <w:t>Model Fit</w:t>
       </w:r>
     </w:p>
@@ -8048,11 +8518,7 @@
         <w:t>the</w:t>
       </w:r>
       <w:r>
-        <w:t xml:space="preserve"> model where each data point has its own parameter, the fixed effects models that included only marine covariates had ratios equal to 0.077 and 0.167 for wild and hatchery fish, respectively. When we removed the marine covariates and included a day/year interaction, the ratios increased to 0.197 and 0.346, respectively. Finally, the ratios increased to 0.208 and 0.350, respectively, for the model that included marine covariates and random effects for day and the day/year interaction (Table 6). The small differences in the ratios between the random effects models with and without marine covariates does not imply that marine conditions do not affect Chinook salmon survival. In fact, as shown by the estimated magnitude of the deviates in Figure </w:t>
-      </w:r>
-      <w:r>
-        <w:lastRenderedPageBreak/>
-        <w:t xml:space="preserve">1, the marine covariates were correlated with large differences in marine survival. However, rather than a uniform response of all fish to the marine conditions in a particular year, our model demonstrates that the timing of when the juvenile salmon encounter the marine conditions appears to explain more of the data (Table 6). The mechanism that is driving this differential survival across days and years remains a critical knowledge gap and a focus of future salmon modeling. </w:t>
+        <w:t xml:space="preserve"> model where each data point has its own parameter, the fixed effects models that included only marine covariates had ratios equal to 0.077 and 0.167 for wild and hatchery fish, respectively. When we removed the marine covariates and included a day/year interaction, the ratios increased to 0.197 and 0.346, respectively. Finally, the ratios increased to 0.208 and 0.350, respectively, for the model that included marine covariates and random effects for day and the day/year interaction (Table 6). The small differences in the ratios between the random effects models with and without marine covariates does not imply that marine conditions do not affect Chinook salmon survival. In fact, as shown by the estimated magnitude of the deviates in Figure 1, the marine covariates were correlated with large differences in marine survival. However, rather than a uniform response of all fish to the marine conditions in a particular year, our model demonstrates that the timing of when the juvenile salmon encounter the marine conditions appears to explain more of the data (Table 6). The mechanism that is driving this differential survival across days and years remains a critical knowledge gap and a focus of future salmon modeling. </w:t>
       </w:r>
     </w:p>
     <w:p>
@@ -8060,7 +8526,15 @@
       <w:bookmarkEnd w:id="16"/>
       <w:r>
         <w:tab/>
-        <w:t xml:space="preserve">Combining impacts from multiple environments has been applied in several past efforts to model Snake River spring/summer Chinook marine survival. The day effect was described by Scheuerell et al. </w:t>
+        <w:t xml:space="preserve">Combining impacts from multiple environments has been applied in several past efforts to model Snake River spring/summer Chinook marine survival. The day effect was described by </w:t>
+      </w:r>
+      <w:proofErr w:type="spellStart"/>
+      <w:r>
+        <w:t>Scheuerell</w:t>
+      </w:r>
+      <w:proofErr w:type="spellEnd"/>
+      <w:r>
+        <w:t xml:space="preserve"> et al. </w:t>
       </w:r>
       <w:r>
         <w:fldChar w:fldCharType="begin"/>
@@ -8084,37 +8558,57 @@
         <w:t xml:space="preserve"> and </w:t>
       </w:r>
       <w:r>
-        <w:t xml:space="preserve">showed that earlier fish tend to have higher survival, but this shifted somewhat from year to year.  Holsman et al. </w:t>
+        <w:t xml:space="preserve">showed that earlier fish tend to have higher survival, but this shifted somewhat from year to year.  </w:t>
+      </w:r>
+      <w:proofErr w:type="spellStart"/>
+      <w:r>
+        <w:t>Holsman</w:t>
+      </w:r>
+      <w:proofErr w:type="spellEnd"/>
+      <w:r>
+        <w:t xml:space="preserve"> et al. </w:t>
       </w:r>
       <w:r>
         <w:fldChar w:fldCharType="begin"/>
       </w:r>
       <w:r>
-        <w:instrText xml:space="preserve"> ADDIN ZOTERO_ITEM CSL_CITATION {"citationID":"Mq64ysGe","properties":{"formattedCitation":"[39]","plainCitation":"[39]","noteIndex":0},"citationItems":[{"id":120,"uris":["http://zotero.org/users/local/sALjQm7t/items/TIG2XDAE"],"uri":["http://zotero.org/users/local/sALjQm7t/items/TIG2XDAE"],"itemData":{"id":120,"type":"article-journal","container-title":"Conservation Biology","issue":"5","note":"publisher: Wiley Online Library","page":"912–922","source":"Google Scholar","title":"Interacting effects of translocation, artificial propagation, and environmental conditions on the marine survival of Chinook Salmon from the Columbia River, Washington, USA","volume":"26","author":[{"family":"Holsman","given":"Kirstin K."},{"family":"Scheuerell","given":"Mark D."},{"family":"Buhle","given":"Eric"},{"family":"Emmett","given":"Robert"}],"issued":{"date-parts":[["2012"]]}},"suppress-author":true}],"schema":"https://github.com/citation-style-language/schema/raw/master/csl-citation.json"} </w:instrText>
+        <w:instrText xml:space="preserve"> ADDIN ZOTERO_ITEM CSL_CITATION {"citationID":"Mq64ysGe","properties":{"formattedCitation":"[40]","plainCitation":"[40]","noteIndex":0},"citationItems":[{"id":120,"uris":["http://zotero.org/users/local/sALjQm7t/items/TIG2XDAE"],"uri":["http://zotero.org/users/local/sALjQm7t/items/TIG2XDAE"],"itemData":{"id":120,"type":"article-journal","container-title":"Conservation Biology","issue":"5","note":"publisher: Wiley Online Library","page":"912–922","source":"Google Scholar","title":"Interacting effects of translocation, artificial propagation, and environmental conditions on the marine survival of Chinook Salmon from the Columbia River, Washington, USA","volume":"26","author":[{"family":"Holsman","given":"Kirstin K."},{"family":"Scheuerell","given":"Mark D."},{"family":"Buhle","given":"Eric"},{"family":"Emmett","given":"Robert"}],"issued":{"date-parts":[["2012"]]}},"suppress-author":true}],"schema":"https://github.com/citation-style-language/schema/raw/master/csl-citation.json"} </w:instrText>
       </w:r>
       <w:r>
         <w:fldChar w:fldCharType="separate"/>
       </w:r>
       <w:r>
-        <w:t>[39]</w:t>
+        <w:t>[40]</w:t>
       </w:r>
       <w:r>
         <w:fldChar w:fldCharType="end"/>
       </w:r>
       <w:r>
-        <w:t xml:space="preserve"> also use a logistic regression for this ESU and characterized the impacts of predators, prey, flow, and the temperature difference between the Columbia River and the nearshore ocean; however, they did not include a day effect in their model. Similarly, Haseker et al. </w:t>
+        <w:t xml:space="preserve"> also use a logistic regression for this ESU and characterized the impacts of predators, prey, flow, and the temperature difference between the Columbia River and the nearshore ocean; however, they did not include a day effect in their model. Similarly, </w:t>
+      </w:r>
+      <w:proofErr w:type="spellStart"/>
+      <w:r>
+        <w:t>Haseker</w:t>
+      </w:r>
+      <w:proofErr w:type="spellEnd"/>
+      <w:r>
+        <w:t xml:space="preserve"> et </w:t>
+      </w:r>
+      <w:r>
+        <w:lastRenderedPageBreak/>
+        <w:t xml:space="preserve">al. </w:t>
       </w:r>
       <w:r>
         <w:fldChar w:fldCharType="begin"/>
       </w:r>
       <w:r>
-        <w:instrText xml:space="preserve"> ADDIN ZOTERO_ITEM CSL_CITATION {"citationID":"kVmWSOwM","properties":{"formattedCitation":"[40]","plainCitation":"[40]","noteIndex":0},"citationItems":[{"id":31,"uris":["http://zotero.org/users/local/sALjQm7t/items/2PI9T3SQ"],"uri":["http://zotero.org/users/local/sALjQm7t/items/2PI9T3SQ"],"itemData":{"id":31,"type":"article-journal","container-title":"Transactions of the American Fisheries Society","issue":"1","note":"publisher: Taylor &amp; Francis","page":"121–138","source":"Google Scholar","title":"Assessing freshwater and marine environmental influences on life-stage-specific survival rates of Snake River spring–summer Chinook salmon and steelhead","volume":"141","author":[{"family":"Haeseker","given":"Steven L."},{"family":"McCann","given":"Jerry A."},{"family":"Tuomikoski","given":"Jack"},{"family":"Chockley","given":"Brandon"}],"issued":{"date-parts":[["2012"]]}},"suppress-author":true}],"schema":"https://github.com/citation-style-language/schema/raw/master/csl-citation.json"} </w:instrText>
+        <w:instrText xml:space="preserve"> ADDIN ZOTERO_ITEM CSL_CITATION {"citationID":"kVmWSOwM","properties":{"formattedCitation":"[41]","plainCitation":"[41]","noteIndex":0},"citationItems":[{"id":31,"uris":["http://zotero.org/users/local/sALjQm7t/items/2PI9T3SQ"],"uri":["http://zotero.org/users/local/sALjQm7t/items/2PI9T3SQ"],"itemData":{"id":31,"type":"article-journal","container-title":"Transactions of the American Fisheries Society","issue":"1","note":"publisher: Taylor &amp; Francis","page":"121–138","source":"Google Scholar","title":"Assessing freshwater and marine environmental influences on life-stage-specific survival rates of Snake River spring–summer Chinook salmon and steelhead","volume":"141","author":[{"family":"Haeseker","given":"Steven L."},{"family":"McCann","given":"Jerry A."},{"family":"Tuomikoski","given":"Jack"},{"family":"Chockley","given":"Brandon"}],"issued":{"date-parts":[["2012"]]}},"suppress-author":true}],"schema":"https://github.com/citation-style-language/schema/raw/master/csl-citation.json"} </w:instrText>
       </w:r>
       <w:r>
         <w:fldChar w:fldCharType="separate"/>
       </w:r>
       <w:r>
-        <w:t>[40]</w:t>
+        <w:t>[41]</w:t>
       </w:r>
       <w:r>
         <w:fldChar w:fldCharType="end"/>
@@ -8138,13 +8632,13 @@
         <w:fldChar w:fldCharType="begin"/>
       </w:r>
       <w:r>
-        <w:instrText xml:space="preserve"> ADDIN ZOTERO_ITEM CSL_CITATION {"citationID":"02hUa1ag","properties":{"formattedCitation":"[41]","plainCitation":"[41]","noteIndex":0},"citationItems":[{"id":55,"uris":["http://zotero.org/users/local/sALjQm7t/items/A4BPL9XH"],"uri":["http://zotero.org/users/local/sALjQm7t/items/A4BPL9XH"],"itemData":{"id":55,"type":"article-journal","container-title":"PLoS One","issue":"6","note":"publisher: Public Library of Science","source":"Google Scholar","title":"Assessing the relative importance of local and regional processes on the survival of a threatened salmon population","volume":"9","author":[{"family":"Miller","given":"Jessica A."},{"family":"Teel","given":"David J."},{"family":"Peterson","given":"William T."},{"family":"Baptista","given":"Antonio M."}],"issued":{"date-parts":[["2014"]]}},"suppress-author":true}],"schema":"https://github.com/citation-style-language/schema/raw/master/csl-citation.json"} </w:instrText>
+        <w:instrText xml:space="preserve"> ADDIN ZOTERO_ITEM CSL_CITATION {"citationID":"02hUa1ag","properties":{"formattedCitation":"[42]","plainCitation":"[42]","noteIndex":0},"citationItems":[{"id":55,"uris":["http://zotero.org/users/local/sALjQm7t/items/A4BPL9XH"],"uri":["http://zotero.org/users/local/sALjQm7t/items/A4BPL9XH"],"itemData":{"id":55,"type":"article-journal","container-title":"PLoS One","issue":"6","note":"publisher: Public Library of Science","source":"Google Scholar","title":"Assessing the relative importance of local and regional processes on the survival of a threatened salmon population","volume":"9","author":[{"family":"Miller","given":"Jessica A."},{"family":"Teel","given":"David J."},{"family":"Peterson","given":"William T."},{"family":"Baptista","given":"Antonio M."}],"issued":{"date-parts":[["2014"]]}},"suppress-author":true}],"schema":"https://github.com/citation-style-language/schema/raw/master/csl-citation.json"} </w:instrText>
       </w:r>
       <w:r>
         <w:fldChar w:fldCharType="separate"/>
       </w:r>
       <w:r>
-        <w:t>[41]</w:t>
+        <w:t>[42]</w:t>
       </w:r>
       <w:r>
         <w:fldChar w:fldCharType="end"/>
@@ -8183,11 +8677,7 @@
         <w:t xml:space="preserve"> </w:t>
       </w:r>
       <w:r>
-        <w:t xml:space="preserve">current model design represents a compromise between model complexity, realism, and the clear need to address the interactions between freshwater impacts and the marine ecosystem. Rather than treating the </w:t>
-      </w:r>
-      <w:r>
-        <w:lastRenderedPageBreak/>
-        <w:t>effect</w:t>
+        <w:t>current model design represents a compromise between model complexity, realism, and the clear need to address the interactions between freshwater impacts and the marine ecosystem. Rather than treating the effect</w:t>
       </w:r>
       <w:r>
         <w:t xml:space="preserve"> of</w:t>
@@ -8217,19 +8707,27 @@
         <w:tab/>
       </w:r>
       <w:r>
-        <w:t xml:space="preserve">We have demonstrated that our model is powerful for detecting effects in both marine and freshwater environments from historical data.  However, we designed the model such that it can also be used for population viability modeling.  To do this, the ocean survival model is incorporated into a stochastic age-based life cycle model (e.g., Zabel et al. 2006).  This approach has been adopted by NOAA Fisheries to examine the effects of climate and climate change on salmon population viability </w:t>
+        <w:t xml:space="preserve">We have demonstrated that our model is powerful for detecting effects in both marine and freshwater environments from historical data.  However, we designed the model such that it can also be used for population viability modeling.  To do this, the ocean survival model is incorporated into a stochastic age-based life cycle model (e.g., </w:t>
+      </w:r>
+      <w:proofErr w:type="spellStart"/>
+      <w:r>
+        <w:t>Zabel</w:t>
+      </w:r>
+      <w:proofErr w:type="spellEnd"/>
+      <w:r>
+        <w:t xml:space="preserve"> et al. 2006).  This approach has been adopted by NOAA Fisheries to examine the effects of climate and climate change on salmon population viability </w:t>
       </w:r>
       <w:r>
         <w:fldChar w:fldCharType="begin"/>
       </w:r>
       <w:r>
-        <w:instrText xml:space="preserve"> ADDIN ZOTERO_ITEM CSL_CITATION {"citationID":"GuXaXwdF","properties":{"formattedCitation":"[42]","plainCitation":"[42]","noteIndex":0},"citationItems":[{"id":137,"uris":["http://zotero.org/users/local/sALjQm7t/items/UGN7VPQ4"],"uri":["http://zotero.org/users/local/sALjQm7t/items/UGN7VPQ4"],"itemData":{"id":137,"type":"article-journal","source":"Google Scholar","title":"Endangered Species Act (ESA) Section 7 (a)(2) Biological Opinion and Magnuson-Stevens Fishery Conservation and Management Act Essential Fish Habitat (EFH) Consultation","author":[{"family":"NMFS","given":"Middle"}],"issued":{"date-parts":[["2019"]]}}}],"schema":"https://github.com/citation-style-language/schema/raw/master/csl-citation.json"} </w:instrText>
+        <w:instrText xml:space="preserve"> ADDIN ZOTERO_ITEM CSL_CITATION {"citationID":"GuXaXwdF","properties":{"formattedCitation":"[43]","plainCitation":"[43]","noteIndex":0},"citationItems":[{"id":137,"uris":["http://zotero.org/users/local/sALjQm7t/items/UGN7VPQ4"],"uri":["http://zotero.org/users/local/sALjQm7t/items/UGN7VPQ4"],"itemData":{"id":137,"type":"article-journal","source":"Google Scholar","title":"Endangered Species Act (ESA) Section 7 (a)(2) Biological Opinion and Magnuson-Stevens Fishery Conservation and Management Act Essential Fish Habitat (EFH) Consultation","author":[{"family":"NMFS","given":"Middle"}],"issued":{"date-parts":[["2019"]]}}}],"schema":"https://github.com/citation-style-language/schema/raw/master/csl-citation.json"} </w:instrText>
       </w:r>
       <w:r>
         <w:fldChar w:fldCharType="separate"/>
       </w:r>
       <w:r>
-        <w:t>[42]</w:t>
+        <w:t>[43]</w:t>
       </w:r>
       <w:r>
         <w:fldChar w:fldCharType="end"/>
@@ -8256,6 +8754,7 @@
           <w:b w:val="0"/>
           <w:i/>
         </w:rPr>
+        <w:lastRenderedPageBreak/>
         <w:t>Caveats</w:t>
       </w:r>
     </w:p>
@@ -8268,13 +8767,13 @@
         <w:fldChar w:fldCharType="begin"/>
       </w:r>
       <w:r>
-        <w:instrText xml:space="preserve"> ADDIN ZOTERO_ITEM CSL_CITATION {"citationID":"D6Fz7RXr","properties":{"formattedCitation":"[13,23,24,43]","plainCitation":"[13,23,24,43]","noteIndex":0},"citationItems":[{"id":23,"uris":["http://zotero.org/users/local/sALjQm7t/items/KK8NFRB8"],"uri":["http://zotero.org/users/local/sALjQm7t/items/KK8NFRB8"],"itemData":{"id":23,"type":"article-journal","container-title":"Canadian Journal of Fisheries and Aquatic Sciences","issue":"2","note":"publisher: NRC Research Press","page":"232–240","source":"Google Scholar","title":"Rapid growth in the early marine period improves the marine survival of Chinook salmon (Oncorhynchus tshawytscha) in Puget Sound, Washington","volume":"68","author":[{"family":"Duffy","given":"Elisabeth J."},{"family":"Beauchamp","given":"David A."}],"issued":{"date-parts":[["2011"]]}}},{"id":7,"uris":["http://zotero.org/users/local/sALjQm7t/items/NBWIMZ8N"],"uri":["http://zotero.org/users/local/sALjQm7t/items/NBWIMZ8N"],"itemData":{"id":7,"type":"article-journal","container-title":"Progress in Oceanography","issue":"1-4","note":"publisher: Elsevier","page":"423–437","source":"Google Scholar","title":"A critical size and period hypothesis to explain natural regulation of salmon abundance and the linkage to climate and climate change","volume":"49","author":[{"family":"Beamish","given":"Richard J."},{"family":"Mahnken","given":"Conrad"}],"issued":{"date-parts":[["2001"]]}}},{"id":104,"uris":["http://zotero.org/users/local/sALjQm7t/items/5PXMAKHM"],"uri":["http://zotero.org/users/local/sALjQm7t/items/5PXMAKHM"],"itemData":{"id":104,"type":"article-journal","container-title":"Marine Ecology Progress Series","page":"163–175","source":"Google Scholar","title":"Size, growth, and origin-dependent mortality of juvenile Chinook salmon Oncorhynchus tshawytscha during early ocean residence","volume":"487","author":[{"family":"Woodson","given":"Lindsay E."},{"family":"Wells","given":"Brian K."},{"family":"Weber","given":"Peter K."},{"family":"MacFarlane","given":"R. Bruce"},{"family":"Whitman","given":"George E."},{"family":"Johnson","given":"Rachel C."}],"issued":{"date-parts":[["2013"]]}}},{"id":64,"uris":["http://zotero.org/users/local/sALjQm7t/items/TAPNUJSS"],"uri":["http://zotero.org/users/local/sALjQm7t/items/TAPNUJSS"],"itemData":{"id":64,"type":"article-journal","container-title":"Canadian Journal of Zoology","issue":"2","note":"publisher: NRC Research Press","page":"250–265","source":"Google Scholar","title":"Quantifying the effect of predators on endangered species using a bioenergetics approach: Caspian terns and juvenile salmonids in the Columbia River estuary","title-short":"Quantifying the effect of predators on endangered species using a bioenergetics approach","volume":"81","author":[{"family":"Roby","given":"Daniel D."},{"family":"Lyons","given":"Donald E."},{"family":"Craig","given":"David P."},{"family":"Collis","given":"Ken"},{"family":"Visser","given":"G. Henk"}],"issued":{"date-parts":[["2003"]]}}}],"schema":"https://github.com/citation-style-language/schema/raw/master/csl-citation.json"} </w:instrText>
+        <w:instrText xml:space="preserve"> ADDIN ZOTERO_ITEM CSL_CITATION {"citationID":"D6Fz7RXr","properties":{"formattedCitation":"[13,24,25,44]","plainCitation":"[13,24,25,44]","noteIndex":0},"citationItems":[{"id":23,"uris":["http://zotero.org/users/local/sALjQm7t/items/KK8NFRB8"],"uri":["http://zotero.org/users/local/sALjQm7t/items/KK8NFRB8"],"itemData":{"id":23,"type":"article-journal","container-title":"Canadian Journal of Fisheries and Aquatic Sciences","issue":"2","note":"publisher: NRC Research Press","page":"232–240","source":"Google Scholar","title":"Rapid growth in the early marine period improves the marine survival of Chinook salmon (Oncorhynchus tshawytscha) in Puget Sound, Washington","volume":"68","author":[{"family":"Duffy","given":"Elisabeth J."},{"family":"Beauchamp","given":"David A."}],"issued":{"date-parts":[["2011"]]}}},{"id":7,"uris":["http://zotero.org/users/local/sALjQm7t/items/NBWIMZ8N"],"uri":["http://zotero.org/users/local/sALjQm7t/items/NBWIMZ8N"],"itemData":{"id":7,"type":"article-journal","container-title":"Progress in Oceanography","issue":"1-4","note":"publisher: Elsevier","page":"423–437","source":"Google Scholar","title":"A critical size and period hypothesis to explain natural regulation of salmon abundance and the linkage to climate and climate change","volume":"49","author":[{"family":"Beamish","given":"Richard J."},{"family":"Mahnken","given":"Conrad"}],"issued":{"date-parts":[["2001"]]}}},{"id":104,"uris":["http://zotero.org/users/local/sALjQm7t/items/5PXMAKHM"],"uri":["http://zotero.org/users/local/sALjQm7t/items/5PXMAKHM"],"itemData":{"id":104,"type":"article-journal","container-title":"Marine Ecology Progress Series","page":"163–175","source":"Google Scholar","title":"Size, growth, and origin-dependent mortality of juvenile Chinook salmon Oncorhynchus tshawytscha during early ocean residence","volume":"487","author":[{"family":"Woodson","given":"Lindsay E."},{"family":"Wells","given":"Brian K."},{"family":"Weber","given":"Peter K."},{"family":"MacFarlane","given":"R. Bruce"},{"family":"Whitman","given":"George E."},{"family":"Johnson","given":"Rachel C."}],"issued":{"date-parts":[["2013"]]}}},{"id":64,"uris":["http://zotero.org/users/local/sALjQm7t/items/TAPNUJSS"],"uri":["http://zotero.org/users/local/sALjQm7t/items/TAPNUJSS"],"itemData":{"id":64,"type":"article-journal","container-title":"Canadian Journal of Zoology","issue":"2","note":"publisher: NRC Research Press","page":"250–265","source":"Google Scholar","title":"Quantifying the effect of predators on endangered species using a bioenergetics approach: Caspian terns and juvenile salmonids in the Columbia River estuary","title-short":"Quantifying the effect of predators on endangered species using a bioenergetics approach","volume":"81","author":[{"family":"Roby","given":"Daniel D."},{"family":"Lyons","given":"Donald E."},{"family":"Craig","given":"David P."},{"family":"Collis","given":"Ken"},{"family":"Visser","given":"G. Henk"}],"issued":{"date-parts":[["2003"]]}}}],"schema":"https://github.com/citation-style-language/schema/raw/master/csl-citation.json"} </w:instrText>
       </w:r>
       <w:r>
         <w:fldChar w:fldCharType="separate"/>
       </w:r>
       <w:r>
-        <w:t>[13,23,24,43]</w:t>
+        <w:t>[13,24,25,44]</w:t>
       </w:r>
       <w:r>
         <w:fldChar w:fldCharType="end"/>
@@ -8286,23 +8785,19 @@
         <w:fldChar w:fldCharType="begin"/>
       </w:r>
       <w:r>
-        <w:instrText xml:space="preserve"> ADDIN ZOTERO_ITEM CSL_CITATION {"citationID":"s1DjykTJ","properties":{"formattedCitation":"[41]","plainCitation":"[41]","noteIndex":0},"citationItems":[{"id":55,"uris":["http://zotero.org/users/local/sALjQm7t/items/A4BPL9XH"],"uri":["http://zotero.org/users/local/sALjQm7t/items/A4BPL9XH"],"itemData":{"id":55,"type":"article-journal","container-title":"PLoS One","issue":"6","note":"publisher: Public Library of Science","source":"Google Scholar","title":"Assessing the relative importance of local and regional processes on the survival of a threatened salmon population","volume":"9","author":[{"family":"Miller","given":"Jessica A."},{"family":"Teel","given":"David J."},{"family":"Peterson","given":"William T."},{"family":"Baptista","given":"Antonio M."}],"issued":{"date-parts":[["2014"]]}},"suppress-author":true}],"schema":"https://github.com/citation-style-language/schema/raw/master/csl-citation.json"} </w:instrText>
+        <w:instrText xml:space="preserve"> ADDIN ZOTERO_ITEM CSL_CITATION {"citationID":"s1DjykTJ","properties":{"formattedCitation":"[42]","plainCitation":"[42]","noteIndex":0},"citationItems":[{"id":55,"uris":["http://zotero.org/users/local/sALjQm7t/items/A4BPL9XH"],"uri":["http://zotero.org/users/local/sALjQm7t/items/A4BPL9XH"],"itemData":{"id":55,"type":"article-journal","container-title":"PLoS One","issue":"6","note":"publisher: Public Library of Science","source":"Google Scholar","title":"Assessing the relative importance of local and regional processes on the survival of a threatened salmon population","volume":"9","author":[{"family":"Miller","given":"Jessica A."},{"family":"Teel","given":"David J."},{"family":"Peterson","given":"William T."},{"family":"Baptista","given":"Antonio M."}],"issued":{"date-parts":[["2014"]]}},"suppress-author":true}],"schema":"https://github.com/citation-style-language/schema/raw/master/csl-citation.json"} </w:instrText>
       </w:r>
       <w:r>
         <w:fldChar w:fldCharType="separate"/>
       </w:r>
       <w:r>
-        <w:t>[41]</w:t>
+        <w:t>[42]</w:t>
       </w:r>
       <w:r>
         <w:fldChar w:fldCharType="end"/>
       </w:r>
       <w:r>
-        <w:t xml:space="preserve"> showed that Snake River spring/summer Chinook marine survival was more related to size after some period of ocean residence than size at out-migration, but did not rule out the possibility that some level of size-dependent mortality did not already occur. Further research to extend this model is necessary to fully understand how other fish attributes such as size in the freshwater environment are likely to affect marine survival. Fortunately, given the flexibility of the multivariate framework, such analyses are possible with the availability of additional data. Additionally, maturation schedules, the fraction of a salmon </w:t>
-      </w:r>
-      <w:r>
-        <w:lastRenderedPageBreak/>
-        <w:t xml:space="preserve">maturing and returning to spawn at different ages, are also size-dependent – larger and faster growing fish tend to mature earlier </w:t>
+        <w:t xml:space="preserve"> showed that Snake River spring/summer Chinook marine survival was more related to size after some period of ocean residence than size at out-migration, but did not rule out the possibility that some level of size-dependent mortality did not already occur. Further research to extend this model is necessary to fully understand how other fish attributes such as size in the freshwater environment are likely to affect marine survival. Fortunately, given the flexibility of the multivariate framework, such analyses are possible with the availability of additional data. Additionally, maturation schedules, the fraction of a salmon maturing and returning to spawn at different ages, are also size-dependent – larger and faster growing fish tend to mature earlier </w:t>
       </w:r>
       <w:r>
         <w:fldChar w:fldCharType="begin"/>
@@ -8320,19 +8815,27 @@
         <w:fldChar w:fldCharType="end"/>
       </w:r>
       <w:r>
-        <w:t xml:space="preserve">. Recent spawner-recruit analysis suggests that climate conditions affect both the maturation schedule and the survival of some stocks of salmon </w:t>
+        <w:t xml:space="preserve">. Recent </w:t>
+      </w:r>
+      <w:proofErr w:type="spellStart"/>
+      <w:r>
+        <w:t>spawner</w:t>
+      </w:r>
+      <w:proofErr w:type="spellEnd"/>
+      <w:r>
+        <w:t xml:space="preserve">-recruit analysis suggests that climate conditions affect both the maturation schedule and the survival of some stocks of salmon </w:t>
       </w:r>
       <w:r>
         <w:fldChar w:fldCharType="begin"/>
       </w:r>
       <w:r>
-        <w:instrText xml:space="preserve"> ADDIN ZOTERO_ITEM CSL_CITATION {"citationID":"SLmMjlAG","properties":{"formattedCitation":"[44]","plainCitation":"[44]","noteIndex":0},"citationItems":[{"id":122,"uris":["http://zotero.org/users/local/sALjQm7t/items/B5FCAVVK"],"uri":["http://zotero.org/users/local/sALjQm7t/items/B5FCAVVK"],"itemData":{"id":122,"type":"article-journal","container-title":"bioRxiv","note":"publisher: Cold Spring Harbor Laboratory","page":"734996","source":"Google Scholar","title":"An integrated population model for estimating the relative effects of natural and anthropogenic factors on a threatened population of Pacific trout","author":[{"family":"Scheuerell","given":"Mark D."},{"family":"Ruff","given":"Casey P."},{"family":"Anderson","given":"Joseph H."},{"family":"Beamer","given":"Eric M."}],"issued":{"date-parts":[["2019"]]}}}],"schema":"https://github.com/citation-style-language/schema/raw/master/csl-citation.json"} </w:instrText>
+        <w:instrText xml:space="preserve"> ADDIN ZOTERO_ITEM CSL_CITATION {"citationID":"SLmMjlAG","properties":{"formattedCitation":"[45]","plainCitation":"[45]","noteIndex":0},"citationItems":[{"id":122,"uris":["http://zotero.org/users/local/sALjQm7t/items/B5FCAVVK"],"uri":["http://zotero.org/users/local/sALjQm7t/items/B5FCAVVK"],"itemData":{"id":122,"type":"article-journal","container-title":"bioRxiv","note":"publisher: Cold Spring Harbor Laboratory","page":"734996","source":"Google Scholar","title":"An integrated population model for estimating the relative effects of natural and anthropogenic factors on a threatened population of Pacific trout","author":[{"family":"Scheuerell","given":"Mark D."},{"family":"Ruff","given":"Casey P."},{"family":"Anderson","given":"Joseph H."},{"family":"Beamer","given":"Eric M."}],"issued":{"date-parts":[["2019"]]}}}],"schema":"https://github.com/citation-style-language/schema/raw/master/csl-citation.json"} </w:instrText>
       </w:r>
       <w:r>
         <w:fldChar w:fldCharType="separate"/>
       </w:r>
       <w:r>
-        <w:t>[44]</w:t>
+        <w:t>[45]</w:t>
       </w:r>
       <w:r>
         <w:fldChar w:fldCharType="end"/>
@@ -8352,7 +8855,16 @@
         <w:t xml:space="preserve">the </w:t>
       </w:r>
       <w:r>
-        <w:t xml:space="preserve">uncertainty and relative importance of the fixed effects associated with the marine covariates relative to the random deviations in survival associated with differences in arrival timing between years. While our model was restricted to examining the two-dimensional interaction between day and year, this model can quickly be scaled-up to higher-dimensional questions related to the interaction between day, year, size, and maturation. </w:t>
+        <w:t>uncertainty and relative importance of the fixed effects associated with the marine covariates relative to the random deviations in survival associated with differences in arrival timing between years. While our model was restricted to exami</w:t>
+      </w:r>
+      <w:bookmarkStart w:id="18" w:name="_GoBack"/>
+      <w:bookmarkEnd w:id="18"/>
+      <w:r>
+        <w:t xml:space="preserve">ning the two-dimensional interaction between day and year, this </w:t>
+      </w:r>
+      <w:r>
+        <w:lastRenderedPageBreak/>
+        <w:t xml:space="preserve">model can quickly be scaled-up to higher-dimensional questions related to the interaction between day, year, size, and maturation. </w:t>
       </w:r>
     </w:p>
     <w:p>
@@ -8372,6 +8884,12 @@
     <w:p>
       <w:pPr>
         <w:pStyle w:val="Bibliography"/>
+        <w:spacing w:line="480" w:lineRule="auto"/>
+        <w:pPrChange w:id="19" w:author="Brandon.Chasco" w:date="2020-05-05T09:13:00Z">
+          <w:pPr>
+            <w:pStyle w:val="Bibliography"/>
+          </w:pPr>
+        </w:pPrChange>
       </w:pPr>
       <w:r>
         <w:fldChar w:fldCharType="begin"/>
@@ -8393,6 +8911,12 @@
     <w:p>
       <w:pPr>
         <w:pStyle w:val="Bibliography"/>
+        <w:spacing w:line="480" w:lineRule="auto"/>
+        <w:pPrChange w:id="20" w:author="Brandon.Chasco" w:date="2020-05-05T09:13:00Z">
+          <w:pPr>
+            <w:pStyle w:val="Bibliography"/>
+          </w:pPr>
+        </w:pPrChange>
       </w:pPr>
       <w:r>
         <w:t xml:space="preserve">2. </w:t>
@@ -8405,6 +8929,12 @@
     <w:p>
       <w:pPr>
         <w:pStyle w:val="Bibliography"/>
+        <w:spacing w:line="480" w:lineRule="auto"/>
+        <w:pPrChange w:id="21" w:author="Brandon.Chasco" w:date="2020-05-05T09:13:00Z">
+          <w:pPr>
+            <w:pStyle w:val="Bibliography"/>
+          </w:pPr>
+        </w:pPrChange>
       </w:pPr>
       <w:r>
         <w:t xml:space="preserve">3. </w:t>
@@ -8417,6 +8947,12 @@
     <w:p>
       <w:pPr>
         <w:pStyle w:val="Bibliography"/>
+        <w:spacing w:line="480" w:lineRule="auto"/>
+        <w:pPrChange w:id="22" w:author="Brandon.Chasco" w:date="2020-05-05T09:13:00Z">
+          <w:pPr>
+            <w:pStyle w:val="Bibliography"/>
+          </w:pPr>
+        </w:pPrChange>
       </w:pPr>
       <w:r>
         <w:t xml:space="preserve">4. </w:t>
@@ -8429,9 +8965,14 @@
     <w:p>
       <w:pPr>
         <w:pStyle w:val="Bibliography"/>
+        <w:spacing w:line="480" w:lineRule="auto"/>
+        <w:pPrChange w:id="23" w:author="Brandon.Chasco" w:date="2020-05-05T09:13:00Z">
+          <w:pPr>
+            <w:pStyle w:val="Bibliography"/>
+          </w:pPr>
+        </w:pPrChange>
       </w:pPr>
       <w:r>
-        <w:lastRenderedPageBreak/>
         <w:t xml:space="preserve">5. </w:t>
       </w:r>
       <w:r>
@@ -8442,6 +8983,12 @@
     <w:p>
       <w:pPr>
         <w:pStyle w:val="Bibliography"/>
+        <w:spacing w:line="480" w:lineRule="auto"/>
+        <w:pPrChange w:id="24" w:author="Brandon.Chasco" w:date="2020-05-05T09:13:00Z">
+          <w:pPr>
+            <w:pStyle w:val="Bibliography"/>
+          </w:pPr>
+        </w:pPrChange>
       </w:pPr>
       <w:r>
         <w:t xml:space="preserve">6. </w:t>
@@ -8454,8 +9001,15 @@
     <w:p>
       <w:pPr>
         <w:pStyle w:val="Bibliography"/>
+        <w:spacing w:line="480" w:lineRule="auto"/>
+        <w:pPrChange w:id="25" w:author="Brandon.Chasco" w:date="2020-05-05T09:13:00Z">
+          <w:pPr>
+            <w:pStyle w:val="Bibliography"/>
+          </w:pPr>
+        </w:pPrChange>
       </w:pPr>
       <w:r>
+        <w:lastRenderedPageBreak/>
         <w:t xml:space="preserve">7. </w:t>
       </w:r>
       <w:r>
@@ -8466,6 +9020,12 @@
     <w:p>
       <w:pPr>
         <w:pStyle w:val="Bibliography"/>
+        <w:spacing w:line="480" w:lineRule="auto"/>
+        <w:pPrChange w:id="26" w:author="Brandon.Chasco" w:date="2020-05-05T09:13:00Z">
+          <w:pPr>
+            <w:pStyle w:val="Bibliography"/>
+          </w:pPr>
+        </w:pPrChange>
       </w:pPr>
       <w:r>
         <w:t xml:space="preserve">8. </w:t>
@@ -8478,6 +9038,12 @@
     <w:p>
       <w:pPr>
         <w:pStyle w:val="Bibliography"/>
+        <w:spacing w:line="480" w:lineRule="auto"/>
+        <w:pPrChange w:id="27" w:author="Brandon.Chasco" w:date="2020-05-05T09:13:00Z">
+          <w:pPr>
+            <w:pStyle w:val="Bibliography"/>
+          </w:pPr>
+        </w:pPrChange>
       </w:pPr>
       <w:r>
         <w:t xml:space="preserve">9. </w:t>
@@ -8490,6 +9056,12 @@
     <w:p>
       <w:pPr>
         <w:pStyle w:val="Bibliography"/>
+        <w:spacing w:line="480" w:lineRule="auto"/>
+        <w:pPrChange w:id="28" w:author="Brandon.Chasco" w:date="2020-05-05T09:13:00Z">
+          <w:pPr>
+            <w:pStyle w:val="Bibliography"/>
+          </w:pPr>
+        </w:pPrChange>
       </w:pPr>
       <w:r>
         <w:t xml:space="preserve">10. </w:t>
@@ -8502,6 +9074,12 @@
     <w:p>
       <w:pPr>
         <w:pStyle w:val="Bibliography"/>
+        <w:spacing w:line="480" w:lineRule="auto"/>
+        <w:pPrChange w:id="29" w:author="Brandon.Chasco" w:date="2020-05-05T09:13:00Z">
+          <w:pPr>
+            <w:pStyle w:val="Bibliography"/>
+          </w:pPr>
+        </w:pPrChange>
       </w:pPr>
       <w:r>
         <w:t xml:space="preserve">11. </w:t>
@@ -8514,6 +9092,12 @@
     <w:p>
       <w:pPr>
         <w:pStyle w:val="Bibliography"/>
+        <w:spacing w:line="480" w:lineRule="auto"/>
+        <w:pPrChange w:id="30" w:author="Brandon.Chasco" w:date="2020-05-05T09:13:00Z">
+          <w:pPr>
+            <w:pStyle w:val="Bibliography"/>
+          </w:pPr>
+        </w:pPrChange>
       </w:pPr>
       <w:r>
         <w:t xml:space="preserve">12. </w:t>
@@ -8526,6 +9110,12 @@
     <w:p>
       <w:pPr>
         <w:pStyle w:val="Bibliography"/>
+        <w:spacing w:line="480" w:lineRule="auto"/>
+        <w:pPrChange w:id="31" w:author="Brandon.Chasco" w:date="2020-05-05T09:13:00Z">
+          <w:pPr>
+            <w:pStyle w:val="Bibliography"/>
+          </w:pPr>
+        </w:pPrChange>
       </w:pPr>
       <w:r>
         <w:t xml:space="preserve">13. </w:t>
@@ -8538,8 +9128,15 @@
     <w:p>
       <w:pPr>
         <w:pStyle w:val="Bibliography"/>
+        <w:spacing w:line="480" w:lineRule="auto"/>
+        <w:pPrChange w:id="32" w:author="Brandon.Chasco" w:date="2020-05-05T09:13:00Z">
+          <w:pPr>
+            <w:pStyle w:val="Bibliography"/>
+          </w:pPr>
+        </w:pPrChange>
       </w:pPr>
       <w:r>
+        <w:lastRenderedPageBreak/>
         <w:t xml:space="preserve">14. </w:t>
       </w:r>
       <w:r>
@@ -8550,6 +9147,12 @@
     <w:p>
       <w:pPr>
         <w:pStyle w:val="Bibliography"/>
+        <w:spacing w:line="480" w:lineRule="auto"/>
+        <w:pPrChange w:id="33" w:author="Brandon.Chasco" w:date="2020-05-05T09:13:00Z">
+          <w:pPr>
+            <w:pStyle w:val="Bibliography"/>
+          </w:pPr>
+        </w:pPrChange>
       </w:pPr>
       <w:r>
         <w:t xml:space="preserve">15. </w:t>
@@ -8562,6 +9165,12 @@
     <w:p>
       <w:pPr>
         <w:pStyle w:val="Bibliography"/>
+        <w:spacing w:line="480" w:lineRule="auto"/>
+        <w:pPrChange w:id="34" w:author="Brandon.Chasco" w:date="2020-05-05T09:13:00Z">
+          <w:pPr>
+            <w:pStyle w:val="Bibliography"/>
+          </w:pPr>
+        </w:pPrChange>
       </w:pPr>
       <w:r>
         <w:t xml:space="preserve">16. </w:t>
@@ -8574,6 +9183,12 @@
     <w:p>
       <w:pPr>
         <w:pStyle w:val="Bibliography"/>
+        <w:spacing w:line="480" w:lineRule="auto"/>
+        <w:pPrChange w:id="35" w:author="Brandon.Chasco" w:date="2020-05-05T09:13:00Z">
+          <w:pPr>
+            <w:pStyle w:val="Bibliography"/>
+          </w:pPr>
+        </w:pPrChange>
       </w:pPr>
       <w:r>
         <w:t xml:space="preserve">17. </w:t>
@@ -8586,9 +9201,14 @@
     <w:p>
       <w:pPr>
         <w:pStyle w:val="Bibliography"/>
+        <w:spacing w:line="480" w:lineRule="auto"/>
+        <w:pPrChange w:id="36" w:author="Brandon.Chasco" w:date="2020-05-05T09:13:00Z">
+          <w:pPr>
+            <w:pStyle w:val="Bibliography"/>
+          </w:pPr>
+        </w:pPrChange>
       </w:pPr>
       <w:r>
-        <w:lastRenderedPageBreak/>
         <w:t xml:space="preserve">18. </w:t>
       </w:r>
       <w:r>
@@ -8599,6 +9219,12 @@
     <w:p>
       <w:pPr>
         <w:pStyle w:val="Bibliography"/>
+        <w:spacing w:line="480" w:lineRule="auto"/>
+        <w:pPrChange w:id="37" w:author="Brandon.Chasco" w:date="2020-05-05T09:13:00Z">
+          <w:pPr>
+            <w:pStyle w:val="Bibliography"/>
+          </w:pPr>
+        </w:pPrChange>
       </w:pPr>
       <w:r>
         <w:t xml:space="preserve">19. </w:t>
@@ -8611,6 +9237,12 @@
     <w:p>
       <w:pPr>
         <w:pStyle w:val="Bibliography"/>
+        <w:spacing w:line="480" w:lineRule="auto"/>
+        <w:pPrChange w:id="38" w:author="Brandon.Chasco" w:date="2020-05-05T09:13:00Z">
+          <w:pPr>
+            <w:pStyle w:val="Bibliography"/>
+          </w:pPr>
+        </w:pPrChange>
       </w:pPr>
       <w:r>
         <w:t xml:space="preserve">20. </w:t>
@@ -8623,6 +9255,12 @@
     <w:p>
       <w:pPr>
         <w:pStyle w:val="Bibliography"/>
+        <w:spacing w:line="480" w:lineRule="auto"/>
+        <w:pPrChange w:id="39" w:author="Brandon.Chasco" w:date="2020-05-05T09:13:00Z">
+          <w:pPr>
+            <w:pStyle w:val="Bibliography"/>
+          </w:pPr>
+        </w:pPrChange>
       </w:pPr>
       <w:r>
         <w:t xml:space="preserve">21. </w:t>
@@ -8635,247 +9273,375 @@
     <w:p>
       <w:pPr>
         <w:pStyle w:val="Bibliography"/>
+        <w:spacing w:line="480" w:lineRule="auto"/>
+        <w:pPrChange w:id="40" w:author="Brandon.Chasco" w:date="2020-05-05T09:13:00Z">
+          <w:pPr>
+            <w:pStyle w:val="Bibliography"/>
+          </w:pPr>
+        </w:pPrChange>
       </w:pPr>
       <w:r>
+        <w:lastRenderedPageBreak/>
         <w:t xml:space="preserve">22. </w:t>
       </w:r>
       <w:r>
         <w:tab/>
-        <w:t xml:space="preserve">Henderson MA, Cass AJ. Effect of smolt size on smolt-to-adult survival for Chilko Lake sockeye salmon (Oncorhynchus nerka). Canadian Journal of Fisheries and Aquatic Sciences. 1991;48: 988–994. </w:t>
+        <w:t xml:space="preserve">Robin X, Turck N, Hainard A, Tiberti N, Lisacek F, Sanchez J-C, et al. Package ‘pROC.’ 2012-09-10 09: 34; 2020. </w:t>
       </w:r>
     </w:p>
     <w:p>
       <w:pPr>
         <w:pStyle w:val="Bibliography"/>
+        <w:spacing w:line="480" w:lineRule="auto"/>
+        <w:pPrChange w:id="41" w:author="Brandon.Chasco" w:date="2020-05-05T09:13:00Z">
+          <w:pPr>
+            <w:pStyle w:val="Bibliography"/>
+          </w:pPr>
+        </w:pPrChange>
       </w:pPr>
       <w:r>
         <w:t xml:space="preserve">23. </w:t>
       </w:r>
       <w:r>
         <w:tab/>
-        <w:t xml:space="preserve">Beamish RJ, Mahnken C. A critical size and period hypothesis to explain natural regulation of salmon abundance and the linkage to climate and climate change. Progress in Oceanography. 2001;49: 423–437. </w:t>
+        <w:t xml:space="preserve">Henderson MA, Cass AJ. Effect of smolt size on smolt-to-adult survival for Chilko Lake sockeye salmon (Oncorhynchus nerka). Canadian Journal of Fisheries and Aquatic Sciences. 1991;48: 988–994. </w:t>
       </w:r>
     </w:p>
     <w:p>
       <w:pPr>
         <w:pStyle w:val="Bibliography"/>
+        <w:spacing w:line="480" w:lineRule="auto"/>
+        <w:pPrChange w:id="42" w:author="Brandon.Chasco" w:date="2020-05-05T09:13:00Z">
+          <w:pPr>
+            <w:pStyle w:val="Bibliography"/>
+          </w:pPr>
+        </w:pPrChange>
       </w:pPr>
       <w:r>
         <w:t xml:space="preserve">24. </w:t>
       </w:r>
       <w:r>
         <w:tab/>
-        <w:t xml:space="preserve">Woodson LE, Wells BK, Weber PK, MacFarlane RB, Whitman GE, Johnson RC. Size, growth, and origin-dependent mortality of juvenile Chinook salmon Oncorhynchus tshawytscha during early ocean residence. Marine Ecology Progress Series. 2013;487: 163–175. </w:t>
+        <w:t xml:space="preserve">Beamish RJ, Mahnken C. A critical size and period hypothesis to explain natural regulation of salmon abundance and the linkage to climate and climate change. Progress in Oceanography. 2001;49: 423–437. </w:t>
       </w:r>
     </w:p>
     <w:p>
       <w:pPr>
         <w:pStyle w:val="Bibliography"/>
+        <w:spacing w:line="480" w:lineRule="auto"/>
+        <w:pPrChange w:id="43" w:author="Brandon.Chasco" w:date="2020-05-05T09:13:00Z">
+          <w:pPr>
+            <w:pStyle w:val="Bibliography"/>
+          </w:pPr>
+        </w:pPrChange>
       </w:pPr>
       <w:r>
         <w:t xml:space="preserve">25. </w:t>
       </w:r>
       <w:r>
         <w:tab/>
-        <w:t xml:space="preserve">Keefer ML, Peery CA, Caudill CC. Migration timing of Columbia River spring Chinook salmon: effects of temperature, river discharge, and ocean environment. Transactions of the American Fisheries Society. 2008;137: 1120–1133. </w:t>
+        <w:t xml:space="preserve">Woodson LE, Wells BK, Weber PK, MacFarlane RB, Whitman GE, Johnson RC. Size, growth, and origin-dependent mortality of juvenile Chinook salmon Oncorhynchus tshawytscha during early ocean residence. Marine Ecology Progress Series. 2013;487: 163–175. </w:t>
       </w:r>
     </w:p>
     <w:p>
       <w:pPr>
         <w:pStyle w:val="Bibliography"/>
+        <w:spacing w:line="480" w:lineRule="auto"/>
+        <w:pPrChange w:id="44" w:author="Brandon.Chasco" w:date="2020-05-05T09:13:00Z">
+          <w:pPr>
+            <w:pStyle w:val="Bibliography"/>
+          </w:pPr>
+        </w:pPrChange>
       </w:pPr>
       <w:r>
         <w:t xml:space="preserve">26. </w:t>
       </w:r>
       <w:r>
         <w:tab/>
-        <w:t xml:space="preserve">Mantua NJ, Hare SR, Zhang Y, Wallace JM, Francis RC. A Pacific interdecadal climate oscillation with impacts on salmon production. Bulletin of the american Meteorological Society. 1997;78: 1069–1080. </w:t>
+        <w:t xml:space="preserve">Keefer ML, Peery CA, Caudill CC. Migration timing of Columbia River spring Chinook salmon: effects of temperature, river discharge, and ocean environment. Transactions of the American Fisheries Society. 2008;137: 1120–1133. </w:t>
       </w:r>
     </w:p>
     <w:p>
       <w:pPr>
         <w:pStyle w:val="Bibliography"/>
+        <w:spacing w:line="480" w:lineRule="auto"/>
+        <w:pPrChange w:id="45" w:author="Brandon.Chasco" w:date="2020-05-05T09:13:00Z">
+          <w:pPr>
+            <w:pStyle w:val="Bibliography"/>
+          </w:pPr>
+        </w:pPrChange>
       </w:pPr>
       <w:r>
         <w:t xml:space="preserve">27. </w:t>
       </w:r>
       <w:r>
         <w:tab/>
-        <w:t xml:space="preserve">Du X, Peterson WT. Seasonal cycle of phytoplankton community composition in the coastal upwelling system off central Oregon in 2009. Estuaries and coasts. 2014;37: 299–311. </w:t>
+        <w:t xml:space="preserve">Mantua NJ, Hare SR, Zhang Y, Wallace JM, Francis RC. A Pacific interdecadal climate oscillation with impacts on salmon production. Bulletin of the american Meteorological Society. 1997;78: 1069–1080. </w:t>
       </w:r>
     </w:p>
     <w:p>
       <w:pPr>
         <w:pStyle w:val="Bibliography"/>
+        <w:spacing w:line="480" w:lineRule="auto"/>
+        <w:pPrChange w:id="46" w:author="Brandon.Chasco" w:date="2020-05-05T09:13:00Z">
+          <w:pPr>
+            <w:pStyle w:val="Bibliography"/>
+          </w:pPr>
+        </w:pPrChange>
       </w:pPr>
       <w:r>
         <w:t xml:space="preserve">28. </w:t>
       </w:r>
       <w:r>
         <w:tab/>
-        <w:t xml:space="preserve">Hooff RC, Peterson WT. Copepod biodiversity as an indicator of changes in ocean and climate conditions of the northern California current ecosystem. Limnology and Oceanography. 2006;51: 2607–2620. </w:t>
+        <w:t xml:space="preserve">Du X, Peterson WT. Seasonal cycle of phytoplankton community composition in the coastal upwelling system off central Oregon in 2009. Estuaries and coasts. 2014;37: 299–311. </w:t>
       </w:r>
     </w:p>
     <w:p>
       <w:pPr>
         <w:pStyle w:val="Bibliography"/>
+        <w:spacing w:line="480" w:lineRule="auto"/>
+        <w:pPrChange w:id="47" w:author="Brandon.Chasco" w:date="2020-05-05T09:13:00Z">
+          <w:pPr>
+            <w:pStyle w:val="Bibliography"/>
+          </w:pPr>
+        </w:pPrChange>
       </w:pPr>
       <w:r>
+        <w:lastRenderedPageBreak/>
         <w:t xml:space="preserve">29. </w:t>
       </w:r>
       <w:r>
         <w:tab/>
-        <w:t xml:space="preserve">Keister JE, Di Lorenzo E, Morgan CA, Combes V, Peterson WT. Zooplankton species composition is linked to ocean transport in the Northern California Current. Global Change Biology. 2011;17: 2498–2511. </w:t>
+        <w:t xml:space="preserve">Hooff RC, Peterson WT. Copepod biodiversity as an indicator of changes in ocean and climate conditions of the northern California current ecosystem. Limnology and Oceanography. 2006;51: 2607–2620. </w:t>
       </w:r>
     </w:p>
     <w:p>
       <w:pPr>
         <w:pStyle w:val="Bibliography"/>
+        <w:spacing w:line="480" w:lineRule="auto"/>
+        <w:pPrChange w:id="48" w:author="Brandon.Chasco" w:date="2020-05-05T09:13:00Z">
+          <w:pPr>
+            <w:pStyle w:val="Bibliography"/>
+          </w:pPr>
+        </w:pPrChange>
       </w:pPr>
       <w:r>
         <w:t xml:space="preserve">30. </w:t>
       </w:r>
       <w:r>
         <w:tab/>
-        <w:t xml:space="preserve">Spence BC, Dick EJ. Geographic variation in environmental factors regulating outmigration timing of coho salmon (Oncorhynchus kisutch) smolts. Canadian journal of fisheries and aquatic sciences. 2014;71: 56–69. </w:t>
+        <w:t xml:space="preserve">Keister JE, Di Lorenzo E, Morgan CA, Combes V, Peterson WT. Zooplankton species composition is linked to ocean transport in the Northern California Current. Global Change Biology. 2011;17: 2498–2511. </w:t>
       </w:r>
     </w:p>
     <w:p>
       <w:pPr>
         <w:pStyle w:val="Bibliography"/>
+        <w:spacing w:line="480" w:lineRule="auto"/>
+        <w:pPrChange w:id="49" w:author="Brandon.Chasco" w:date="2020-05-05T09:13:00Z">
+          <w:pPr>
+            <w:pStyle w:val="Bibliography"/>
+          </w:pPr>
+        </w:pPrChange>
       </w:pPr>
       <w:r>
-        <w:lastRenderedPageBreak/>
         <w:t xml:space="preserve">31. </w:t>
       </w:r>
       <w:r>
         <w:tab/>
-        <w:t xml:space="preserve">Schindler DE, Hilborn R, Chasco B, Boatright CP, Quinn TP, Rogers LA, et al. Population diversity and the portfolio effect in an exploited species. Nature. 2010;465: 609–612. </w:t>
+        <w:t xml:space="preserve">Spence BC, Dick EJ. Geographic variation in environmental factors regulating outmigration timing of coho salmon (Oncorhynchus kisutch) smolts. Canadian journal of fisheries and aquatic sciences. 2014;71: 56–69. </w:t>
       </w:r>
     </w:p>
     <w:p>
       <w:pPr>
         <w:pStyle w:val="Bibliography"/>
+        <w:spacing w:line="480" w:lineRule="auto"/>
+        <w:pPrChange w:id="50" w:author="Brandon.Chasco" w:date="2020-05-05T09:13:00Z">
+          <w:pPr>
+            <w:pStyle w:val="Bibliography"/>
+          </w:pPr>
+        </w:pPrChange>
       </w:pPr>
       <w:r>
         <w:t xml:space="preserve">32. </w:t>
       </w:r>
       <w:r>
         <w:tab/>
-        <w:t xml:space="preserve">Griffiths JR, Schindler DE, Armstrong JB, Scheuerell MD, Whited DC, Clark RA, et al. Performance of salmon fishery portfolios across western N orth A merica. Journal of Applied Ecology. 2014;51: 1554–1563. </w:t>
+        <w:t xml:space="preserve">Schindler DE, Hilborn R, Chasco B, Boatright CP, Quinn TP, Rogers LA, et al. Population diversity and the portfolio effect in an exploited species. Nature. 2010;465: 609–612. </w:t>
       </w:r>
     </w:p>
     <w:p>
       <w:pPr>
         <w:pStyle w:val="Bibliography"/>
+        <w:spacing w:line="480" w:lineRule="auto"/>
+        <w:pPrChange w:id="51" w:author="Brandon.Chasco" w:date="2020-05-05T09:13:00Z">
+          <w:pPr>
+            <w:pStyle w:val="Bibliography"/>
+          </w:pPr>
+        </w:pPrChange>
       </w:pPr>
       <w:r>
         <w:t xml:space="preserve">33. </w:t>
       </w:r>
       <w:r>
         <w:tab/>
-        <w:t xml:space="preserve">Crozier LG, Hendry AP, Lawson PW, Quinn TP, Mantua NJ, Battin J, et al. Potential responses to climate change in organisms with complex life histories: evolution and plasticity in Pacific salmon. Evolutionary Applications. 2008;1: 252–270. </w:t>
+        <w:t xml:space="preserve">Griffiths JR, Schindler DE, Armstrong JB, Scheuerell MD, Whited DC, Clark RA, et al. Performance of salmon fishery portfolios across western N orth A merica. Journal of Applied Ecology. 2014;51: 1554–1563. </w:t>
       </w:r>
     </w:p>
     <w:p>
       <w:pPr>
         <w:pStyle w:val="Bibliography"/>
+        <w:spacing w:line="480" w:lineRule="auto"/>
+        <w:pPrChange w:id="52" w:author="Brandon.Chasco" w:date="2020-05-05T09:13:00Z">
+          <w:pPr>
+            <w:pStyle w:val="Bibliography"/>
+          </w:pPr>
+        </w:pPrChange>
       </w:pPr>
       <w:r>
         <w:t xml:space="preserve">34. </w:t>
       </w:r>
       <w:r>
         <w:tab/>
-        <w:t xml:space="preserve">Wells BK, Grimes CB, Waldvogel JB. Quantifying the effects of wind, upwelling, curl, sea surface temperature and sea level height on growth and maturation of a California Chinook salmon (Oncorhynchus tshawytscha) population. Fisheries Oceanography. 2007;16: 363–382. </w:t>
+        <w:t xml:space="preserve">Crozier LG, Hendry AP, Lawson PW, Quinn TP, Mantua NJ, Battin J, et al. Potential responses to climate change in organisms with complex life histories: evolution and plasticity in Pacific salmon. Evolutionary Applications. 2008;1: 252–270. </w:t>
       </w:r>
     </w:p>
     <w:p>
       <w:pPr>
         <w:pStyle w:val="Bibliography"/>
+        <w:spacing w:line="480" w:lineRule="auto"/>
+        <w:pPrChange w:id="53" w:author="Brandon.Chasco" w:date="2020-05-05T09:13:00Z">
+          <w:pPr>
+            <w:pStyle w:val="Bibliography"/>
+          </w:pPr>
+        </w:pPrChange>
       </w:pPr>
       <w:r>
         <w:t xml:space="preserve">35. </w:t>
       </w:r>
       <w:r>
         <w:tab/>
-        <w:t xml:space="preserve">Wells PM, Baverstock J, Clark SJ, Jiggins FM, Roy HE, Pell JK. Determining the effects of life stage, shared prey density and host plant on intraguild predation of a native lacewing (Chrysoperla carnea) by an invasive coccinellid (Harmonia axyridis). Biocontrol. 2017;62: 373–384. </w:t>
+        <w:t xml:space="preserve">Wells BK, Grimes CB, Waldvogel JB. Quantifying the effects of wind, upwelling, curl, sea surface temperature and sea level height on growth and maturation of a California Chinook salmon (Oncorhynchus tshawytscha) population. Fisheries Oceanography. 2007;16: 363–382. </w:t>
       </w:r>
     </w:p>
     <w:p>
       <w:pPr>
         <w:pStyle w:val="Bibliography"/>
+        <w:spacing w:line="480" w:lineRule="auto"/>
+        <w:pPrChange w:id="54" w:author="Brandon.Chasco" w:date="2020-05-05T09:13:00Z">
+          <w:pPr>
+            <w:pStyle w:val="Bibliography"/>
+          </w:pPr>
+        </w:pPrChange>
       </w:pPr>
       <w:r>
+        <w:lastRenderedPageBreak/>
         <w:t xml:space="preserve">36. </w:t>
       </w:r>
       <w:r>
         <w:tab/>
-        <w:t xml:space="preserve">Litzow MA, Hunsicker ME, Bond NA, Burke BJ, Cunningham CJ, Gosselin JL, et al. The changing physical and ecological meanings of North Pacific Ocean climate indices. Proceedings of the National Academy of Sciences. 2020;117: 7665–7671. </w:t>
+        <w:t xml:space="preserve">Wells PM, Baverstock J, Clark SJ, Jiggins FM, Roy HE, Pell JK. Determining the effects of life stage, shared prey density and host plant on intraguild predation of a native lacewing (Chrysoperla carnea) by an invasive coccinellid (Harmonia axyridis). Biocontrol. 2017;62: 373–384. </w:t>
       </w:r>
     </w:p>
     <w:p>
       <w:pPr>
         <w:pStyle w:val="Bibliography"/>
+        <w:spacing w:line="480" w:lineRule="auto"/>
+        <w:pPrChange w:id="55" w:author="Brandon.Chasco" w:date="2020-05-05T09:13:00Z">
+          <w:pPr>
+            <w:pStyle w:val="Bibliography"/>
+          </w:pPr>
+        </w:pPrChange>
       </w:pPr>
       <w:r>
         <w:t xml:space="preserve">37. </w:t>
       </w:r>
       <w:r>
         <w:tab/>
-        <w:t xml:space="preserve">Hollowed AB, Bax N, Beamish R, Collie J, Fogarty M, Livingston P, et al. Are multispecies models an improvement on single-species models for measuring fishing impacts on marine ecosystems? ICES Journal of Marine Science. 2000;57: 707–719. </w:t>
+        <w:t xml:space="preserve">Litzow MA, Hunsicker ME, Bond NA, Burke BJ, Cunningham CJ, Gosselin JL, et al. The changing physical and ecological meanings of North Pacific Ocean climate indices. Proceedings of the National Academy of Sciences. 2020;117: 7665–7671. </w:t>
       </w:r>
     </w:p>
     <w:p>
       <w:pPr>
         <w:pStyle w:val="Bibliography"/>
+        <w:spacing w:line="480" w:lineRule="auto"/>
+        <w:pPrChange w:id="56" w:author="Brandon.Chasco" w:date="2020-05-05T09:13:00Z">
+          <w:pPr>
+            <w:pStyle w:val="Bibliography"/>
+          </w:pPr>
+        </w:pPrChange>
       </w:pPr>
       <w:r>
         <w:t xml:space="preserve">38. </w:t>
       </w:r>
       <w:r>
         <w:tab/>
-        <w:t xml:space="preserve">Fulton EA, Link JS, Kaplan IC, Savina-Rolland M, Johnson P, Ainsworth C, et al. Lessons in modelling and management of marine ecosystems: the Atlantis experience. Fish and Fisheries. 2011;12: 171–188. </w:t>
+        <w:t xml:space="preserve">Hollowed AB, Bax N, Beamish R, Collie J, Fogarty M, Livingston P, et al. Are multispecies models an improvement on single-species models for measuring fishing impacts on marine ecosystems? ICES Journal of Marine Science. 2000;57: 707–719. </w:t>
       </w:r>
     </w:p>
     <w:p>
       <w:pPr>
         <w:pStyle w:val="Bibliography"/>
+        <w:spacing w:line="480" w:lineRule="auto"/>
+        <w:pPrChange w:id="57" w:author="Brandon.Chasco" w:date="2020-05-05T09:13:00Z">
+          <w:pPr>
+            <w:pStyle w:val="Bibliography"/>
+          </w:pPr>
+        </w:pPrChange>
       </w:pPr>
       <w:r>
         <w:t xml:space="preserve">39. </w:t>
       </w:r>
       <w:r>
         <w:tab/>
-        <w:t xml:space="preserve">Holsman KK, Scheuerell MD, Buhle E, Emmett R. Interacting effects of translocation, artificial propagation, and environmental conditions on the marine survival of Chinook Salmon from the Columbia River, Washington, USA. Conservation Biology. 2012;26: 912–922. </w:t>
+        <w:t xml:space="preserve">Fulton EA, Link JS, Kaplan IC, Savina-Rolland M, Johnson P, Ainsworth C, et al. Lessons in modelling and management of marine ecosystems: the Atlantis experience. Fish and Fisheries. 2011;12: 171–188. </w:t>
       </w:r>
     </w:p>
     <w:p>
       <w:pPr>
         <w:pStyle w:val="Bibliography"/>
+        <w:spacing w:line="480" w:lineRule="auto"/>
+        <w:pPrChange w:id="58" w:author="Brandon.Chasco" w:date="2020-05-05T09:13:00Z">
+          <w:pPr>
+            <w:pStyle w:val="Bibliography"/>
+          </w:pPr>
+        </w:pPrChange>
       </w:pPr>
       <w:r>
         <w:t xml:space="preserve">40. </w:t>
       </w:r>
       <w:r>
         <w:tab/>
-        <w:t xml:space="preserve">Haeseker SL, McCann JA, Tuomikoski J, Chockley B. Assessing freshwater and marine environmental influences on life-stage-specific survival rates of Snake River spring–summer Chinook salmon and steelhead. Transactions of the American Fisheries Society. 2012;141: 121–138. </w:t>
+        <w:t xml:space="preserve">Holsman KK, Scheuerell MD, Buhle E, Emmett R. Interacting effects of translocation, artificial propagation, and environmental conditions on the marine survival of Chinook Salmon from the Columbia River, Washington, USA. Conservation Biology. 2012;26: 912–922. </w:t>
       </w:r>
     </w:p>
     <w:p>
       <w:pPr>
         <w:pStyle w:val="Bibliography"/>
+        <w:spacing w:line="480" w:lineRule="auto"/>
+        <w:pPrChange w:id="59" w:author="Brandon.Chasco" w:date="2020-05-05T09:13:00Z">
+          <w:pPr>
+            <w:pStyle w:val="Bibliography"/>
+          </w:pPr>
+        </w:pPrChange>
       </w:pPr>
       <w:r>
         <w:t xml:space="preserve">41. </w:t>
       </w:r>
       <w:r>
         <w:tab/>
-        <w:t xml:space="preserve">Miller JA, Teel DJ, Peterson WT, Baptista AM. Assessing the relative importance of local and regional processes on the survival of a threatened salmon population. PLoS One. 2014;9. </w:t>
+        <w:t xml:space="preserve">Haeseker SL, McCann JA, Tuomikoski J, Chockley B. Assessing freshwater and marine environmental influences on life-stage-specific survival rates of Snake River spring–summer Chinook salmon and steelhead. Transactions of the American Fisheries Society. 2012;141: 121–138. </w:t>
       </w:r>
     </w:p>
     <w:p>
       <w:pPr>
         <w:pStyle w:val="Bibliography"/>
+        <w:spacing w:line="480" w:lineRule="auto"/>
+        <w:pPrChange w:id="60" w:author="Brandon.Chasco" w:date="2020-05-05T09:13:00Z">
+          <w:pPr>
+            <w:pStyle w:val="Bibliography"/>
+          </w:pPr>
+        </w:pPrChange>
       </w:pPr>
       <w:r>
         <w:lastRenderedPageBreak/>
@@ -8883,56 +9649,72 @@
       </w:r>
       <w:r>
         <w:tab/>
-        <w:t xml:space="preserve">NMFS M. Endangered Species Act (ESA) Section 7 (a)(2) Biological Opinion and Magnuson-Stevens Fishery Conservation and Management Act Essential Fish Habitat (EFH) Consultation. 2019. </w:t>
+        <w:t xml:space="preserve">Miller JA, Teel DJ, Peterson WT, Baptista AM. Assessing the relative importance of local and regional processes on the survival of a threatened salmon population. PLoS One. 2014;9. </w:t>
       </w:r>
     </w:p>
     <w:p>
       <w:pPr>
         <w:pStyle w:val="Bibliography"/>
+        <w:spacing w:line="480" w:lineRule="auto"/>
+        <w:pPrChange w:id="61" w:author="Brandon.Chasco" w:date="2020-05-05T09:13:00Z">
+          <w:pPr>
+            <w:pStyle w:val="Bibliography"/>
+          </w:pPr>
+        </w:pPrChange>
       </w:pPr>
       <w:r>
         <w:t xml:space="preserve">43. </w:t>
       </w:r>
       <w:r>
         <w:tab/>
-        <w:t xml:space="preserve">Roby DD, Lyons DE, Craig DP, Collis K, Visser GH. Quantifying the effect of predators on endangered species using a bioenergetics approach: Caspian terns and juvenile salmonids in the Columbia River estuary. Canadian Journal of Zoology. 2003;81: 250–265. </w:t>
+        <w:t xml:space="preserve">NMFS M. Endangered Species Act (ESA) Section 7 (a)(2) Biological Opinion and Magnuson-Stevens Fishery Conservation and Management Act Essential Fish Habitat (EFH) Consultation. 2019. </w:t>
       </w:r>
     </w:p>
     <w:p>
       <w:pPr>
         <w:pStyle w:val="Bibliography"/>
+        <w:spacing w:line="480" w:lineRule="auto"/>
+        <w:pPrChange w:id="62" w:author="Brandon.Chasco" w:date="2020-05-05T09:13:00Z">
+          <w:pPr>
+            <w:pStyle w:val="Bibliography"/>
+          </w:pPr>
+        </w:pPrChange>
       </w:pPr>
       <w:r>
         <w:t xml:space="preserve">44. </w:t>
       </w:r>
       <w:r>
         <w:tab/>
-        <w:t xml:space="preserve">Scheuerell MD, Ruff CP, Anderson JH, Beamer EM. An integrated population model for estimating the relative effects of natural and anthropogenic factors on a threatened population of Pacific trout. bioRxiv. 2019; 734996. </w:t>
-      </w:r>
-    </w:p>
-    <w:p>
-      <w:r>
-        <w:rPr>
-          <w:color w:val="000000"/>
-        </w:rPr>
-        <w:fldChar w:fldCharType="end"/>
-      </w:r>
-      <w:r>
-        <w:br w:type="page"/>
+        <w:t xml:space="preserve">Roby DD, Lyons DE, Craig DP, Collis K, Visser GH. Quantifying the effect of predators on endangered species using a bioenergetics approach: Caspian terns and juvenile salmonids in the Columbia River estuary. Canadian Journal of Zoology. 2003;81: 250–265. </w:t>
       </w:r>
     </w:p>
     <w:p>
       <w:pPr>
-        <w:rPr>
-          <w:b/>
-        </w:rPr>
+        <w:pStyle w:val="Bibliography"/>
+        <w:spacing w:line="480" w:lineRule="auto"/>
+        <w:pPrChange w:id="63" w:author="Brandon.Chasco" w:date="2020-05-05T09:13:00Z">
+          <w:pPr>
+            <w:pStyle w:val="Bibliography"/>
+          </w:pPr>
+        </w:pPrChange>
       </w:pPr>
       <w:r>
-        <w:rPr>
-          <w:b/>
-        </w:rPr>
-        <w:lastRenderedPageBreak/>
-        <w:t>Figure captions</w:t>
+        <w:t xml:space="preserve">45. </w:t>
+      </w:r>
+      <w:r>
+        <w:tab/>
+        <w:t xml:space="preserve">Scheuerell MD, Ruff CP, Anderson JH, Beamer EM. An integrated population model for estimating the relative effects of natural and anthropogenic factors on a threatened population of Pacific trout. bioRxiv. 2019; 734996. </w:t>
+      </w:r>
+    </w:p>
+    <w:p>
+      <w:r>
+        <w:rPr>
+          <w:color w:val="000000"/>
+        </w:rPr>
+        <w:fldChar w:fldCharType="end"/>
+      </w:r>
+      <w:r>
+        <w:br w:type="page"/>
       </w:r>
     </w:p>
     <w:p>
@@ -8942,17 +9724,82 @@
         </w:rPr>
       </w:pPr>
       <w:r>
-        <w:t>Figure 1. Environmental effects on survival of wild (upper panel) and hatchery (lower panel) spring/summer Chinook salmon based on the model fit to the observed data as selected by AIC (see Table 4 for summary of best fit models).</w:t>
+        <w:rPr>
+          <w:b/>
+        </w:rPr>
+        <w:lastRenderedPageBreak/>
+        <w:t>Figure captions</w:t>
       </w:r>
     </w:p>
     <w:p>
       <w:pPr>
+        <w:pStyle w:val="Caption"/>
+      </w:pPr>
+      <w:r>
+        <w:t xml:space="preserve">Figure </w:t>
+      </w:r>
+      <w:fldSimple w:instr=" SEQ Figure \* ARABIC ">
+        <w:r>
+          <w:rPr>
+            <w:noProof/>
+          </w:rPr>
+          <w:t>1</w:t>
+        </w:r>
+      </w:fldSimple>
+      <w:r>
+        <w:t xml:space="preserve">. </w:t>
+      </w:r>
+      <w:r>
+        <w:t xml:space="preserve">Environmental effects on survival of wild (upper panel) and hatchery (lower panel) spring/summer Chinook salmon based on the model fit to the observed data as selected by AIC (see </w:t>
+      </w:r>
+      <w:r>
+        <w:fldChar w:fldCharType="begin"/>
+      </w:r>
+      <w:r>
+        <w:instrText xml:space="preserve"> REF _Ref39562312 \h </w:instrText>
+      </w:r>
+      <w:r>
+        <w:fldChar w:fldCharType="separate"/>
+      </w:r>
+      <w:r>
+        <w:t xml:space="preserve">Table </w:t>
+      </w:r>
+      <w:r>
+        <w:rPr>
+          <w:noProof/>
+        </w:rPr>
+        <w:t>4</w:t>
+      </w:r>
+      <w:r>
+        <w:fldChar w:fldCharType="end"/>
+      </w:r>
+      <w:r>
+        <w:t xml:space="preserve"> for summary of best fit models).</w:t>
+      </w:r>
+    </w:p>
+    <w:p>
+      <w:pPr>
+        <w:pStyle w:val="Caption"/>
         <w:rPr>
           <w:b/>
         </w:rPr>
       </w:pPr>
       <w:r>
-        <w:t xml:space="preserve">Figure 2.  Relative importance of the different marine covariates for predicting the marine survival of hatchery (left column) and wild (right column) spring/summer Chinook salmon, where the aggregated weight of a covariate </w:t>
+        <w:t xml:space="preserve">Figure </w:t>
+      </w:r>
+      <w:fldSimple w:instr=" SEQ Figure \* ARABIC ">
+        <w:r>
+          <w:rPr>
+            <w:noProof/>
+          </w:rPr>
+          <w:t>2</w:t>
+        </w:r>
+      </w:fldSimple>
+      <w:r>
+        <w:t xml:space="preserve">. </w:t>
+      </w:r>
+      <w:r>
+        <w:t xml:space="preserve">Relative importance of the different marine covariates for predicting the marine survival of hatchery (left column) and wild (right column) spring/summer Chinook salmon, where the aggregated weight of a covariate </w:t>
       </w:r>
       <w:r>
         <w:t xml:space="preserve">c </w:t>
@@ -9200,24 +10047,42 @@
     </w:p>
     <w:p>
       <w:pPr>
-        <w:pBdr>
-          <w:top w:val="nil"/>
-          <w:left w:val="nil"/>
-          <w:bottom w:val="nil"/>
-          <w:right w:val="nil"/>
-          <w:between w:val="nil"/>
-        </w:pBdr>
-        <w:spacing w:after="200"/>
+        <w:pStyle w:val="Caption"/>
         <w:rPr>
           <w:color w:val="000000"/>
         </w:rPr>
       </w:pPr>
       <w:r>
+        <w:t xml:space="preserve">Figure </w:t>
+      </w:r>
+      <w:fldSimple w:instr=" SEQ Figure \* ARABIC ">
+        <w:r>
+          <w:rPr>
+            <w:noProof/>
+          </w:rPr>
+          <w:t>3</w:t>
+        </w:r>
+      </w:fldSimple>
+      <w:r>
+        <w:t>.</w:t>
+      </w:r>
+      <w:r>
+        <w:t xml:space="preserve"> </w:t>
+      </w:r>
+      <w:r>
         <w:rPr>
           <w:color w:val="000000"/>
         </w:rPr>
-        <w:t xml:space="preserve">Figure 6. Split violin plot comparing the percent difference (upper panel) between the estimated and true parameter values and the standard errors for the fixed effects </w:t>
-      </w:r>
+        <w:t xml:space="preserve">Split violin plot comparing the percent difference (upper panel) between the estimated and true parameter values and the standard errors for the fixed </w:t>
+      </w:r>
+      <w:proofErr w:type="gramStart"/>
+      <w:r>
+        <w:rPr>
+          <w:color w:val="000000"/>
+        </w:rPr>
+        <w:t xml:space="preserve">effects </w:t>
+      </w:r>
+      <w:proofErr w:type="gramEnd"/>
       <m:oMath>
         <m:r>
           <m:rPr>
@@ -9328,28 +10193,49 @@
         <w:rPr>
           <w:color w:val="000000"/>
         </w:rPr>
-        <w:t>, and day/year interaction (glm; red violins) fit to simulated data for wild spring/summer Chinook salmon. Simulated the data were generated from the model with the lowest AIC for wild fish (see Table 4). Horizontal lines represent median values for the violins and the horizontal blue line in panel (A) represents zero percent difference between the estimated and true parameter values.</w:t>
+        <w:t>, and day/year interaction (</w:t>
+      </w:r>
+      <w:proofErr w:type="spellStart"/>
+      <w:r>
+        <w:rPr>
+          <w:color w:val="000000"/>
+        </w:rPr>
+        <w:t>glm</w:t>
+      </w:r>
+      <w:proofErr w:type="spellEnd"/>
+      <w:r>
+        <w:rPr>
+          <w:color w:val="000000"/>
+        </w:rPr>
+        <w:t>; red violins) fit to simulated data for wild spring/summer Chinook salmon. Simulated the data were generated from the model with the lowest AIC for wild fish (see Table 4). Horizontal lines represent median values for the violins and the horizontal blue line in panel (A) represents zero percent difference between the estimated and true parameter values.</w:t>
       </w:r>
     </w:p>
     <w:p>
       <w:pPr>
-        <w:pBdr>
-          <w:top w:val="nil"/>
-          <w:left w:val="nil"/>
-          <w:bottom w:val="nil"/>
-          <w:right w:val="nil"/>
-          <w:between w:val="nil"/>
-        </w:pBdr>
-        <w:spacing w:after="200"/>
+        <w:pStyle w:val="Caption"/>
         <w:rPr>
           <w:color w:val="000000"/>
         </w:rPr>
       </w:pPr>
       <w:r>
+        <w:t xml:space="preserve">Figure </w:t>
+      </w:r>
+      <w:fldSimple w:instr=" SEQ Figure \* ARABIC ">
+        <w:r>
+          <w:rPr>
+            <w:noProof/>
+          </w:rPr>
+          <w:t>4</w:t>
+        </w:r>
+      </w:fldSimple>
+      <w:r>
+        <w:t>.</w:t>
+      </w:r>
+      <w:r>
         <w:rPr>
           <w:color w:val="000000"/>
         </w:rPr>
-        <w:t xml:space="preserve">Figure 3. The observed (dots), and maximum likelihood estimates (line) with 95% credible intervals (ribbons) for the marine survival wild (blue) and hatchery (red) origin Spring/Summer Chinook salmon past Bonneville dam from 2000 to 2015. Each point represents the mean survival of all fish detected at Bonneville Dam on a particular day and year. Annual samples sizes of the survivors and total PIT tagged hatchery (H) and wild (W) for are shown in each </w:t>
+        <w:t xml:space="preserve">The observed (dots), and maximum likelihood estimates (line) with 95% credible intervals (ribbons) for the marine survival wild (blue) and hatchery (red) origin Spring/Summer Chinook salmon past Bonneville dam from 2000 to 2015. Each point represents the mean survival of all fish detected at Bonneville Dam on a particular day and year. Annual samples sizes of the survivors and total PIT tagged hatchery (H) and wild (W) for are shown in each </w:t>
       </w:r>
       <w:r>
         <w:rPr>
@@ -9361,22 +10247,100 @@
     </w:p>
     <w:p>
       <w:pPr>
-        <w:rPr>
-          <w:b/>
-        </w:rPr>
+        <w:pStyle w:val="Caption"/>
       </w:pPr>
       <w:r>
-        <w:t>Figure 4.  Predicted smolt-to-adult survival by day for hatchery (red) and wild (blue) spring/summer Chinook salmon (upper panel) for best fit models for each rear type that include both day and day/year interactions (see Table 4). Lines represent expected survivals and shaded regions represent 95% credible intervals. Average daily proportion (across all years) of smolts arriving to and migrating past  Bonneville Dam (2000 to 2015) (lower panel).</w:t>
+        <w:t xml:space="preserve">Figure </w:t>
+      </w:r>
+      <w:fldSimple w:instr=" SEQ Figure \* ARABIC ">
+        <w:r>
+          <w:rPr>
+            <w:noProof/>
+          </w:rPr>
+          <w:t>5</w:t>
+        </w:r>
+      </w:fldSimple>
+      <w:r>
+        <w:t xml:space="preserve">. </w:t>
+      </w:r>
+      <w:r>
+        <w:t xml:space="preserve">Figure </w:t>
+      </w:r>
+      <w:r>
+        <w:t xml:space="preserve">Predicted </w:t>
+      </w:r>
+      <w:proofErr w:type="spellStart"/>
+      <w:r>
+        <w:t>smolt</w:t>
+      </w:r>
+      <w:proofErr w:type="spellEnd"/>
+      <w:r>
+        <w:t xml:space="preserve">-to-adult survival by day for hatchery (red) and wild (blue) spring/summer Chinook salmon (upper panel) for best fit models for each rear type that include both day and day/year interactions (see </w:t>
+      </w:r>
+      <w:r>
+        <w:fldChar w:fldCharType="begin"/>
+      </w:r>
+      <w:r>
+        <w:instrText xml:space="preserve"> REF _Ref39562312 \h </w:instrText>
+      </w:r>
+      <w:r>
+        <w:fldChar w:fldCharType="separate"/>
+      </w:r>
+      <w:r>
+        <w:t xml:space="preserve">Table </w:t>
+      </w:r>
+      <w:r>
+        <w:rPr>
+          <w:noProof/>
+        </w:rPr>
+        <w:t>4</w:t>
+      </w:r>
+      <w:r>
+        <w:fldChar w:fldCharType="end"/>
+      </w:r>
+      <w:r>
+        <w:t xml:space="preserve">). Lines represent expected survivals and shaded regions represent 95% credible intervals. Average daily proportion (across all years) of </w:t>
+      </w:r>
+      <w:proofErr w:type="spellStart"/>
+      <w:r>
+        <w:t>smolts</w:t>
+      </w:r>
+      <w:proofErr w:type="spellEnd"/>
+      <w:r>
+        <w:t xml:space="preserve"> arriving to and migrating </w:t>
+      </w:r>
+      <w:proofErr w:type="gramStart"/>
+      <w:r>
+        <w:t>past  Bonneville</w:t>
+      </w:r>
+      <w:proofErr w:type="gramEnd"/>
+      <w:r>
+        <w:t xml:space="preserve"> Dam (2000 to 2015) (lower panel).</w:t>
       </w:r>
     </w:p>
     <w:p>
       <w:pPr>
+        <w:pStyle w:val="Caption"/>
         <w:rPr>
           <w:b/>
         </w:rPr>
       </w:pPr>
       <w:r>
-        <w:t xml:space="preserve">Figure 5. Observed (points) and estimated (line) annual survival with 95% credible intervals (polygons) for hatchery (red) and wild (blue) spring/summer Chinook salmon from 2000 through 2015. </w:t>
+        <w:t xml:space="preserve">Figure </w:t>
+      </w:r>
+      <w:fldSimple w:instr=" SEQ Figure \* ARABIC ">
+        <w:r>
+          <w:rPr>
+            <w:noProof/>
+          </w:rPr>
+          <w:t>6</w:t>
+        </w:r>
+      </w:fldSimple>
+      <w:r>
+        <w:t xml:space="preserve">. </w:t>
+      </w:r>
+      <w:r>
+        <w:t xml:space="preserve">Observed (points) and estimated (line) annual survival with 95% credible intervals (polygons) for hatchery (red) and wild (blue) spring/summer Chinook salmon from 2000 through 2015. </w:t>
       </w:r>
     </w:p>
     <w:p>
@@ -9406,95 +10370,171 @@
     </w:p>
     <w:p>
       <w:pPr>
-        <w:rPr>
-          <w:b/>
-        </w:rPr>
+        <w:pStyle w:val="Caption"/>
+        <w:keepNext/>
       </w:pPr>
       <w:r>
-        <w:t xml:space="preserve">Table 1. Sample size of hatchery and wild juvenile Chinook salmon from different watersheds within the Snake River Basin. (R </w:t>
-      </w:r>
-      <w:r>
-        <w:t>script unknown</w:t>
-      </w:r>
-      <w:r>
-        <w:t>)</w:t>
+        <w:t xml:space="preserve">Table </w:t>
+      </w:r>
+      <w:fldSimple w:instr=" SEQ Table \* ARABIC ">
+        <w:r>
+          <w:rPr>
+            <w:noProof/>
+          </w:rPr>
+          <w:t>1</w:t>
+        </w:r>
+      </w:fldSimple>
+      <w:r>
+        <w:t xml:space="preserve">. </w:t>
+      </w:r>
+      <w:r>
+        <w:t>Sample size of hatchery and wild juvenile Chinook salmon from different watersheds within the Snake River Basin.</w:t>
+      </w:r>
+    </w:p>
+    <w:p>
+      <w:r>
+        <w:t xml:space="preserve">Table </w:t>
+      </w:r>
+      <w:fldSimple w:instr=" SEQ Table \* ARABIC ">
+        <w:r>
+          <w:rPr>
+            <w:noProof/>
+          </w:rPr>
+          <w:t>2</w:t>
+        </w:r>
+      </w:fldSimple>
+      <w:r>
+        <w:t xml:space="preserve">. </w:t>
+      </w:r>
+      <w:r>
+        <w:t xml:space="preserve"> Description of the environmental variable names, the years of available data, and the </w:t>
+      </w:r>
+      <w:r>
+        <w:t>website location of the data.</w:t>
       </w:r>
     </w:p>
     <w:p>
       <w:pPr>
-        <w:rPr>
-          <w:b/>
+        <w:pStyle w:val="Caption"/>
+        <w:rPr>
+          <w:color w:val="000000"/>
         </w:rPr>
       </w:pPr>
       <w:r>
-        <w:t>Table 2. Description of the environmental variable names, the years of available data, and the website location of the data</w:t>
-      </w:r>
-      <w:r>
-        <w:rPr>
-          <w:highlight w:val="yellow"/>
-        </w:rPr>
+        <w:t xml:space="preserve">Table </w:t>
+      </w:r>
+      <w:fldSimple w:instr=" SEQ Table \* ARABIC ">
+        <w:r>
+          <w:rPr>
+            <w:noProof/>
+          </w:rPr>
+          <w:t>3</w:t>
+        </w:r>
+      </w:fldSimple>
+      <w:r>
         <w:t>.</w:t>
       </w:r>
       <w:r>
-        <w:t xml:space="preserve"> (R </w:t>
-      </w:r>
-      <w:r>
-        <w:t>script unknown</w:t>
-      </w:r>
-      <w:r>
-        <w:t>)</w:t>
+        <w:rPr>
+          <w:color w:val="000000"/>
+        </w:rPr>
+        <w:t xml:space="preserve"> List of data types, subscripts, parameters (i.e., fixed effects), and random effects used to model the </w:t>
+      </w:r>
+      <w:proofErr w:type="spellStart"/>
+      <w:r>
+        <w:rPr>
+          <w:color w:val="000000"/>
+        </w:rPr>
+        <w:t>smolt</w:t>
+      </w:r>
+      <w:proofErr w:type="spellEnd"/>
+      <w:r>
+        <w:rPr>
+          <w:color w:val="000000"/>
+        </w:rPr>
+        <w:t xml:space="preserve"> to adult survival of spring/summer Chinook salmon originating from the Snake River Basin.</w:t>
       </w:r>
     </w:p>
     <w:p>
       <w:pPr>
+        <w:pStyle w:val="Caption"/>
         <w:rPr>
           <w:b/>
         </w:rPr>
       </w:pPr>
-      <w:r>
-        <w:t>Table 3</w:t>
-      </w:r>
-      <w:r>
-        <w:rPr>
-          <w:color w:val="000000"/>
-        </w:rPr>
-        <w:t>. List of data types, subscripts, parameters (i.e., fixed effects), and random effects used to model the smolt to adult survival of spring/summer Chinook salmon originating from the Snake River Basin.</w:t>
+      <w:bookmarkStart w:id="64" w:name="_Ref39562312"/>
+      <w:r>
+        <w:t xml:space="preserve">Table </w:t>
+      </w:r>
+      <w:fldSimple w:instr=" SEQ Table \* ARABIC ">
+        <w:r>
+          <w:rPr>
+            <w:noProof/>
+          </w:rPr>
+          <w:t>4</w:t>
+        </w:r>
+      </w:fldSimple>
+      <w:bookmarkEnd w:id="64"/>
+      <w:r>
+        <w:t>.</w:t>
+      </w:r>
+      <w:r>
+        <w:t xml:space="preserve">  Top models for each origin type based on the random effects and number of marine covariates. The gradient is a measure of the likelihood surface for the maximum likelihood estimate, PD Hessian stands for positive definite Hessian, and N.E. stands for not estimated. </w:t>
       </w:r>
     </w:p>
     <w:p>
       <w:pPr>
+        <w:pStyle w:val="Caption"/>
         <w:rPr>
           <w:b/>
         </w:rPr>
       </w:pPr>
       <w:r>
-        <w:t xml:space="preserve">Table 4.  Top models for each origin type based on the random effects and number of marine covariates. The gradient is a measure of the likelihood surface for the maximum likelihood estimate, PD Hessian stands for positive definite Hessian, and N.E. stands for not estimated. </w:t>
-      </w:r>
-      <w:r>
-        <w:t>table_AIC.r</w:t>
-      </w:r>
+        <w:t xml:space="preserve">Table </w:t>
+      </w:r>
+      <w:fldSimple w:instr=" SEQ Table \* ARABIC ">
+        <w:r>
+          <w:rPr>
+            <w:noProof/>
+          </w:rPr>
+          <w:t>5</w:t>
+        </w:r>
+      </w:fldSimple>
+      <w:r>
+        <w:t>.</w:t>
+      </w:r>
+      <w:r>
+        <w:t xml:space="preserve"> Estimated fixed effects for the model with lowest marginal AIC values for wild spring/summer Chinook salmon, and the models with the lowest marginal AIC for hatchery fish with and without a random day effect included (N.E. means not estimated). </w:t>
+      </w:r>
+      <w:del w:id="65" w:author="Brandon.Chasco" w:date="2020-05-05T09:13:00Z">
+        <w:r>
+          <w:delText>table_bestFitModel.r</w:delText>
+        </w:r>
+      </w:del>
     </w:p>
     <w:p>
       <w:pPr>
+        <w:pStyle w:val="Caption"/>
         <w:rPr>
           <w:b/>
         </w:rPr>
       </w:pPr>
       <w:r>
-        <w:t xml:space="preserve">Table 5. Estimated fixed effects for the model with lowest marginal AIC values for wild spring/summer Chinook salmon, and the models with the lowest marginal AIC for hatchery fish with and without a random day effect included (N.E. means not estimated). </w:t>
-      </w:r>
-      <w:r>
-        <w:t>table_bestFitModel.r</w:t>
-      </w:r>
-    </w:p>
-    <w:p>
-      <w:pPr>
-        <w:rPr>
-          <w:b/>
-        </w:rPr>
-      </w:pPr>
-      <w:r>
-        <w:t xml:space="preserve">Table 6. Deviance ratios </w:t>
+        <w:t xml:space="preserve">Table </w:t>
+      </w:r>
+      <w:fldSimple w:instr=" SEQ Table \* ARABIC ">
+        <w:r>
+          <w:rPr>
+            <w:noProof/>
+          </w:rPr>
+          <w:t>6</w:t>
+        </w:r>
+      </w:fldSimple>
+      <w:r>
+        <w:t>.</w:t>
+      </w:r>
+      <w:r>
+        <w:t xml:space="preserve"> Deviance ratios </w:t>
       </w:r>
       <m:oMath>
         <m:d>
@@ -9629,12 +10669,14 @@
           </m:sub>
         </m:sSub>
       </m:oMath>
+      <w:proofErr w:type="gramStart"/>
       <w:r>
         <w:t xml:space="preserve"> is -2 times the log-likelihood of model </w:t>
       </w:r>
       <w:r>
         <w:t>m</w:t>
       </w:r>
+      <w:proofErr w:type="gramEnd"/>
       <w:r>
         <w:t xml:space="preserve"> and </w:t>
       </w:r>
@@ -9762,13 +10804,40 @@
           <w:color w:val="000000"/>
         </w:rPr>
       </w:pPr>
-      <w:bookmarkStart w:id="18" w:name="_3j2qqm3" w:colFirst="0" w:colLast="0"/>
-      <w:bookmarkEnd w:id="18"/>
+      <w:bookmarkStart w:id="66" w:name="_3j2qqm3" w:colFirst="0" w:colLast="0"/>
+      <w:bookmarkEnd w:id="66"/>
       <w:r>
         <w:rPr>
           <w:color w:val="000000"/>
         </w:rPr>
-        <w:t xml:space="preserve">Figure 1. Environmental effects on survival of wild (upper panel) and hatchery (lower panel) spring/summer Chinook salmon based on the model fit to the observed data as selected by AIC (see Table 4 for summary of best fit models). </w:t>
+        <w:t xml:space="preserve">Figure 1. Environmental effects on survival of wild (upper panel) and hatchery (lower panel) spring/summer Chinook salmon based on the model fit to the observed data as selected by AIC (see </w:t>
+      </w:r>
+      <w:r>
+        <w:fldChar w:fldCharType="begin"/>
+      </w:r>
+      <w:r>
+        <w:instrText xml:space="preserve"> REF _Ref39562312 \h </w:instrText>
+      </w:r>
+      <w:r>
+        <w:fldChar w:fldCharType="separate"/>
+      </w:r>
+      <w:r>
+        <w:t xml:space="preserve">Table </w:t>
+      </w:r>
+      <w:r>
+        <w:rPr>
+          <w:noProof/>
+        </w:rPr>
+        <w:t>4</w:t>
+      </w:r>
+      <w:r>
+        <w:fldChar w:fldCharType="end"/>
+      </w:r>
+      <w:r>
+        <w:rPr>
+          <w:color w:val="000000"/>
+        </w:rPr>
+        <w:t xml:space="preserve"> for summary of best fit models). </w:t>
       </w:r>
     </w:p>
     <w:p>
@@ -9828,8 +10897,8 @@
           <w:color w:val="000000"/>
         </w:rPr>
       </w:pPr>
-      <w:bookmarkStart w:id="19" w:name="_1y810tw" w:colFirst="0" w:colLast="0"/>
-      <w:bookmarkEnd w:id="19"/>
+      <w:bookmarkStart w:id="67" w:name="_1y810tw" w:colFirst="0" w:colLast="0"/>
+      <w:bookmarkEnd w:id="67"/>
       <w:r>
         <w:rPr>
           <w:color w:val="000000"/>
@@ -10150,8 +11219,8 @@
           <w:color w:val="000000"/>
         </w:rPr>
       </w:pPr>
-      <w:bookmarkStart w:id="20" w:name="_4i7ojhp" w:colFirst="0" w:colLast="0"/>
-      <w:bookmarkEnd w:id="20"/>
+      <w:bookmarkStart w:id="68" w:name="_4i7ojhp" w:colFirst="0" w:colLast="0"/>
+      <w:bookmarkEnd w:id="68"/>
       <w:r>
         <w:rPr>
           <w:noProof/>
@@ -10209,8 +11278,8 @@
           <w:color w:val="000000"/>
         </w:rPr>
       </w:pPr>
-      <w:bookmarkStart w:id="21" w:name="_2xcytpi" w:colFirst="0" w:colLast="0"/>
-      <w:bookmarkEnd w:id="21"/>
+      <w:bookmarkStart w:id="69" w:name="_2xcytpi" w:colFirst="0" w:colLast="0"/>
+      <w:bookmarkEnd w:id="69"/>
     </w:p>
     <w:p>
       <w:pPr>
@@ -10226,8 +11295,8 @@
           <w:color w:val="000000"/>
         </w:rPr>
       </w:pPr>
-      <w:bookmarkStart w:id="22" w:name="_1ci93xb" w:colFirst="0" w:colLast="0"/>
-      <w:bookmarkEnd w:id="22"/>
+      <w:bookmarkStart w:id="70" w:name="_1ci93xb" w:colFirst="0" w:colLast="0"/>
+      <w:bookmarkEnd w:id="70"/>
       <w:r>
         <w:rPr>
           <w:color w:val="000000"/>
@@ -10274,8 +11343,8 @@
           <w:color w:val="000000"/>
         </w:rPr>
       </w:pPr>
-      <w:bookmarkStart w:id="23" w:name="_3whwml4" w:colFirst="0" w:colLast="0"/>
-      <w:bookmarkEnd w:id="23"/>
+      <w:bookmarkStart w:id="71" w:name="_3whwml4" w:colFirst="0" w:colLast="0"/>
+      <w:bookmarkEnd w:id="71"/>
       <w:r>
         <w:rPr>
           <w:noProof/>
@@ -10333,20 +11402,62 @@
           <w:color w:val="000000"/>
         </w:rPr>
       </w:pPr>
-      <w:bookmarkStart w:id="24" w:name="_2bn6wsx" w:colFirst="0" w:colLast="0"/>
-      <w:bookmarkEnd w:id="24"/>
+      <w:bookmarkStart w:id="72" w:name="_2bn6wsx" w:colFirst="0" w:colLast="0"/>
+      <w:bookmarkEnd w:id="72"/>
       <w:r>
         <w:rPr>
           <w:color w:val="000000"/>
         </w:rPr>
-        <w:t xml:space="preserve">Figure 4.  Predicted smolt-to-adult survival by day for hatchery (red) and wild (blue) spring/summer Chinook salmon (upper panel) for best fit models for each rear type that include both day and day/year interactions (see Table 4). Lines represent expected survivals and shaded </w:t>
-      </w:r>
+        <w:t xml:space="preserve">Figure 4.  Predicted </w:t>
+      </w:r>
+      <w:proofErr w:type="spellStart"/>
       <w:r>
         <w:rPr>
           <w:color w:val="000000"/>
         </w:rPr>
+        <w:t>smolt</w:t>
+      </w:r>
+      <w:proofErr w:type="spellEnd"/>
+      <w:r>
+        <w:rPr>
+          <w:color w:val="000000"/>
+        </w:rPr>
+        <w:t xml:space="preserve">-to-adult survival by day for hatchery (red) and wild (blue) spring/summer Chinook salmon (upper panel) for best fit models for each rear type that include both day and day/year interactions (see Table 4). Lines represent expected survivals and shaded </w:t>
+      </w:r>
+      <w:r>
+        <w:rPr>
+          <w:color w:val="000000"/>
+        </w:rPr>
         <w:lastRenderedPageBreak/>
-        <w:t>regions represent 95% credible intervals. Average daily proportion (across all years) of smolts arriving to and migrating past  Bonneville Dam (2000 to 2015) (lower panel).</w:t>
+        <w:t xml:space="preserve">regions represent 95% credible intervals. Average daily proportion (across all years) of </w:t>
+      </w:r>
+      <w:proofErr w:type="spellStart"/>
+      <w:r>
+        <w:rPr>
+          <w:color w:val="000000"/>
+        </w:rPr>
+        <w:t>smolts</w:t>
+      </w:r>
+      <w:proofErr w:type="spellEnd"/>
+      <w:r>
+        <w:rPr>
+          <w:color w:val="000000"/>
+        </w:rPr>
+        <w:t xml:space="preserve"> arriving to and migrating </w:t>
+      </w:r>
+      <w:proofErr w:type="gramStart"/>
+      <w:r>
+        <w:rPr>
+          <w:color w:val="000000"/>
+        </w:rPr>
+        <w:t>past  Bonneville</w:t>
+      </w:r>
+      <w:proofErr w:type="gramEnd"/>
+      <w:r>
+        <w:rPr>
+          <w:color w:val="000000"/>
+        </w:rPr>
+        <w:t xml:space="preserve"> Dam (2000 to 2015) (lower panel).</w:t>
       </w:r>
     </w:p>
     <w:p>
@@ -10438,8 +11549,8 @@
       </w:r>
     </w:p>
     <w:p>
-      <w:bookmarkStart w:id="25" w:name="_qsh70q" w:colFirst="0" w:colLast="0"/>
-      <w:bookmarkEnd w:id="25"/>
+      <w:bookmarkStart w:id="73" w:name="_qsh70q" w:colFirst="0" w:colLast="0"/>
+      <w:bookmarkEnd w:id="73"/>
       <w:r>
         <w:t xml:space="preserve">Figure 5. Observed (points) and estimated (line) annual survival with 95% credible intervals (polygons) for hatchery (red) and wild (blue) spring/summer Chinook salmon from 2000 through 2015. </w:t>
       </w:r>
@@ -10502,14 +11613,22 @@
           <w:color w:val="000000"/>
         </w:rPr>
       </w:pPr>
-      <w:bookmarkStart w:id="26" w:name="_3as4poj" w:colFirst="0" w:colLast="0"/>
-      <w:bookmarkEnd w:id="26"/>
+      <w:bookmarkStart w:id="74" w:name="_3as4poj" w:colFirst="0" w:colLast="0"/>
+      <w:bookmarkEnd w:id="74"/>
       <w:r>
         <w:rPr>
           <w:color w:val="000000"/>
         </w:rPr>
-        <w:t xml:space="preserve">Figure 6. Split violin plot comparing the percent difference (upper panel) between the estimated and true parameter values and the standard errors for the fixed effects </w:t>
-      </w:r>
+        <w:t xml:space="preserve">Figure 6. Split violin plot comparing the percent difference (upper panel) between the estimated and true parameter values and the standard errors for the fixed </w:t>
+      </w:r>
+      <w:proofErr w:type="gramStart"/>
+      <w:r>
+        <w:rPr>
+          <w:color w:val="000000"/>
+        </w:rPr>
+        <w:t xml:space="preserve">effects </w:t>
+      </w:r>
+      <w:proofErr w:type="gramEnd"/>
       <m:oMath>
         <m:r>
           <m:rPr>
@@ -10620,7 +11739,48 @@
         <w:rPr>
           <w:color w:val="000000"/>
         </w:rPr>
-        <w:t>, and day/year interaction (glm; red violins) fit to simulated data for wild spring/summer Chinook salmon. Simulated the data were generated from the model with the lowest AIC for wild fish (see Table 4). Horizontal lines represent median values for the violins and the horizontal blue line in panel (A) represents zero percent difference between the estimated and true parameter values.</w:t>
+        <w:t>, and day/year interaction (</w:t>
+      </w:r>
+      <w:proofErr w:type="spellStart"/>
+      <w:r>
+        <w:rPr>
+          <w:color w:val="000000"/>
+        </w:rPr>
+        <w:t>glm</w:t>
+      </w:r>
+      <w:proofErr w:type="spellEnd"/>
+      <w:r>
+        <w:rPr>
+          <w:color w:val="000000"/>
+        </w:rPr>
+        <w:t xml:space="preserve">; red violins) fit to simulated data for wild spring/summer Chinook salmon. Simulated the data were generated from the model with the lowest AIC for wild fish (see </w:t>
+      </w:r>
+      <w:r>
+        <w:fldChar w:fldCharType="begin"/>
+      </w:r>
+      <w:r>
+        <w:instrText xml:space="preserve"> REF _Ref39562312 \h </w:instrText>
+      </w:r>
+      <w:r>
+        <w:fldChar w:fldCharType="separate"/>
+      </w:r>
+      <w:r>
+        <w:t xml:space="preserve">Table </w:t>
+      </w:r>
+      <w:r>
+        <w:rPr>
+          <w:noProof/>
+        </w:rPr>
+        <w:t>4</w:t>
+      </w:r>
+      <w:r>
+        <w:fldChar w:fldCharType="end"/>
+      </w:r>
+      <w:r>
+        <w:rPr>
+          <w:color w:val="000000"/>
+        </w:rPr>
+        <w:t>). Horizontal lines represent median values for the violins and the horizontal blue line in panel (A) represents zero percent difference between the estimated and true parameter values.</w:t>
       </w:r>
     </w:p>
     <w:p>
@@ -10709,8 +11869,8 @@
           <w:color w:val="000000"/>
         </w:rPr>
       </w:pPr>
-      <w:bookmarkStart w:id="27" w:name="_1pxezwc" w:colFirst="0" w:colLast="0"/>
-      <w:bookmarkEnd w:id="27"/>
+      <w:bookmarkStart w:id="75" w:name="_1pxezwc" w:colFirst="0" w:colLast="0"/>
+      <w:bookmarkEnd w:id="75"/>
       <w:r>
         <w:rPr>
           <w:color w:val="000000"/>
@@ -10921,7 +12081,15 @@
               <w:spacing w:after="0" w:line="240" w:lineRule="auto"/>
             </w:pPr>
             <w:r>
-              <w:t>Grande Rhonde and Wallowa</w:t>
+              <w:t xml:space="preserve">Grande </w:t>
+            </w:r>
+            <w:proofErr w:type="spellStart"/>
+            <w:r>
+              <w:t>Rhonde</w:t>
+            </w:r>
+            <w:proofErr w:type="spellEnd"/>
+            <w:r>
+              <w:t xml:space="preserve"> and Wallowa</w:t>
             </w:r>
           </w:p>
         </w:tc>
@@ -10984,8 +12152,21 @@
               <w:widowControl w:val="0"/>
               <w:spacing w:after="0" w:line="240" w:lineRule="auto"/>
             </w:pPr>
-            <w:r>
-              <w:t>Imnaha, Pahsimeroi, South Fork Salmon</w:t>
+            <w:proofErr w:type="spellStart"/>
+            <w:r>
+              <w:t>Imnaha</w:t>
+            </w:r>
+            <w:proofErr w:type="spellEnd"/>
+            <w:r>
+              <w:t xml:space="preserve">, </w:t>
+            </w:r>
+            <w:proofErr w:type="spellStart"/>
+            <w:r>
+              <w:t>Pahsimeroi</w:t>
+            </w:r>
+            <w:proofErr w:type="spellEnd"/>
+            <w:r>
+              <w:t>, South Fork Salmon</w:t>
             </w:r>
           </w:p>
         </w:tc>
@@ -11113,8 +12294,13 @@
               <w:spacing w:after="0" w:line="240" w:lineRule="auto"/>
             </w:pPr>
             <w:r>
-              <w:t>Lower Snake and Tucannon</w:t>
-            </w:r>
+              <w:t xml:space="preserve">Lower Snake and </w:t>
+            </w:r>
+            <w:proofErr w:type="spellStart"/>
+            <w:r>
+              <w:t>Tucannon</w:t>
+            </w:r>
+            <w:proofErr w:type="spellEnd"/>
           </w:p>
         </w:tc>
         <w:tc>
@@ -11411,8 +12597,8 @@
           <w:color w:val="000000"/>
         </w:rPr>
       </w:pPr>
-      <w:bookmarkStart w:id="28" w:name="_49x2ik5" w:colFirst="0" w:colLast="0"/>
-      <w:bookmarkEnd w:id="28"/>
+      <w:bookmarkStart w:id="76" w:name="_49x2ik5" w:colFirst="0" w:colLast="0"/>
+      <w:bookmarkEnd w:id="76"/>
       <w:r>
         <w:rPr>
           <w:color w:val="000000"/>
@@ -11622,6 +12808,7 @@
                 <w:szCs w:val="18"/>
               </w:rPr>
             </w:pPr>
+            <w:proofErr w:type="spellStart"/>
             <w:r>
               <w:rPr>
                 <w:b/>
@@ -11630,6 +12817,7 @@
               </w:rPr>
               <w:t>CRflow.spr</w:t>
             </w:r>
+            <w:proofErr w:type="spellEnd"/>
           </w:p>
           <w:p>
             <w:pPr>
@@ -11641,6 +12829,7 @@
                 <w:szCs w:val="18"/>
               </w:rPr>
             </w:pPr>
+            <w:proofErr w:type="spellStart"/>
             <w:r>
               <w:rPr>
                 <w:b/>
@@ -11649,6 +12838,7 @@
               </w:rPr>
               <w:t>CRflow.sum</w:t>
             </w:r>
+            <w:proofErr w:type="spellEnd"/>
           </w:p>
         </w:tc>
         <w:tc>
@@ -11682,7 +12872,23 @@
                 <w:sz w:val="18"/>
                 <w:szCs w:val="18"/>
               </w:rPr>
-              <w:t>Seasonal Columbia River flow as measured at The Dalles Dam (USGS site 14105700)</w:t>
+              <w:t xml:space="preserve">Seasonal Columbia River flow as measured at The </w:t>
+            </w:r>
+            <w:proofErr w:type="spellStart"/>
+            <w:r>
+              <w:rPr>
+                <w:sz w:val="18"/>
+                <w:szCs w:val="18"/>
+              </w:rPr>
+              <w:t>Dalles</w:t>
+            </w:r>
+            <w:proofErr w:type="spellEnd"/>
+            <w:r>
+              <w:rPr>
+                <w:sz w:val="18"/>
+                <w:szCs w:val="18"/>
+              </w:rPr>
+              <w:t xml:space="preserve"> Dam (USGS site 14105700)</w:t>
             </w:r>
           </w:p>
         </w:tc>
@@ -11787,6 +12993,7 @@
                 <w:szCs w:val="18"/>
               </w:rPr>
             </w:pPr>
+            <w:proofErr w:type="spellStart"/>
             <w:r>
               <w:rPr>
                 <w:b/>
@@ -11795,6 +13002,7 @@
               </w:rPr>
               <w:t>CRtemp.spr</w:t>
             </w:r>
+            <w:proofErr w:type="spellEnd"/>
           </w:p>
           <w:p>
             <w:pPr>
@@ -11806,6 +13014,7 @@
                 <w:szCs w:val="18"/>
               </w:rPr>
             </w:pPr>
+            <w:proofErr w:type="spellStart"/>
             <w:r>
               <w:rPr>
                 <w:b/>
@@ -11814,6 +13023,7 @@
               </w:rPr>
               <w:t>CRtemp.sum</w:t>
             </w:r>
+            <w:proofErr w:type="spellEnd"/>
           </w:p>
         </w:tc>
         <w:tc>
@@ -11846,7 +13056,23 @@
                 <w:sz w:val="18"/>
                 <w:szCs w:val="18"/>
               </w:rPr>
-              <w:t>Seasonal Columbia River temperatures at The Dalles Dam (USGS site 14105700)</w:t>
+              <w:t xml:space="preserve">Seasonal Columbia River temperatures at The </w:t>
+            </w:r>
+            <w:proofErr w:type="spellStart"/>
+            <w:r>
+              <w:rPr>
+                <w:sz w:val="18"/>
+                <w:szCs w:val="18"/>
+              </w:rPr>
+              <w:t>Dalles</w:t>
+            </w:r>
+            <w:proofErr w:type="spellEnd"/>
+            <w:r>
+              <w:rPr>
+                <w:sz w:val="18"/>
+                <w:szCs w:val="18"/>
+              </w:rPr>
+              <w:t xml:space="preserve"> Dam (USGS site 14105700)</w:t>
             </w:r>
           </w:p>
         </w:tc>
@@ -11950,6 +13176,7 @@
                 <w:szCs w:val="18"/>
               </w:rPr>
             </w:pPr>
+            <w:proofErr w:type="spellStart"/>
             <w:r>
               <w:rPr>
                 <w:b/>
@@ -11958,6 +13185,7 @@
               </w:rPr>
               <w:t>cui.win</w:t>
             </w:r>
+            <w:proofErr w:type="spellEnd"/>
           </w:p>
           <w:p>
             <w:pPr>
@@ -11969,6 +13197,7 @@
                 <w:szCs w:val="18"/>
               </w:rPr>
             </w:pPr>
+            <w:proofErr w:type="spellStart"/>
             <w:r>
               <w:rPr>
                 <w:b/>
@@ -11977,6 +13206,7 @@
               </w:rPr>
               <w:t>cui.spr</w:t>
             </w:r>
+            <w:proofErr w:type="spellEnd"/>
           </w:p>
           <w:p>
             <w:pPr>
@@ -11988,6 +13218,7 @@
                 <w:szCs w:val="18"/>
               </w:rPr>
             </w:pPr>
+            <w:proofErr w:type="spellStart"/>
             <w:r>
               <w:rPr>
                 <w:b/>
@@ -11996,6 +13227,7 @@
               </w:rPr>
               <w:t>cui.sum</w:t>
             </w:r>
+            <w:proofErr w:type="spellEnd"/>
           </w:p>
           <w:p>
             <w:pPr>
@@ -12007,6 +13239,7 @@
                 <w:szCs w:val="18"/>
               </w:rPr>
             </w:pPr>
+            <w:proofErr w:type="spellStart"/>
             <w:r>
               <w:rPr>
                 <w:b/>
@@ -12015,6 +13248,7 @@
               </w:rPr>
               <w:t>cui.aut</w:t>
             </w:r>
+            <w:proofErr w:type="spellEnd"/>
           </w:p>
         </w:tc>
         <w:tc>
@@ -12153,6 +13387,7 @@
                 <w:szCs w:val="18"/>
               </w:rPr>
             </w:pPr>
+            <w:proofErr w:type="spellStart"/>
             <w:r>
               <w:rPr>
                 <w:b/>
@@ -12161,6 +13396,7 @@
               </w:rPr>
               <w:t>mei.win</w:t>
             </w:r>
+            <w:proofErr w:type="spellEnd"/>
           </w:p>
           <w:p>
             <w:pPr>
@@ -12172,6 +13408,7 @@
                 <w:szCs w:val="18"/>
               </w:rPr>
             </w:pPr>
+            <w:proofErr w:type="spellStart"/>
             <w:r>
               <w:rPr>
                 <w:b/>
@@ -12180,6 +13417,7 @@
               </w:rPr>
               <w:t>mei.spr</w:t>
             </w:r>
+            <w:proofErr w:type="spellEnd"/>
           </w:p>
           <w:p>
             <w:pPr>
@@ -12191,6 +13429,7 @@
                 <w:szCs w:val="18"/>
               </w:rPr>
             </w:pPr>
+            <w:proofErr w:type="spellStart"/>
             <w:r>
               <w:rPr>
                 <w:b/>
@@ -12199,6 +13438,7 @@
               </w:rPr>
               <w:t>mei.sum</w:t>
             </w:r>
+            <w:proofErr w:type="spellEnd"/>
           </w:p>
           <w:p>
             <w:pPr>
@@ -12210,6 +13450,7 @@
                 <w:szCs w:val="18"/>
               </w:rPr>
             </w:pPr>
+            <w:proofErr w:type="spellStart"/>
             <w:r>
               <w:rPr>
                 <w:b/>
@@ -12218,6 +13459,7 @@
               </w:rPr>
               <w:t>mei.aut</w:t>
             </w:r>
+            <w:proofErr w:type="spellEnd"/>
           </w:p>
         </w:tc>
         <w:tc>
@@ -12354,6 +13596,7 @@
                 <w:szCs w:val="18"/>
               </w:rPr>
             </w:pPr>
+            <w:proofErr w:type="spellStart"/>
             <w:r>
               <w:rPr>
                 <w:b/>
@@ -12362,6 +13605,7 @@
               </w:rPr>
               <w:t>npgo.win</w:t>
             </w:r>
+            <w:proofErr w:type="spellEnd"/>
           </w:p>
           <w:p>
             <w:pPr>
@@ -12373,6 +13617,7 @@
                 <w:szCs w:val="18"/>
               </w:rPr>
             </w:pPr>
+            <w:proofErr w:type="spellStart"/>
             <w:r>
               <w:rPr>
                 <w:b/>
@@ -12381,6 +13626,7 @@
               </w:rPr>
               <w:t>npgo.spr</w:t>
             </w:r>
+            <w:proofErr w:type="spellEnd"/>
           </w:p>
           <w:p>
             <w:pPr>
@@ -12392,6 +13638,7 @@
                 <w:szCs w:val="18"/>
               </w:rPr>
             </w:pPr>
+            <w:proofErr w:type="spellStart"/>
             <w:r>
               <w:rPr>
                 <w:b/>
@@ -12400,6 +13647,7 @@
               </w:rPr>
               <w:t>npgo.sum</w:t>
             </w:r>
+            <w:proofErr w:type="spellEnd"/>
           </w:p>
           <w:p>
             <w:pPr>
@@ -12411,6 +13659,7 @@
                 <w:szCs w:val="18"/>
               </w:rPr>
             </w:pPr>
+            <w:proofErr w:type="spellStart"/>
             <w:r>
               <w:rPr>
                 <w:b/>
@@ -12419,6 +13668,7 @@
               </w:rPr>
               <w:t>npgo.aut</w:t>
             </w:r>
+            <w:proofErr w:type="spellEnd"/>
           </w:p>
         </w:tc>
         <w:tc>
@@ -12557,6 +13807,7 @@
                 <w:szCs w:val="18"/>
               </w:rPr>
             </w:pPr>
+            <w:proofErr w:type="spellStart"/>
             <w:r>
               <w:rPr>
                 <w:b/>
@@ -12565,6 +13816,7 @@
               </w:rPr>
               <w:t>npi.win</w:t>
             </w:r>
+            <w:proofErr w:type="spellEnd"/>
           </w:p>
           <w:p>
             <w:pPr>
@@ -12576,6 +13828,7 @@
                 <w:szCs w:val="18"/>
               </w:rPr>
             </w:pPr>
+            <w:proofErr w:type="spellStart"/>
             <w:r>
               <w:rPr>
                 <w:b/>
@@ -12584,6 +13837,7 @@
               </w:rPr>
               <w:t>npi.spr</w:t>
             </w:r>
+            <w:proofErr w:type="spellEnd"/>
           </w:p>
           <w:p>
             <w:pPr>
@@ -12595,6 +13849,7 @@
                 <w:szCs w:val="18"/>
               </w:rPr>
             </w:pPr>
+            <w:proofErr w:type="spellStart"/>
             <w:r>
               <w:rPr>
                 <w:b/>
@@ -12603,6 +13858,7 @@
               </w:rPr>
               <w:t>npi.sum</w:t>
             </w:r>
+            <w:proofErr w:type="spellEnd"/>
           </w:p>
           <w:p>
             <w:pPr>
@@ -12614,6 +13870,7 @@
                 <w:szCs w:val="18"/>
               </w:rPr>
             </w:pPr>
+            <w:proofErr w:type="spellStart"/>
             <w:r>
               <w:rPr>
                 <w:b/>
@@ -12622,6 +13879,7 @@
               </w:rPr>
               <w:t>npi.aut</w:t>
             </w:r>
+            <w:proofErr w:type="spellEnd"/>
           </w:p>
         </w:tc>
         <w:tc>
@@ -12758,6 +14016,7 @@
                 <w:szCs w:val="18"/>
               </w:rPr>
             </w:pPr>
+            <w:proofErr w:type="spellStart"/>
             <w:r>
               <w:rPr>
                 <w:b/>
@@ -12766,6 +14025,7 @@
               </w:rPr>
               <w:t>oni.win</w:t>
             </w:r>
+            <w:proofErr w:type="spellEnd"/>
           </w:p>
           <w:p>
             <w:pPr>
@@ -12777,6 +14037,7 @@
                 <w:szCs w:val="18"/>
               </w:rPr>
             </w:pPr>
+            <w:proofErr w:type="spellStart"/>
             <w:r>
               <w:rPr>
                 <w:b/>
@@ -12785,6 +14046,7 @@
               </w:rPr>
               <w:t>oni.spr</w:t>
             </w:r>
+            <w:proofErr w:type="spellEnd"/>
           </w:p>
           <w:p>
             <w:pPr>
@@ -12796,6 +14058,7 @@
                 <w:szCs w:val="18"/>
               </w:rPr>
             </w:pPr>
+            <w:proofErr w:type="spellStart"/>
             <w:r>
               <w:rPr>
                 <w:b/>
@@ -12804,6 +14067,7 @@
               </w:rPr>
               <w:t>oni.sum</w:t>
             </w:r>
+            <w:proofErr w:type="spellEnd"/>
           </w:p>
           <w:p>
             <w:pPr>
@@ -12815,6 +14079,7 @@
                 <w:szCs w:val="18"/>
               </w:rPr>
             </w:pPr>
+            <w:proofErr w:type="spellStart"/>
             <w:r>
               <w:rPr>
                 <w:b/>
@@ -12823,6 +14088,7 @@
               </w:rPr>
               <w:t>oni.aut</w:t>
             </w:r>
+            <w:proofErr w:type="spellEnd"/>
           </w:p>
         </w:tc>
         <w:tc>
@@ -12961,6 +14227,7 @@
                 <w:szCs w:val="18"/>
               </w:rPr>
             </w:pPr>
+            <w:proofErr w:type="spellStart"/>
             <w:r>
               <w:rPr>
                 <w:b/>
@@ -12969,6 +14236,7 @@
               </w:rPr>
               <w:t>ersstWACoast.win</w:t>
             </w:r>
+            <w:proofErr w:type="spellEnd"/>
           </w:p>
           <w:p>
             <w:pPr>
@@ -12980,6 +14248,7 @@
                 <w:szCs w:val="18"/>
               </w:rPr>
             </w:pPr>
+            <w:proofErr w:type="spellStart"/>
             <w:r>
               <w:rPr>
                 <w:b/>
@@ -12988,6 +14257,7 @@
               </w:rPr>
               <w:t>ersstWACoast.spr</w:t>
             </w:r>
+            <w:proofErr w:type="spellEnd"/>
           </w:p>
           <w:p>
             <w:pPr>
@@ -12999,6 +14269,7 @@
                 <w:szCs w:val="18"/>
               </w:rPr>
             </w:pPr>
+            <w:proofErr w:type="spellStart"/>
             <w:r>
               <w:rPr>
                 <w:b/>
@@ -13007,6 +14278,7 @@
               </w:rPr>
               <w:t>ersstWACoast.sum</w:t>
             </w:r>
+            <w:proofErr w:type="spellEnd"/>
           </w:p>
           <w:p>
             <w:pPr>
@@ -13018,6 +14290,7 @@
                 <w:szCs w:val="18"/>
               </w:rPr>
             </w:pPr>
+            <w:proofErr w:type="spellStart"/>
             <w:r>
               <w:rPr>
                 <w:b/>
@@ -13026,6 +14299,7 @@
               </w:rPr>
               <w:t>ersstWACoast.aut</w:t>
             </w:r>
+            <w:proofErr w:type="spellEnd"/>
           </w:p>
         </w:tc>
         <w:tc>
@@ -13156,6 +14430,7 @@
                 <w:szCs w:val="18"/>
               </w:rPr>
             </w:pPr>
+            <w:proofErr w:type="spellStart"/>
             <w:r>
               <w:rPr>
                 <w:b/>
@@ -13165,6 +14440,7 @@
               <w:lastRenderedPageBreak/>
               <w:t>ersstArc.win</w:t>
             </w:r>
+            <w:proofErr w:type="spellEnd"/>
           </w:p>
           <w:p>
             <w:pPr>
@@ -13176,6 +14452,7 @@
                 <w:szCs w:val="18"/>
               </w:rPr>
             </w:pPr>
+            <w:proofErr w:type="spellStart"/>
             <w:r>
               <w:rPr>
                 <w:b/>
@@ -13184,6 +14461,7 @@
               </w:rPr>
               <w:t>ersstArc.spr</w:t>
             </w:r>
+            <w:proofErr w:type="spellEnd"/>
           </w:p>
           <w:p>
             <w:pPr>
@@ -13195,6 +14473,7 @@
                 <w:szCs w:val="18"/>
               </w:rPr>
             </w:pPr>
+            <w:proofErr w:type="spellStart"/>
             <w:r>
               <w:rPr>
                 <w:b/>
@@ -13203,6 +14482,7 @@
               </w:rPr>
               <w:t>ersstArc.sum</w:t>
             </w:r>
+            <w:proofErr w:type="spellEnd"/>
           </w:p>
           <w:p>
             <w:pPr>
@@ -13214,6 +14494,7 @@
                 <w:szCs w:val="18"/>
               </w:rPr>
             </w:pPr>
+            <w:proofErr w:type="spellStart"/>
             <w:r>
               <w:rPr>
                 <w:b/>
@@ -13222,6 +14503,7 @@
               </w:rPr>
               <w:t>ersstArc.aut</w:t>
             </w:r>
+            <w:proofErr w:type="spellEnd"/>
           </w:p>
         </w:tc>
         <w:tc>
@@ -13340,6 +14622,7 @@
                 <w:szCs w:val="18"/>
               </w:rPr>
             </w:pPr>
+            <w:proofErr w:type="spellStart"/>
             <w:r>
               <w:rPr>
                 <w:b/>
@@ -13348,6 +14631,7 @@
               </w:rPr>
               <w:t>transport.win</w:t>
             </w:r>
+            <w:proofErr w:type="spellEnd"/>
           </w:p>
           <w:p>
             <w:pPr>
@@ -13359,6 +14643,7 @@
                 <w:szCs w:val="18"/>
               </w:rPr>
             </w:pPr>
+            <w:proofErr w:type="spellStart"/>
             <w:r>
               <w:rPr>
                 <w:b/>
@@ -13367,6 +14652,7 @@
               </w:rPr>
               <w:t>transport.spr</w:t>
             </w:r>
+            <w:proofErr w:type="spellEnd"/>
           </w:p>
           <w:p>
             <w:pPr>
@@ -13378,6 +14664,7 @@
                 <w:szCs w:val="18"/>
               </w:rPr>
             </w:pPr>
+            <w:proofErr w:type="spellStart"/>
             <w:r>
               <w:rPr>
                 <w:b/>
@@ -13386,6 +14673,7 @@
               </w:rPr>
               <w:t>transport.sum</w:t>
             </w:r>
+            <w:proofErr w:type="spellEnd"/>
           </w:p>
           <w:p>
             <w:pPr>
@@ -13397,6 +14685,7 @@
                 <w:szCs w:val="18"/>
               </w:rPr>
             </w:pPr>
+            <w:proofErr w:type="spellStart"/>
             <w:r>
               <w:rPr>
                 <w:b/>
@@ -13405,6 +14694,7 @@
               </w:rPr>
               <w:t>transport.aut</w:t>
             </w:r>
+            <w:proofErr w:type="spellEnd"/>
           </w:p>
         </w:tc>
         <w:tc>
@@ -13435,7 +14725,35 @@
                 <w:sz w:val="18"/>
                 <w:szCs w:val="18"/>
               </w:rPr>
-              <w:t>Seasonal measure of XX most correlated with the temperatures in the upper 20 meters.</w:t>
+              <w:t xml:space="preserve">Seasonal measure of </w:t>
+            </w:r>
+            <w:r>
+              <w:rPr>
+                <w:sz w:val="18"/>
+                <w:szCs w:val="18"/>
+              </w:rPr>
+              <w:t>Sverdrup index</w:t>
+            </w:r>
+            <w:r>
+              <w:rPr>
+                <w:sz w:val="18"/>
+                <w:szCs w:val="18"/>
+              </w:rPr>
+              <w:t xml:space="preserve"> </w:t>
+            </w:r>
+            <w:r>
+              <w:rPr>
+                <w:sz w:val="18"/>
+                <w:szCs w:val="18"/>
+              </w:rPr>
+              <w:t xml:space="preserve">most correlated with the </w:t>
+            </w:r>
+            <w:r>
+              <w:rPr>
+                <w:sz w:val="18"/>
+                <w:szCs w:val="18"/>
+              </w:rPr>
+              <w:t>temperatures in the upper 20 meters.</w:t>
             </w:r>
           </w:p>
         </w:tc>
@@ -13496,8 +14814,8 @@
       <w:pPr>
         <w:spacing w:after="0" w:line="240" w:lineRule="auto"/>
       </w:pPr>
-      <w:bookmarkStart w:id="29" w:name="_2p2csry" w:colFirst="0" w:colLast="0"/>
-      <w:bookmarkEnd w:id="29"/>
+      <w:bookmarkStart w:id="77" w:name="_2p2csry" w:colFirst="0" w:colLast="0"/>
+      <w:bookmarkEnd w:id="77"/>
       <w:r>
         <w:br w:type="page"/>
       </w:r>
@@ -13517,14 +14835,28 @@
           <w:color w:val="000000"/>
         </w:rPr>
       </w:pPr>
-      <w:bookmarkStart w:id="30" w:name="_147n2zr" w:colFirst="0" w:colLast="0"/>
-      <w:bookmarkEnd w:id="30"/>
+      <w:bookmarkStart w:id="78" w:name="_147n2zr" w:colFirst="0" w:colLast="0"/>
+      <w:bookmarkEnd w:id="78"/>
       <w:r>
         <w:rPr>
           <w:color w:val="000000"/>
         </w:rPr>
         <w:lastRenderedPageBreak/>
-        <w:t>Table 3. List of data types, subscripts, parameters (i.e., fixed effects), and random effects used to model the smolt to adult survival of spring/summer Chinook salmon originating from the Snake River Basin.</w:t>
+        <w:t xml:space="preserve">Table 3. List of data types, subscripts, parameters (i.e., fixed effects), and random effects used to model the </w:t>
+      </w:r>
+      <w:proofErr w:type="spellStart"/>
+      <w:r>
+        <w:rPr>
+          <w:color w:val="000000"/>
+        </w:rPr>
+        <w:t>smolt</w:t>
+      </w:r>
+      <w:proofErr w:type="spellEnd"/>
+      <w:r>
+        <w:rPr>
+          <w:color w:val="000000"/>
+        </w:rPr>
+        <w:t xml:space="preserve"> to adult survival of spring/summer Chinook salmon originating from the Snake River Basin.</w:t>
       </w:r>
     </w:p>
     <w:tbl>
@@ -15130,8 +16462,8 @@
       <w:pPr>
         <w:spacing w:after="0" w:line="240" w:lineRule="auto"/>
       </w:pPr>
-      <w:bookmarkStart w:id="31" w:name="_3o7alnk" w:colFirst="0" w:colLast="0"/>
-      <w:bookmarkEnd w:id="31"/>
+      <w:bookmarkStart w:id="79" w:name="_3o7alnk" w:colFirst="0" w:colLast="0"/>
+      <w:bookmarkEnd w:id="79"/>
     </w:p>
     <w:p>
       <w:pPr>
@@ -15147,8 +16479,8 @@
           <w:color w:val="000000"/>
         </w:rPr>
       </w:pPr>
-      <w:bookmarkStart w:id="32" w:name="_23ckvvd" w:colFirst="0" w:colLast="0"/>
-      <w:bookmarkEnd w:id="32"/>
+      <w:bookmarkStart w:id="80" w:name="_23ckvvd" w:colFirst="0" w:colLast="0"/>
+      <w:bookmarkEnd w:id="80"/>
       <w:r>
         <w:rPr>
           <w:color w:val="000000"/>
@@ -16010,6 +17342,7 @@
                 <w:szCs w:val="22"/>
               </w:rPr>
             </w:pPr>
+            <w:proofErr w:type="spellStart"/>
             <w:r>
               <w:rPr>
                 <w:color w:val="000000"/>
@@ -16018,6 +17351,7 @@
               </w:rPr>
               <w:t>transport.sum</w:t>
             </w:r>
+            <w:proofErr w:type="spellEnd"/>
           </w:p>
         </w:tc>
         <w:tc>
@@ -16041,6 +17375,7 @@
                 <w:szCs w:val="22"/>
               </w:rPr>
             </w:pPr>
+            <w:proofErr w:type="spellStart"/>
             <w:r>
               <w:rPr>
                 <w:color w:val="000000"/>
@@ -16049,6 +17384,7 @@
               </w:rPr>
               <w:t>npgo.sum</w:t>
             </w:r>
+            <w:proofErr w:type="spellEnd"/>
           </w:p>
         </w:tc>
         <w:tc>
@@ -16295,6 +17631,7 @@
                 <w:szCs w:val="22"/>
               </w:rPr>
             </w:pPr>
+            <w:proofErr w:type="spellStart"/>
             <w:r>
               <w:rPr>
                 <w:color w:val="000000"/>
@@ -16303,6 +17640,7 @@
               </w:rPr>
               <w:t>transport.sum</w:t>
             </w:r>
+            <w:proofErr w:type="spellEnd"/>
           </w:p>
         </w:tc>
         <w:tc>
@@ -16326,6 +17664,7 @@
                 <w:szCs w:val="22"/>
               </w:rPr>
             </w:pPr>
+            <w:proofErr w:type="spellStart"/>
             <w:r>
               <w:rPr>
                 <w:color w:val="000000"/>
@@ -16334,6 +17673,7 @@
               </w:rPr>
               <w:t>npgo.aut</w:t>
             </w:r>
+            <w:proofErr w:type="spellEnd"/>
           </w:p>
         </w:tc>
         <w:tc>
@@ -16580,6 +17920,7 @@
                 <w:szCs w:val="22"/>
               </w:rPr>
             </w:pPr>
+            <w:proofErr w:type="spellStart"/>
             <w:r>
               <w:rPr>
                 <w:color w:val="000000"/>
@@ -16588,6 +17929,7 @@
               </w:rPr>
               <w:t>transport.sum</w:t>
             </w:r>
+            <w:proofErr w:type="spellEnd"/>
           </w:p>
         </w:tc>
         <w:tc>
@@ -16611,6 +17953,7 @@
                 <w:szCs w:val="22"/>
               </w:rPr>
             </w:pPr>
+            <w:proofErr w:type="spellStart"/>
             <w:r>
               <w:rPr>
                 <w:color w:val="000000"/>
@@ -16619,6 +17962,7 @@
               </w:rPr>
               <w:t>npgo.spr</w:t>
             </w:r>
+            <w:proofErr w:type="spellEnd"/>
           </w:p>
         </w:tc>
         <w:tc>
@@ -16865,6 +18209,7 @@
                 <w:szCs w:val="22"/>
               </w:rPr>
             </w:pPr>
+            <w:proofErr w:type="spellStart"/>
             <w:r>
               <w:rPr>
                 <w:color w:val="000000"/>
@@ -16873,6 +18218,7 @@
               </w:rPr>
               <w:t>ersstArc.win</w:t>
             </w:r>
+            <w:proofErr w:type="spellEnd"/>
           </w:p>
         </w:tc>
         <w:tc>
@@ -16896,6 +18242,7 @@
                 <w:szCs w:val="22"/>
               </w:rPr>
             </w:pPr>
+            <w:proofErr w:type="spellStart"/>
             <w:r>
               <w:rPr>
                 <w:color w:val="000000"/>
@@ -16904,6 +18251,7 @@
               </w:rPr>
               <w:t>transport.sum</w:t>
             </w:r>
+            <w:proofErr w:type="spellEnd"/>
           </w:p>
         </w:tc>
         <w:tc>
@@ -17150,6 +18498,7 @@
                 <w:szCs w:val="22"/>
               </w:rPr>
             </w:pPr>
+            <w:proofErr w:type="spellStart"/>
             <w:r>
               <w:rPr>
                 <w:color w:val="000000"/>
@@ -17158,6 +18507,7 @@
               </w:rPr>
               <w:t>ersstArc.spr</w:t>
             </w:r>
+            <w:proofErr w:type="spellEnd"/>
           </w:p>
         </w:tc>
         <w:tc>
@@ -17181,6 +18531,7 @@
                 <w:szCs w:val="22"/>
               </w:rPr>
             </w:pPr>
+            <w:proofErr w:type="spellStart"/>
             <w:r>
               <w:rPr>
                 <w:color w:val="000000"/>
@@ -17189,6 +18540,7 @@
               </w:rPr>
               <w:t>transport.sum</w:t>
             </w:r>
+            <w:proofErr w:type="spellEnd"/>
           </w:p>
         </w:tc>
         <w:tc>
@@ -17435,6 +18787,7 @@
                 <w:szCs w:val="22"/>
               </w:rPr>
             </w:pPr>
+            <w:proofErr w:type="spellStart"/>
             <w:r>
               <w:rPr>
                 <w:color w:val="000000"/>
@@ -17443,6 +18796,7 @@
               </w:rPr>
               <w:t>transport.sum</w:t>
             </w:r>
+            <w:proofErr w:type="spellEnd"/>
           </w:p>
         </w:tc>
         <w:tc>
@@ -17466,6 +18820,7 @@
                 <w:szCs w:val="22"/>
               </w:rPr>
             </w:pPr>
+            <w:proofErr w:type="spellStart"/>
             <w:r>
               <w:rPr>
                 <w:color w:val="000000"/>
@@ -17474,6 +18829,7 @@
               </w:rPr>
               <w:t>npgo.sum</w:t>
             </w:r>
+            <w:proofErr w:type="spellEnd"/>
           </w:p>
         </w:tc>
         <w:tc>
@@ -17720,6 +19076,7 @@
                 <w:szCs w:val="22"/>
               </w:rPr>
             </w:pPr>
+            <w:proofErr w:type="spellStart"/>
             <w:r>
               <w:rPr>
                 <w:color w:val="000000"/>
@@ -17728,6 +19085,7 @@
               </w:rPr>
               <w:t>transport.sum</w:t>
             </w:r>
+            <w:proofErr w:type="spellEnd"/>
           </w:p>
         </w:tc>
         <w:tc>
@@ -17751,6 +19109,7 @@
                 <w:szCs w:val="22"/>
               </w:rPr>
             </w:pPr>
+            <w:proofErr w:type="spellStart"/>
             <w:r>
               <w:rPr>
                 <w:color w:val="000000"/>
@@ -17759,6 +19118,7 @@
               </w:rPr>
               <w:t>npgo.sum</w:t>
             </w:r>
+            <w:proofErr w:type="spellEnd"/>
           </w:p>
         </w:tc>
         <w:tc>
@@ -18230,6 +19590,7 @@
                 <w:szCs w:val="22"/>
               </w:rPr>
             </w:pPr>
+            <w:proofErr w:type="spellStart"/>
             <w:r>
               <w:rPr>
                 <w:color w:val="000000"/>
@@ -18238,6 +19599,7 @@
               </w:rPr>
               <w:t>cui.spr</w:t>
             </w:r>
+            <w:proofErr w:type="spellEnd"/>
           </w:p>
         </w:tc>
         <w:tc>
@@ -18261,6 +19623,7 @@
                 <w:szCs w:val="22"/>
               </w:rPr>
             </w:pPr>
+            <w:proofErr w:type="spellStart"/>
             <w:r>
               <w:rPr>
                 <w:color w:val="000000"/>
@@ -18269,6 +19632,7 @@
               </w:rPr>
               <w:t>pdo.sum</w:t>
             </w:r>
+            <w:proofErr w:type="spellEnd"/>
           </w:p>
         </w:tc>
         <w:tc>
@@ -18514,6 +19878,7 @@
                 <w:szCs w:val="22"/>
               </w:rPr>
             </w:pPr>
+            <w:proofErr w:type="spellStart"/>
             <w:r>
               <w:rPr>
                 <w:color w:val="000000"/>
@@ -18522,6 +19887,7 @@
               </w:rPr>
               <w:t>ersstArc.spr</w:t>
             </w:r>
+            <w:proofErr w:type="spellEnd"/>
           </w:p>
         </w:tc>
         <w:tc>
@@ -18545,6 +19911,7 @@
                 <w:szCs w:val="22"/>
               </w:rPr>
             </w:pPr>
+            <w:proofErr w:type="spellStart"/>
             <w:r>
               <w:rPr>
                 <w:color w:val="000000"/>
@@ -18553,6 +19920,7 @@
               </w:rPr>
               <w:t>cui.spr</w:t>
             </w:r>
+            <w:proofErr w:type="spellEnd"/>
           </w:p>
         </w:tc>
         <w:tc>
@@ -18798,6 +20166,7 @@
                 <w:szCs w:val="22"/>
               </w:rPr>
             </w:pPr>
+            <w:proofErr w:type="spellStart"/>
             <w:r>
               <w:rPr>
                 <w:color w:val="000000"/>
@@ -18806,6 +20175,7 @@
               </w:rPr>
               <w:t>npi.sum</w:t>
             </w:r>
+            <w:proofErr w:type="spellEnd"/>
           </w:p>
         </w:tc>
         <w:tc>
@@ -18829,6 +20199,7 @@
                 <w:szCs w:val="22"/>
               </w:rPr>
             </w:pPr>
+            <w:proofErr w:type="spellStart"/>
             <w:r>
               <w:rPr>
                 <w:color w:val="000000"/>
@@ -18837,6 +20208,7 @@
               </w:rPr>
               <w:t>pdo.spr</w:t>
             </w:r>
+            <w:proofErr w:type="spellEnd"/>
           </w:p>
         </w:tc>
         <w:tc>
@@ -19082,6 +20454,7 @@
                 <w:szCs w:val="22"/>
               </w:rPr>
             </w:pPr>
+            <w:proofErr w:type="spellStart"/>
             <w:r>
               <w:rPr>
                 <w:color w:val="000000"/>
@@ -19090,6 +20463,7 @@
               </w:rPr>
               <w:t>ersstArc.win</w:t>
             </w:r>
+            <w:proofErr w:type="spellEnd"/>
           </w:p>
         </w:tc>
         <w:tc>
@@ -19113,6 +20487,7 @@
                 <w:szCs w:val="22"/>
               </w:rPr>
             </w:pPr>
+            <w:proofErr w:type="spellStart"/>
             <w:r>
               <w:rPr>
                 <w:color w:val="000000"/>
@@ -19121,6 +20496,7 @@
               </w:rPr>
               <w:t>ersstWAcoast.sum</w:t>
             </w:r>
+            <w:proofErr w:type="spellEnd"/>
           </w:p>
         </w:tc>
         <w:tc>
@@ -19366,6 +20742,7 @@
                 <w:szCs w:val="22"/>
               </w:rPr>
             </w:pPr>
+            <w:proofErr w:type="spellStart"/>
             <w:r>
               <w:rPr>
                 <w:color w:val="000000"/>
@@ -19374,6 +20751,7 @@
               </w:rPr>
               <w:t>ersstWAcoast.sum</w:t>
             </w:r>
+            <w:proofErr w:type="spellEnd"/>
           </w:p>
         </w:tc>
         <w:tc>
@@ -19397,6 +20775,7 @@
                 <w:szCs w:val="22"/>
               </w:rPr>
             </w:pPr>
+            <w:proofErr w:type="spellStart"/>
             <w:r>
               <w:rPr>
                 <w:color w:val="000000"/>
@@ -19405,6 +20784,7 @@
               </w:rPr>
               <w:t>pdo.win</w:t>
             </w:r>
+            <w:proofErr w:type="spellEnd"/>
           </w:p>
         </w:tc>
         <w:tc>
@@ -19650,6 +21030,7 @@
                 <w:szCs w:val="22"/>
               </w:rPr>
             </w:pPr>
+            <w:proofErr w:type="spellStart"/>
             <w:r>
               <w:rPr>
                 <w:color w:val="000000"/>
@@ -19658,6 +21039,7 @@
               </w:rPr>
               <w:t>ersstArc.win</w:t>
             </w:r>
+            <w:proofErr w:type="spellEnd"/>
           </w:p>
         </w:tc>
         <w:tc>
@@ -19681,6 +21063,7 @@
                 <w:szCs w:val="22"/>
               </w:rPr>
             </w:pPr>
+            <w:proofErr w:type="spellStart"/>
             <w:r>
               <w:rPr>
                 <w:color w:val="000000"/>
@@ -19689,6 +21072,7 @@
               </w:rPr>
               <w:t>cui.spr</w:t>
             </w:r>
+            <w:proofErr w:type="spellEnd"/>
           </w:p>
         </w:tc>
         <w:tc>
@@ -19934,6 +21318,7 @@
                 <w:szCs w:val="22"/>
               </w:rPr>
             </w:pPr>
+            <w:proofErr w:type="spellStart"/>
             <w:r>
               <w:rPr>
                 <w:color w:val="000000"/>
@@ -19942,6 +21327,7 @@
               </w:rPr>
               <w:t>cui.spr</w:t>
             </w:r>
+            <w:proofErr w:type="spellEnd"/>
           </w:p>
         </w:tc>
         <w:tc>
@@ -19965,6 +21351,7 @@
                 <w:szCs w:val="22"/>
               </w:rPr>
             </w:pPr>
+            <w:proofErr w:type="spellStart"/>
             <w:r>
               <w:rPr>
                 <w:color w:val="000000"/>
@@ -19973,6 +21360,7 @@
               </w:rPr>
               <w:t>pdo.spr</w:t>
             </w:r>
+            <w:proofErr w:type="spellEnd"/>
           </w:p>
         </w:tc>
         <w:tc>
@@ -20218,6 +21606,7 @@
                 <w:szCs w:val="22"/>
               </w:rPr>
             </w:pPr>
+            <w:proofErr w:type="spellStart"/>
             <w:r>
               <w:rPr>
                 <w:color w:val="000000"/>
@@ -20226,6 +21615,7 @@
               </w:rPr>
               <w:t>ersstWAcoast.sum</w:t>
             </w:r>
+            <w:proofErr w:type="spellEnd"/>
           </w:p>
         </w:tc>
         <w:tc>
@@ -20249,6 +21639,7 @@
                 <w:szCs w:val="22"/>
               </w:rPr>
             </w:pPr>
+            <w:proofErr w:type="spellStart"/>
             <w:r>
               <w:rPr>
                 <w:color w:val="000000"/>
@@ -20257,6 +21648,7 @@
               </w:rPr>
               <w:t>pdo.spr</w:t>
             </w:r>
+            <w:proofErr w:type="spellEnd"/>
           </w:p>
         </w:tc>
         <w:tc>
@@ -20502,6 +21894,7 @@
                 <w:szCs w:val="22"/>
               </w:rPr>
             </w:pPr>
+            <w:proofErr w:type="spellStart"/>
             <w:r>
               <w:rPr>
                 <w:color w:val="000000"/>
@@ -20510,6 +21903,7 @@
               </w:rPr>
               <w:t>ersstWAcoast.sum</w:t>
             </w:r>
+            <w:proofErr w:type="spellEnd"/>
           </w:p>
         </w:tc>
         <w:tc>
@@ -20533,6 +21927,7 @@
                 <w:szCs w:val="22"/>
               </w:rPr>
             </w:pPr>
+            <w:proofErr w:type="spellStart"/>
             <w:r>
               <w:rPr>
                 <w:color w:val="000000"/>
@@ -20541,6 +21936,7 @@
               </w:rPr>
               <w:t>oni.spr</w:t>
             </w:r>
+            <w:proofErr w:type="spellEnd"/>
           </w:p>
         </w:tc>
         <w:tc>
@@ -20786,6 +22182,7 @@
                 <w:szCs w:val="22"/>
               </w:rPr>
             </w:pPr>
+            <w:proofErr w:type="spellStart"/>
             <w:r>
               <w:rPr>
                 <w:color w:val="000000"/>
@@ -20794,6 +22191,7 @@
               </w:rPr>
               <w:t>ersstArc.win</w:t>
             </w:r>
+            <w:proofErr w:type="spellEnd"/>
           </w:p>
         </w:tc>
         <w:tc>
@@ -20817,6 +22215,7 @@
                 <w:szCs w:val="22"/>
               </w:rPr>
             </w:pPr>
+            <w:proofErr w:type="spellStart"/>
             <w:r>
               <w:rPr>
                 <w:color w:val="000000"/>
@@ -20825,6 +22224,7 @@
               </w:rPr>
               <w:t>npi.spr</w:t>
             </w:r>
+            <w:proofErr w:type="spellEnd"/>
           </w:p>
         </w:tc>
         <w:tc>
@@ -21064,6 +22464,7 @@
                 <w:szCs w:val="22"/>
               </w:rPr>
             </w:pPr>
+            <w:proofErr w:type="spellStart"/>
             <w:r>
               <w:rPr>
                 <w:color w:val="000000"/>
@@ -21072,6 +22473,7 @@
               </w:rPr>
               <w:t>ersstWAcoast.spr</w:t>
             </w:r>
+            <w:proofErr w:type="spellEnd"/>
           </w:p>
         </w:tc>
         <w:tc>
@@ -21094,6 +22496,7 @@
                 <w:szCs w:val="22"/>
               </w:rPr>
             </w:pPr>
+            <w:proofErr w:type="spellStart"/>
             <w:r>
               <w:rPr>
                 <w:color w:val="000000"/>
@@ -21102,6 +22505,7 @@
               </w:rPr>
               <w:t>npi.sum</w:t>
             </w:r>
+            <w:proofErr w:type="spellEnd"/>
           </w:p>
         </w:tc>
         <w:tc>
@@ -21345,6 +22749,7 @@
                 <w:szCs w:val="22"/>
               </w:rPr>
             </w:pPr>
+            <w:proofErr w:type="spellStart"/>
             <w:r>
               <w:rPr>
                 <w:color w:val="000000"/>
@@ -21353,6 +22758,7 @@
               </w:rPr>
               <w:t>cui.spr</w:t>
             </w:r>
+            <w:proofErr w:type="spellEnd"/>
           </w:p>
         </w:tc>
         <w:tc>
@@ -21376,6 +22782,7 @@
                 <w:szCs w:val="22"/>
               </w:rPr>
             </w:pPr>
+            <w:proofErr w:type="spellStart"/>
             <w:r>
               <w:rPr>
                 <w:color w:val="000000"/>
@@ -21384,6 +22791,7 @@
               </w:rPr>
               <w:t>pdo.win</w:t>
             </w:r>
+            <w:proofErr w:type="spellEnd"/>
           </w:p>
         </w:tc>
         <w:tc>
@@ -21457,8 +22865,8 @@
       <w:pPr>
         <w:spacing w:after="0" w:line="240" w:lineRule="auto"/>
       </w:pPr>
-      <w:bookmarkStart w:id="33" w:name="_ihv636" w:colFirst="0" w:colLast="0"/>
-      <w:bookmarkEnd w:id="33"/>
+      <w:bookmarkStart w:id="81" w:name="_ihv636" w:colFirst="0" w:colLast="0"/>
+      <w:bookmarkEnd w:id="81"/>
       <w:r>
         <w:br w:type="page"/>
       </w:r>
@@ -21477,8 +22885,8 @@
           <w:color w:val="000000"/>
         </w:rPr>
       </w:pPr>
-      <w:bookmarkStart w:id="34" w:name="_32hioqz" w:colFirst="0" w:colLast="0"/>
-      <w:bookmarkEnd w:id="34"/>
+      <w:bookmarkStart w:id="82" w:name="_32hioqz" w:colFirst="0" w:colLast="0"/>
+      <w:bookmarkEnd w:id="82"/>
       <w:r>
         <w:rPr>
           <w:color w:val="000000"/>
@@ -23414,7 +24822,23 @@
         <w:t>1</w:t>
       </w:r>
       <w:r>
-        <w:t>For hatchery spring/summer Chinook salmon, the first and second marine covariates in the model with the lowest AIC were transport.sum and npgo.sum, respectively.</w:t>
+        <w:t xml:space="preserve">For hatchery spring/summer Chinook salmon, the first and second marine covariates in the model with the lowest AIC were </w:t>
+      </w:r>
+      <w:proofErr w:type="spellStart"/>
+      <w:r>
+        <w:t>transport.sum</w:t>
+      </w:r>
+      <w:proofErr w:type="spellEnd"/>
+      <w:r>
+        <w:t xml:space="preserve"> and </w:t>
+      </w:r>
+      <w:proofErr w:type="spellStart"/>
+      <w:r>
+        <w:t>npgo.sum</w:t>
+      </w:r>
+      <w:proofErr w:type="spellEnd"/>
+      <w:r>
+        <w:t>, respectively.</w:t>
       </w:r>
     </w:p>
     <w:p>
@@ -23429,7 +24853,23 @@
         <w:t>2</w:t>
       </w:r>
       <w:r>
-        <w:t>For wild spring/summer Chinook salmon, the first and second marine covariates in the model with the lowest AIC were cui.spr and pdo.sum, respectively.</w:t>
+        <w:t xml:space="preserve">For wild spring/summer Chinook salmon, the first and second marine covariates in the model with the lowest AIC were </w:t>
+      </w:r>
+      <w:proofErr w:type="spellStart"/>
+      <w:r>
+        <w:t>cui.spr</w:t>
+      </w:r>
+      <w:proofErr w:type="spellEnd"/>
+      <w:r>
+        <w:t xml:space="preserve"> and </w:t>
+      </w:r>
+      <w:proofErr w:type="spellStart"/>
+      <w:r>
+        <w:t>pdo.sum</w:t>
+      </w:r>
+      <w:proofErr w:type="spellEnd"/>
+      <w:r>
+        <w:t>, respectively.</w:t>
       </w:r>
     </w:p>
     <w:p/>
@@ -23455,10 +24895,8 @@
           <w:color w:val="000000"/>
         </w:rPr>
       </w:pPr>
-      <w:bookmarkStart w:id="35" w:name="_1hmsyys" w:colFirst="0" w:colLast="0"/>
-      <w:bookmarkStart w:id="36" w:name="_GoBack"/>
-      <w:bookmarkEnd w:id="35"/>
-      <w:bookmarkEnd w:id="36"/>
+      <w:bookmarkStart w:id="83" w:name="_1hmsyys" w:colFirst="0" w:colLast="0"/>
+      <w:bookmarkEnd w:id="83"/>
       <w:r>
         <w:rPr>
           <w:color w:val="000000"/>
@@ -23614,6 +25052,7 @@
           </m:sub>
         </m:sSub>
       </m:oMath>
+      <w:proofErr w:type="gramStart"/>
       <w:r>
         <w:rPr>
           <w:color w:val="000000"/>
@@ -23626,6 +25065,7 @@
         </w:rPr>
         <w:t>m</w:t>
       </w:r>
+      <w:proofErr w:type="gramEnd"/>
       <w:r>
         <w:rPr>
           <w:color w:val="000000"/>
@@ -25127,6 +26567,14 @@
   <w16cid:commentId w16cid:paraId="29AF09A9" w16cid:durableId="2255673A"/>
   <w16cid:commentId w16cid:paraId="68C11166" w16cid:durableId="2256731A"/>
 </w16cid:commentsIds>
+</file>
+
+<file path=word/people.xml><?xml version="1.0" encoding="utf-8"?>
+<w15:people xmlns:wpc="http://schemas.microsoft.com/office/word/2010/wordprocessingCanvas" xmlns:cx="http://schemas.microsoft.com/office/drawing/2014/chartex" xmlns:cx1="http://schemas.microsoft.com/office/drawing/2015/9/8/chartex" xmlns:mc="http://schemas.openxmlformats.org/markup-compatibility/2006" xmlns:o="urn:schemas-microsoft-com:office:office" xmlns:r="http://schemas.openxmlformats.org/officeDocument/2006/relationships" xmlns:m="http://schemas.openxmlformats.org/officeDocument/2006/math" xmlns:v="urn:schemas-microsoft-com:vml" xmlns:wp14="http://schemas.microsoft.com/office/word/2010/wordprocessingDrawing" xmlns:wp="http://schemas.openxmlformats.org/drawingml/2006/wordprocessingDrawing" xmlns:w10="urn:schemas-microsoft-com:office:word" xmlns:w="http://schemas.openxmlformats.org/wordprocessingml/2006/main" xmlns:w14="http://schemas.microsoft.com/office/word/2010/wordml" xmlns:w15="http://schemas.microsoft.com/office/word/2012/wordml" xmlns:w16se="http://schemas.microsoft.com/office/word/2015/wordml/symex" xmlns:wpg="http://schemas.microsoft.com/office/word/2010/wordprocessingGroup" xmlns:wpi="http://schemas.microsoft.com/office/word/2010/wordprocessingInk" xmlns:wne="http://schemas.microsoft.com/office/word/2006/wordml" xmlns:wps="http://schemas.microsoft.com/office/word/2010/wordprocessingShape" mc:Ignorable="w14 w15 w16se wp14">
+  <w15:person w15:author="Brandon.Chasco">
+    <w15:presenceInfo w15:providerId="None" w15:userId="Brandon.Chasco"/>
+  </w15:person>
+</w15:people>
 </file>
 
 <file path=word/styles.xml><?xml version="1.0" encoding="utf-8"?>
@@ -25619,6 +27067,7 @@
   <w:style w:type="character" w:default="1" w:styleId="DefaultParagraphFont">
     <w:name w:val="Default Paragraph Font"/>
     <w:uiPriority w:val="1"/>
+    <w:semiHidden/>
     <w:unhideWhenUsed/>
   </w:style>
   <w:style w:type="table" w:default="1" w:styleId="TableNormal">
@@ -25857,6 +27306,27 @@
       <w:spacing w:after="240" w:line="240" w:lineRule="auto"/>
       <w:ind w:left="504" w:hanging="504"/>
     </w:pPr>
+  </w:style>
+  <w:style w:type="character" w:customStyle="1" w:styleId="lrzxr">
+    <w:name w:val="lrzxr"/>
+    <w:basedOn w:val="DefaultParagraphFont"/>
+    <w:rsid w:val="00532405"/>
+  </w:style>
+  <w:style w:type="paragraph" w:styleId="Caption">
+    <w:name w:val="caption"/>
+    <w:basedOn w:val="Normal"/>
+    <w:next w:val="Normal"/>
+    <w:uiPriority w:val="35"/>
+    <w:unhideWhenUsed/>
+    <w:qFormat/>
+    <w:rsid w:val="00127BF1"/>
+    <w:pPr>
+      <w:spacing w:after="200"/>
+    </w:pPr>
+    <w:rPr>
+      <w:iCs/>
+      <w:szCs w:val="18"/>
+    </w:rPr>
   </w:style>
 </w:styles>
 </file>
@@ -26186,7 +27656,7 @@
 </file>
 
 <file path=customXml/itemProps1.xml><?xml version="1.0" encoding="utf-8"?>
-<ds:datastoreItem xmlns:ds="http://schemas.openxmlformats.org/officeDocument/2006/customXml" ds:itemID="{BFD59FCE-0C97-408D-8E7E-DB8B36C5E51B}">
+<ds:datastoreItem xmlns:ds="http://schemas.openxmlformats.org/officeDocument/2006/customXml" ds:itemID="{0E508913-72D7-4DC9-8CB2-1369D02FCDE6}">
   <ds:schemaRefs>
     <ds:schemaRef ds:uri="http://schemas.openxmlformats.org/officeDocument/2006/bibliography"/>
   </ds:schemaRefs>

</xml_diff>